<commit_message>
docs: atualização da documentação principal do projeto.
</commit_message>
<xml_diff>
--- a/05_Documentacao/02_Arquivos_doc_pdf/Projeto Vendas Alocacao custos Marketing.docx
+++ b/05_Documentacao/02_Arquivos_doc_pdf/Projeto Vendas Alocacao custos Marketing.docx
@@ -337,8 +337,7 @@
           <w:szCs w:val="20"/>
         </w:rPr>
         <w:sectPr>
-          <w:headerReference w:type="default" r:id="rId8"/>
-          <w:footerReference w:type="default" r:id="rId9"/>
+          <w:footerReference w:type="default" r:id="rId8"/>
           <w:pgSz w:w="12240" w:h="15840"/>
           <w:pgMar w:top="1440" w:right="1440" w:bottom="1440" w:left="1440" w:header="720" w:footer="720" w:gutter="0"/>
           <w:pgNumType w:start="0"/>
@@ -2277,18 +2276,12 @@
     </w:p>
     <w:p>
       <w:r>
-        <w:t>Após a pesquisa de mercado realizada, a startup desenvolveu seu produto usando metodologias ágeis e concluiu seu MVP (Minimum Viable Product: Versão inicial de um produto que já entrega valor para o cliente e permite receber feedback para os próximos ciclos de melhoria). Após o lançamento do MVP, a startup iniciou sua campanha de marketing na plataforma de anúncios do Facebook.</w:t>
-      </w:r>
-    </w:p>
-    <w:p>
-      <w:r>
-        <w:t>O objetivo desta campanha era direcionar os leads (potenciais clientes) para sua landing page (formato de página de internet focada em determinada ação</w:t>
-      </w:r>
-      <w:r>
-        <w:t>)</w:t>
-      </w:r>
-      <w:r>
-        <w:t>. Uma vez na landing page, os clientes poderiam comprar o produto. Após 2 meses de campanha de marketing, a startup recebeu os dados disponíveis na plataforma para estudar a performance das campanhas.</w:t>
+        <w:t>Após a pesquisa de mercado realizada, a startup desenvolveu seu produto usando metodologias ágeis e concluiu seu MVP. Após o lançamento do MVP, a startup iniciou sua campanha de marketing na plataforma de anúncios do Facebook.</w:t>
+      </w:r>
+    </w:p>
+    <w:p>
+      <w:r>
+        <w:t>O objetivo desta campanha era direcionar os leads para sua landing. Uma vez na landing page, os clientes poderiam comprar o produto. Após 2 meses de campanha de marketing, a startup recebeu os dados disponíveis na plataforma para estudar a performance das campanhas.</w:t>
       </w:r>
     </w:p>
     <w:p/>
@@ -2463,7 +2456,15 @@
       </w:r>
     </w:p>
     <w:p/>
-    <w:p/>
+    <w:p>
+      <w:pPr>
+        <w:spacing w:after="0" w:line="240" w:lineRule="auto"/>
+        <w:jc w:val="left"/>
+      </w:pPr>
+      <w:r>
+        <w:br w:type="page"/>
+      </w:r>
+    </w:p>
     <w:p>
       <w:pPr>
         <w:pStyle w:val="Ttulo2"/>
@@ -2495,9 +2496,9 @@
       </w:tblPr>
       <w:tblGrid>
         <w:gridCol w:w="1096"/>
-        <w:gridCol w:w="1149"/>
+        <w:gridCol w:w="1428"/>
         <w:gridCol w:w="1849"/>
-        <w:gridCol w:w="5256"/>
+        <w:gridCol w:w="4977"/>
       </w:tblGrid>
       <w:tr>
         <w:trPr>
@@ -2506,7 +2507,8 @@
         <w:tc>
           <w:tcPr>
             <w:cnfStyle w:val="001000000000" w:firstRow="0" w:lastRow="0" w:firstColumn="1" w:lastColumn="0" w:oddVBand="0" w:evenVBand="0" w:oddHBand="0" w:evenHBand="0" w:firstRowFirstColumn="0" w:firstRowLastColumn="0" w:lastRowFirstColumn="0" w:lastRowLastColumn="0"/>
-            <w:tcW w:w="1097" w:type="dxa"/>
+            <w:tcW w:w="1096" w:type="dxa"/>
+            <w:vAlign w:val="center"/>
           </w:tcPr>
           <w:p>
             <w:pPr>
@@ -2527,7 +2529,8 @@
         </w:tc>
         <w:tc>
           <w:tcPr>
-            <w:tcW w:w="1149" w:type="dxa"/>
+            <w:tcW w:w="1428" w:type="dxa"/>
+            <w:vAlign w:val="center"/>
           </w:tcPr>
           <w:p>
             <w:pPr>
@@ -2549,7 +2552,8 @@
         </w:tc>
         <w:tc>
           <w:tcPr>
-            <w:tcW w:w="1732" w:type="dxa"/>
+            <w:tcW w:w="1849" w:type="dxa"/>
+            <w:vAlign w:val="center"/>
           </w:tcPr>
           <w:p>
             <w:pPr>
@@ -2571,7 +2575,8 @@
         </w:tc>
         <w:tc>
           <w:tcPr>
-            <w:tcW w:w="5598" w:type="dxa"/>
+            <w:tcW w:w="4977" w:type="dxa"/>
+            <w:vAlign w:val="center"/>
           </w:tcPr>
           <w:p>
             <w:pPr>
@@ -2599,7 +2604,7 @@
         <w:tc>
           <w:tcPr>
             <w:cnfStyle w:val="001000000000" w:firstRow="0" w:lastRow="0" w:firstColumn="1" w:lastColumn="0" w:oddVBand="0" w:evenVBand="0" w:oddHBand="0" w:evenHBand="0" w:firstRowFirstColumn="0" w:firstRowLastColumn="0" w:lastRowFirstColumn="0" w:lastRowLastColumn="0"/>
-            <w:tcW w:w="1097" w:type="dxa"/>
+            <w:tcW w:w="1096" w:type="dxa"/>
             <w:vAlign w:val="center"/>
           </w:tcPr>
           <w:p>
@@ -2613,7 +2618,7 @@
         </w:tc>
         <w:tc>
           <w:tcPr>
-            <w:tcW w:w="1149" w:type="dxa"/>
+            <w:tcW w:w="1428" w:type="dxa"/>
             <w:vAlign w:val="center"/>
           </w:tcPr>
           <w:p>
@@ -2628,7 +2633,7 @@
         </w:tc>
         <w:tc>
           <w:tcPr>
-            <w:tcW w:w="1732" w:type="dxa"/>
+            <w:tcW w:w="1849" w:type="dxa"/>
             <w:vAlign w:val="center"/>
           </w:tcPr>
           <w:p>
@@ -2643,7 +2648,7 @@
         </w:tc>
         <w:tc>
           <w:tcPr>
-            <w:tcW w:w="5598" w:type="dxa"/>
+            <w:tcW w:w="4977" w:type="dxa"/>
             <w:vAlign w:val="center"/>
           </w:tcPr>
           <w:p>
@@ -2673,7 +2678,7 @@
         <w:tc>
           <w:tcPr>
             <w:cnfStyle w:val="001000000000" w:firstRow="0" w:lastRow="0" w:firstColumn="1" w:lastColumn="0" w:oddVBand="0" w:evenVBand="0" w:oddHBand="0" w:evenHBand="0" w:firstRowFirstColumn="0" w:firstRowLastColumn="0" w:lastRowFirstColumn="0" w:lastRowLastColumn="0"/>
-            <w:tcW w:w="1097" w:type="dxa"/>
+            <w:tcW w:w="1096" w:type="dxa"/>
             <w:vAlign w:val="center"/>
           </w:tcPr>
           <w:p>
@@ -2687,7 +2692,7 @@
         </w:tc>
         <w:tc>
           <w:tcPr>
-            <w:tcW w:w="1149" w:type="dxa"/>
+            <w:tcW w:w="1428" w:type="dxa"/>
             <w:vAlign w:val="center"/>
           </w:tcPr>
           <w:p>
@@ -2695,11 +2700,14 @@
               <w:jc w:val="center"/>
               <w:cnfStyle w:val="000000000000" w:firstRow="0" w:lastRow="0" w:firstColumn="0" w:lastColumn="0" w:oddVBand="0" w:evenVBand="0" w:oddHBand="0" w:evenHBand="0" w:firstRowFirstColumn="0" w:firstRowLastColumn="0" w:lastRowFirstColumn="0" w:lastRowLastColumn="0"/>
             </w:pPr>
-          </w:p>
-        </w:tc>
-        <w:tc>
-          <w:tcPr>
-            <w:tcW w:w="1732" w:type="dxa"/>
+            <w:r>
+              <w:t>11/09/2024</w:t>
+            </w:r>
+          </w:p>
+        </w:tc>
+        <w:tc>
+          <w:tcPr>
+            <w:tcW w:w="1849" w:type="dxa"/>
             <w:vAlign w:val="center"/>
           </w:tcPr>
           <w:p>
@@ -2707,11 +2715,14 @@
               <w:jc w:val="center"/>
               <w:cnfStyle w:val="000000000000" w:firstRow="0" w:lastRow="0" w:firstColumn="0" w:lastColumn="0" w:oddVBand="0" w:evenVBand="0" w:oddHBand="0" w:evenHBand="0" w:firstRowFirstColumn="0" w:firstRowLastColumn="0" w:lastRowFirstColumn="0" w:lastRowLastColumn="0"/>
             </w:pPr>
-          </w:p>
-        </w:tc>
-        <w:tc>
-          <w:tcPr>
-            <w:tcW w:w="5598" w:type="dxa"/>
+            <w:r>
+              <w:t>Deyved Antonio</w:t>
+            </w:r>
+          </w:p>
+        </w:tc>
+        <w:tc>
+          <w:tcPr>
+            <w:tcW w:w="4977" w:type="dxa"/>
             <w:vAlign w:val="center"/>
           </w:tcPr>
           <w:p>
@@ -2719,6 +2730,213 @@
               <w:jc w:val="center"/>
               <w:cnfStyle w:val="000000000000" w:firstRow="0" w:lastRow="0" w:firstColumn="0" w:lastColumn="0" w:oddVBand="0" w:evenVBand="0" w:oddHBand="0" w:evenHBand="0" w:firstRowFirstColumn="0" w:firstRowLastColumn="0" w:lastRowFirstColumn="0" w:lastRowLastColumn="0"/>
             </w:pPr>
+            <w:r>
+              <w:t>Objetivo do projeto</w:t>
+            </w:r>
+            <w:r>
+              <w:t>.</w:t>
+            </w:r>
+          </w:p>
+        </w:tc>
+      </w:tr>
+      <w:tr>
+        <w:trPr>
+          <w:cnfStyle w:val="000000100000" w:firstRow="0" w:lastRow="0" w:firstColumn="0" w:lastColumn="0" w:oddVBand="0" w:evenVBand="0" w:oddHBand="1" w:evenHBand="0" w:firstRowFirstColumn="0" w:firstRowLastColumn="0" w:lastRowFirstColumn="0" w:lastRowLastColumn="0"/>
+        </w:trPr>
+        <w:tc>
+          <w:tcPr>
+            <w:cnfStyle w:val="001000000000" w:firstRow="0" w:lastRow="0" w:firstColumn="1" w:lastColumn="0" w:oddVBand="0" w:evenVBand="0" w:oddHBand="0" w:evenHBand="0" w:firstRowFirstColumn="0" w:firstRowLastColumn="0" w:lastRowFirstColumn="0" w:lastRowLastColumn="0"/>
+            <w:tcW w:w="1096" w:type="dxa"/>
+            <w:vAlign w:val="center"/>
+          </w:tcPr>
+          <w:p>
+            <w:pPr>
+              <w:jc w:val="center"/>
+            </w:pPr>
+            <w:r>
+              <w:t>V 1.0.</w:t>
+            </w:r>
+            <w:r>
+              <w:t>2</w:t>
+            </w:r>
+          </w:p>
+        </w:tc>
+        <w:tc>
+          <w:tcPr>
+            <w:tcW w:w="1428" w:type="dxa"/>
+            <w:vAlign w:val="center"/>
+          </w:tcPr>
+          <w:p>
+            <w:pPr>
+              <w:jc w:val="center"/>
+              <w:cnfStyle w:val="000000100000" w:firstRow="0" w:lastRow="0" w:firstColumn="0" w:lastColumn="0" w:oddVBand="0" w:evenVBand="0" w:oddHBand="1" w:evenHBand="0" w:firstRowFirstColumn="0" w:firstRowLastColumn="0" w:lastRowFirstColumn="0" w:lastRowLastColumn="0"/>
+            </w:pPr>
+            <w:r>
+              <w:t>11/09/2024</w:t>
+            </w:r>
+          </w:p>
+        </w:tc>
+        <w:tc>
+          <w:tcPr>
+            <w:tcW w:w="1849" w:type="dxa"/>
+            <w:vAlign w:val="center"/>
+          </w:tcPr>
+          <w:p>
+            <w:pPr>
+              <w:jc w:val="center"/>
+              <w:cnfStyle w:val="000000100000" w:firstRow="0" w:lastRow="0" w:firstColumn="0" w:lastColumn="0" w:oddVBand="0" w:evenVBand="0" w:oddHBand="1" w:evenHBand="0" w:firstRowFirstColumn="0" w:firstRowLastColumn="0" w:lastRowFirstColumn="0" w:lastRowLastColumn="0"/>
+            </w:pPr>
+            <w:r>
+              <w:t>Deyved Antonio</w:t>
+            </w:r>
+          </w:p>
+        </w:tc>
+        <w:tc>
+          <w:tcPr>
+            <w:tcW w:w="4977" w:type="dxa"/>
+            <w:vAlign w:val="center"/>
+          </w:tcPr>
+          <w:p>
+            <w:pPr>
+              <w:jc w:val="center"/>
+              <w:cnfStyle w:val="000000100000" w:firstRow="0" w:lastRow="0" w:firstColumn="0" w:lastColumn="0" w:oddVBand="0" w:evenVBand="0" w:oddHBand="1" w:evenHBand="0" w:firstRowFirstColumn="0" w:firstRowLastColumn="0" w:lastRowFirstColumn="0" w:lastRowLastColumn="0"/>
+            </w:pPr>
+            <w:r>
+              <w:t>Criação do glossário</w:t>
+            </w:r>
+            <w:r>
+              <w:t>.</w:t>
+            </w:r>
+          </w:p>
+        </w:tc>
+      </w:tr>
+      <w:tr>
+        <w:tc>
+          <w:tcPr>
+            <w:cnfStyle w:val="001000000000" w:firstRow="0" w:lastRow="0" w:firstColumn="1" w:lastColumn="0" w:oddVBand="0" w:evenVBand="0" w:oddHBand="0" w:evenHBand="0" w:firstRowFirstColumn="0" w:firstRowLastColumn="0" w:lastRowFirstColumn="0" w:lastRowLastColumn="0"/>
+            <w:tcW w:w="1096" w:type="dxa"/>
+            <w:vAlign w:val="center"/>
+          </w:tcPr>
+          <w:p>
+            <w:pPr>
+              <w:jc w:val="center"/>
+            </w:pPr>
+            <w:r>
+              <w:t>V 1.0.</w:t>
+            </w:r>
+            <w:r>
+              <w:t>3</w:t>
+            </w:r>
+          </w:p>
+        </w:tc>
+        <w:tc>
+          <w:tcPr>
+            <w:tcW w:w="1428" w:type="dxa"/>
+            <w:vAlign w:val="center"/>
+          </w:tcPr>
+          <w:p>
+            <w:pPr>
+              <w:jc w:val="center"/>
+              <w:cnfStyle w:val="000000000000" w:firstRow="0" w:lastRow="0" w:firstColumn="0" w:lastColumn="0" w:oddVBand="0" w:evenVBand="0" w:oddHBand="0" w:evenHBand="0" w:firstRowFirstColumn="0" w:firstRowLastColumn="0" w:lastRowFirstColumn="0" w:lastRowLastColumn="0"/>
+            </w:pPr>
+            <w:r>
+              <w:t>11/09/2024</w:t>
+            </w:r>
+          </w:p>
+        </w:tc>
+        <w:tc>
+          <w:tcPr>
+            <w:tcW w:w="1849" w:type="dxa"/>
+            <w:vAlign w:val="center"/>
+          </w:tcPr>
+          <w:p>
+            <w:pPr>
+              <w:jc w:val="center"/>
+              <w:cnfStyle w:val="000000000000" w:firstRow="0" w:lastRow="0" w:firstColumn="0" w:lastColumn="0" w:oddVBand="0" w:evenVBand="0" w:oddHBand="0" w:evenHBand="0" w:firstRowFirstColumn="0" w:firstRowLastColumn="0" w:lastRowFirstColumn="0" w:lastRowLastColumn="0"/>
+            </w:pPr>
+            <w:r>
+              <w:t>Deyved Antonio</w:t>
+            </w:r>
+          </w:p>
+        </w:tc>
+        <w:tc>
+          <w:tcPr>
+            <w:tcW w:w="4977" w:type="dxa"/>
+            <w:vAlign w:val="center"/>
+          </w:tcPr>
+          <w:p>
+            <w:pPr>
+              <w:jc w:val="center"/>
+              <w:cnfStyle w:val="000000000000" w:firstRow="0" w:lastRow="0" w:firstColumn="0" w:lastColumn="0" w:oddVBand="0" w:evenVBand="0" w:oddHBand="0" w:evenHBand="0" w:firstRowFirstColumn="0" w:firstRowLastColumn="0" w:lastRowFirstColumn="0" w:lastRowLastColumn="0"/>
+            </w:pPr>
+            <w:r>
+              <w:t>As premissas do projeto.</w:t>
+            </w:r>
+          </w:p>
+        </w:tc>
+      </w:tr>
+      <w:tr>
+        <w:trPr>
+          <w:cnfStyle w:val="000000100000" w:firstRow="0" w:lastRow="0" w:firstColumn="0" w:lastColumn="0" w:oddVBand="0" w:evenVBand="0" w:oddHBand="1" w:evenHBand="0" w:firstRowFirstColumn="0" w:firstRowLastColumn="0" w:lastRowFirstColumn="0" w:lastRowLastColumn="0"/>
+        </w:trPr>
+        <w:tc>
+          <w:tcPr>
+            <w:cnfStyle w:val="001000000000" w:firstRow="0" w:lastRow="0" w:firstColumn="1" w:lastColumn="0" w:oddVBand="0" w:evenVBand="0" w:oddHBand="0" w:evenHBand="0" w:firstRowFirstColumn="0" w:firstRowLastColumn="0" w:lastRowFirstColumn="0" w:lastRowLastColumn="0"/>
+            <w:tcW w:w="1096" w:type="dxa"/>
+            <w:vAlign w:val="center"/>
+          </w:tcPr>
+          <w:p>
+            <w:pPr>
+              <w:jc w:val="center"/>
+            </w:pPr>
+            <w:r>
+              <w:t>V 1.0.3</w:t>
+            </w:r>
+          </w:p>
+        </w:tc>
+        <w:tc>
+          <w:tcPr>
+            <w:tcW w:w="1428" w:type="dxa"/>
+            <w:vAlign w:val="center"/>
+          </w:tcPr>
+          <w:p>
+            <w:pPr>
+              <w:jc w:val="center"/>
+              <w:cnfStyle w:val="000000100000" w:firstRow="0" w:lastRow="0" w:firstColumn="0" w:lastColumn="0" w:oddVBand="0" w:evenVBand="0" w:oddHBand="1" w:evenHBand="0" w:firstRowFirstColumn="0" w:firstRowLastColumn="0" w:lastRowFirstColumn="0" w:lastRowLastColumn="0"/>
+            </w:pPr>
+            <w:r>
+              <w:t>11/09/2024</w:t>
+            </w:r>
+          </w:p>
+        </w:tc>
+        <w:tc>
+          <w:tcPr>
+            <w:tcW w:w="1849" w:type="dxa"/>
+            <w:vAlign w:val="center"/>
+          </w:tcPr>
+          <w:p>
+            <w:pPr>
+              <w:jc w:val="center"/>
+              <w:cnfStyle w:val="000000100000" w:firstRow="0" w:lastRow="0" w:firstColumn="0" w:lastColumn="0" w:oddVBand="0" w:evenVBand="0" w:oddHBand="1" w:evenHBand="0" w:firstRowFirstColumn="0" w:firstRowLastColumn="0" w:lastRowFirstColumn="0" w:lastRowLastColumn="0"/>
+            </w:pPr>
+            <w:r>
+              <w:t>Deyved Antonio</w:t>
+            </w:r>
+          </w:p>
+        </w:tc>
+        <w:tc>
+          <w:tcPr>
+            <w:tcW w:w="4977" w:type="dxa"/>
+            <w:vAlign w:val="center"/>
+          </w:tcPr>
+          <w:p>
+            <w:pPr>
+              <w:jc w:val="center"/>
+              <w:cnfStyle w:val="000000100000" w:firstRow="0" w:lastRow="0" w:firstColumn="0" w:lastColumn="0" w:oddVBand="0" w:evenVBand="0" w:oddHBand="1" w:evenHBand="0" w:firstRowFirstColumn="0" w:firstRowLastColumn="0" w:lastRowFirstColumn="0" w:lastRowLastColumn="0"/>
+            </w:pPr>
+            <w:r>
+              <w:t>Download da base de dados</w:t>
+            </w:r>
           </w:p>
         </w:tc>
       </w:tr>
@@ -2948,6 +3166,7 @@
               <w:jc w:val="center"/>
             </w:pPr>
             <w:r>
+              <w:lastRenderedPageBreak/>
               <w:t>Base de dados</w:t>
             </w:r>
           </w:p>
@@ -3137,7 +3356,6 @@
         </w:numPr>
       </w:pPr>
       <w:r>
-        <w:lastRenderedPageBreak/>
         <w:t xml:space="preserve"> </w:t>
       </w:r>
       <w:bookmarkStart w:id="6" w:name="_Toc176103244"/>
@@ -3364,6 +3582,15 @@
     <w:p/>
     <w:p>
       <w:pPr>
+        <w:spacing w:after="0" w:line="240" w:lineRule="auto"/>
+        <w:jc w:val="left"/>
+      </w:pPr>
+      <w:r>
+        <w:br w:type="page"/>
+      </w:r>
+    </w:p>
+    <w:p>
+      <w:pPr>
         <w:pStyle w:val="Ttulo2"/>
         <w:numPr>
           <w:ilvl w:val="1"/>
@@ -3371,6 +3598,7 @@
         </w:numPr>
       </w:pPr>
       <w:r>
+        <w:lastRenderedPageBreak/>
         <w:t xml:space="preserve"> </w:t>
       </w:r>
       <w:bookmarkStart w:id="9" w:name="_Toc176103247"/>
@@ -3467,7 +3695,6 @@
         </w:numPr>
       </w:pPr>
       <w:r>
-        <w:lastRenderedPageBreak/>
         <w:t>O resultado das 3 campanhas foi a venda de 6.877 cursos online.</w:t>
       </w:r>
     </w:p>
@@ -3515,7 +3742,7 @@
           <w:numId w:val="1"/>
         </w:numPr>
         <w:sectPr>
-          <w:footerReference w:type="first" r:id="rId10"/>
+          <w:footerReference w:type="first" r:id="rId9"/>
           <w:pgSz w:w="12240" w:h="15840"/>
           <w:pgMar w:top="1440" w:right="1440" w:bottom="1440" w:left="1440" w:header="720" w:footer="720" w:gutter="0"/>
           <w:pgNumType w:start="1"/>
@@ -3541,7 +3768,11 @@
       </w:r>
       <w:bookmarkEnd w:id="12"/>
     </w:p>
-    <w:p/>
+    <w:p>
+      <w:r>
+        <w:t>Nesse projeto a principal metodologia utilizada será o CRISP-DM. Com as seis principais fases: Entendimento do negócio, Entendimento dos dados, preparação dos dados, modelagem, Avaliação e Implementação;</w:t>
+      </w:r>
+    </w:p>
     <w:p/>
     <w:p/>
     <w:p>
@@ -3742,17 +3973,17 @@
     </w:p>
     <w:tbl>
       <w:tblPr>
-        <w:tblStyle w:val="Tabelacontempornea"/>
+        <w:tblStyle w:val="TabeladeGrade4-nfase1"/>
         <w:tblW w:w="0" w:type="auto"/>
         <w:tblLook w:val="04A0" w:firstRow="1" w:lastRow="0" w:firstColumn="1" w:lastColumn="0" w:noHBand="0" w:noVBand="1"/>
       </w:tblPr>
       <w:tblGrid>
         <w:gridCol w:w="1351"/>
-        <w:gridCol w:w="1892"/>
-        <w:gridCol w:w="1517"/>
-        <w:gridCol w:w="1537"/>
-        <w:gridCol w:w="1529"/>
-        <w:gridCol w:w="1534"/>
+        <w:gridCol w:w="1889"/>
+        <w:gridCol w:w="1515"/>
+        <w:gridCol w:w="1536"/>
+        <w:gridCol w:w="1527"/>
+        <w:gridCol w:w="1532"/>
       </w:tblGrid>
       <w:tr>
         <w:trPr>
@@ -3760,8 +3991,8 @@
         </w:trPr>
         <w:tc>
           <w:tcPr>
+            <w:cnfStyle w:val="001000000000" w:firstRow="0" w:lastRow="0" w:firstColumn="1" w:lastColumn="0" w:oddVBand="0" w:evenVBand="0" w:oddHBand="0" w:evenHBand="0" w:firstRowFirstColumn="0" w:firstRowLastColumn="0" w:lastRowFirstColumn="0" w:lastRowLastColumn="0"/>
             <w:tcW w:w="1188" w:type="dxa"/>
-            <w:vAlign w:val="center"/>
           </w:tcPr>
           <w:p>
             <w:pPr>
@@ -3775,11 +4006,11 @@
         <w:tc>
           <w:tcPr>
             <w:tcW w:w="1978" w:type="dxa"/>
-            <w:vAlign w:val="center"/>
-          </w:tcPr>
-          <w:p>
-            <w:pPr>
-              <w:jc w:val="center"/>
+          </w:tcPr>
+          <w:p>
+            <w:pPr>
+              <w:jc w:val="center"/>
+              <w:cnfStyle w:val="100000000000" w:firstRow="1" w:lastRow="0" w:firstColumn="0" w:lastColumn="0" w:oddVBand="0" w:evenVBand="0" w:oddHBand="0" w:evenHBand="0" w:firstRowFirstColumn="0" w:firstRowLastColumn="0" w:lastRowFirstColumn="0" w:lastRowLastColumn="0"/>
             </w:pPr>
             <w:r>
               <w:t>O que fazer?</w:t>
@@ -3789,11 +4020,11 @@
         <w:tc>
           <w:tcPr>
             <w:tcW w:w="1583" w:type="dxa"/>
-            <w:vAlign w:val="center"/>
-          </w:tcPr>
-          <w:p>
-            <w:pPr>
-              <w:jc w:val="center"/>
+          </w:tcPr>
+          <w:p>
+            <w:pPr>
+              <w:jc w:val="center"/>
+              <w:cnfStyle w:val="100000000000" w:firstRow="1" w:lastRow="0" w:firstColumn="0" w:lastColumn="0" w:oddVBand="0" w:evenVBand="0" w:oddHBand="0" w:evenHBand="0" w:firstRowFirstColumn="0" w:firstRowLastColumn="0" w:lastRowFirstColumn="0" w:lastRowLastColumn="0"/>
             </w:pPr>
             <w:r>
               <w:t>Por quê?</w:t>
@@ -3803,11 +4034,11 @@
         <w:tc>
           <w:tcPr>
             <w:tcW w:w="1583" w:type="dxa"/>
-            <w:vAlign w:val="center"/>
-          </w:tcPr>
-          <w:p>
-            <w:pPr>
-              <w:jc w:val="center"/>
+          </w:tcPr>
+          <w:p>
+            <w:pPr>
+              <w:jc w:val="center"/>
+              <w:cnfStyle w:val="100000000000" w:firstRow="1" w:lastRow="0" w:firstColumn="0" w:lastColumn="0" w:oddVBand="0" w:evenVBand="0" w:oddHBand="0" w:evenHBand="0" w:firstRowFirstColumn="0" w:firstRowLastColumn="0" w:lastRowFirstColumn="0" w:lastRowLastColumn="0"/>
             </w:pPr>
             <w:r>
               <w:t>Quem?</w:t>
@@ -3817,11 +4048,11 @@
         <w:tc>
           <w:tcPr>
             <w:tcW w:w="1584" w:type="dxa"/>
-            <w:vAlign w:val="center"/>
-          </w:tcPr>
-          <w:p>
-            <w:pPr>
-              <w:jc w:val="center"/>
+          </w:tcPr>
+          <w:p>
+            <w:pPr>
+              <w:jc w:val="center"/>
+              <w:cnfStyle w:val="100000000000" w:firstRow="1" w:lastRow="0" w:firstColumn="0" w:lastColumn="0" w:oddVBand="0" w:evenVBand="0" w:oddHBand="0" w:evenHBand="0" w:firstRowFirstColumn="0" w:firstRowLastColumn="0" w:lastRowFirstColumn="0" w:lastRowLastColumn="0"/>
             </w:pPr>
             <w:r>
               <w:t>Como fazer?</w:t>
@@ -3831,11 +4062,11 @@
         <w:tc>
           <w:tcPr>
             <w:tcW w:w="1584" w:type="dxa"/>
-            <w:vAlign w:val="center"/>
-          </w:tcPr>
-          <w:p>
-            <w:pPr>
-              <w:jc w:val="center"/>
+          </w:tcPr>
+          <w:p>
+            <w:pPr>
+              <w:jc w:val="center"/>
+              <w:cnfStyle w:val="100000000000" w:firstRow="1" w:lastRow="0" w:firstColumn="0" w:lastColumn="0" w:oddVBand="0" w:evenVBand="0" w:oddHBand="0" w:evenHBand="0" w:firstRowFirstColumn="0" w:firstRowLastColumn="0" w:lastRowFirstColumn="0" w:lastRowLastColumn="0"/>
             </w:pPr>
             <w:r>
               <w:t>Qual o custo?</w:t>
@@ -3849,8 +4080,8 @@
         </w:trPr>
         <w:tc>
           <w:tcPr>
+            <w:cnfStyle w:val="001000000000" w:firstRow="0" w:lastRow="0" w:firstColumn="1" w:lastColumn="0" w:oddVBand="0" w:evenVBand="0" w:oddHBand="0" w:evenHBand="0" w:firstRowFirstColumn="0" w:firstRowLastColumn="0" w:lastRowFirstColumn="0" w:lastRowLastColumn="0"/>
             <w:tcW w:w="1188" w:type="dxa"/>
-            <w:vAlign w:val="center"/>
           </w:tcPr>
           <w:p>
             <w:pPr>
@@ -3864,67 +4095,64 @@
         <w:tc>
           <w:tcPr>
             <w:tcW w:w="1978" w:type="dxa"/>
-            <w:vAlign w:val="center"/>
-          </w:tcPr>
-          <w:p>
-            <w:pPr>
-              <w:jc w:val="center"/>
+          </w:tcPr>
+          <w:p>
+            <w:pPr>
+              <w:jc w:val="center"/>
+              <w:cnfStyle w:val="000000100000" w:firstRow="0" w:lastRow="0" w:firstColumn="0" w:lastColumn="0" w:oddVBand="0" w:evenVBand="0" w:oddHBand="1" w:evenHBand="0" w:firstRowFirstColumn="0" w:firstRowLastColumn="0" w:lastRowFirstColumn="0" w:lastRowLastColumn="0"/>
             </w:pPr>
           </w:p>
         </w:tc>
         <w:tc>
           <w:tcPr>
             <w:tcW w:w="1583" w:type="dxa"/>
-            <w:vAlign w:val="center"/>
-          </w:tcPr>
-          <w:p>
-            <w:pPr>
-              <w:jc w:val="center"/>
+          </w:tcPr>
+          <w:p>
+            <w:pPr>
+              <w:jc w:val="center"/>
+              <w:cnfStyle w:val="000000100000" w:firstRow="0" w:lastRow="0" w:firstColumn="0" w:lastColumn="0" w:oddVBand="0" w:evenVBand="0" w:oddHBand="1" w:evenHBand="0" w:firstRowFirstColumn="0" w:firstRowLastColumn="0" w:lastRowFirstColumn="0" w:lastRowLastColumn="0"/>
             </w:pPr>
           </w:p>
         </w:tc>
         <w:tc>
           <w:tcPr>
             <w:tcW w:w="1583" w:type="dxa"/>
-            <w:vAlign w:val="center"/>
-          </w:tcPr>
-          <w:p>
-            <w:pPr>
-              <w:jc w:val="center"/>
+          </w:tcPr>
+          <w:p>
+            <w:pPr>
+              <w:jc w:val="center"/>
+              <w:cnfStyle w:val="000000100000" w:firstRow="0" w:lastRow="0" w:firstColumn="0" w:lastColumn="0" w:oddVBand="0" w:evenVBand="0" w:oddHBand="1" w:evenHBand="0" w:firstRowFirstColumn="0" w:firstRowLastColumn="0" w:lastRowFirstColumn="0" w:lastRowLastColumn="0"/>
             </w:pPr>
           </w:p>
         </w:tc>
         <w:tc>
           <w:tcPr>
             <w:tcW w:w="1584" w:type="dxa"/>
-            <w:vAlign w:val="center"/>
-          </w:tcPr>
-          <w:p>
-            <w:pPr>
-              <w:jc w:val="center"/>
+          </w:tcPr>
+          <w:p>
+            <w:pPr>
+              <w:jc w:val="center"/>
+              <w:cnfStyle w:val="000000100000" w:firstRow="0" w:lastRow="0" w:firstColumn="0" w:lastColumn="0" w:oddVBand="0" w:evenVBand="0" w:oddHBand="1" w:evenHBand="0" w:firstRowFirstColumn="0" w:firstRowLastColumn="0" w:lastRowFirstColumn="0" w:lastRowLastColumn="0"/>
             </w:pPr>
           </w:p>
         </w:tc>
         <w:tc>
           <w:tcPr>
             <w:tcW w:w="1584" w:type="dxa"/>
-            <w:vAlign w:val="center"/>
-          </w:tcPr>
-          <w:p>
-            <w:pPr>
-              <w:jc w:val="center"/>
+          </w:tcPr>
+          <w:p>
+            <w:pPr>
+              <w:jc w:val="center"/>
+              <w:cnfStyle w:val="000000100000" w:firstRow="0" w:lastRow="0" w:firstColumn="0" w:lastColumn="0" w:oddVBand="0" w:evenVBand="0" w:oddHBand="1" w:evenHBand="0" w:firstRowFirstColumn="0" w:firstRowLastColumn="0" w:lastRowFirstColumn="0" w:lastRowLastColumn="0"/>
             </w:pPr>
           </w:p>
         </w:tc>
       </w:tr>
       <w:tr>
-        <w:trPr>
-          <w:cnfStyle w:val="000000010000" w:firstRow="0" w:lastRow="0" w:firstColumn="0" w:lastColumn="0" w:oddVBand="0" w:evenVBand="0" w:oddHBand="0" w:evenHBand="1" w:firstRowFirstColumn="0" w:firstRowLastColumn="0" w:lastRowFirstColumn="0" w:lastRowLastColumn="0"/>
-        </w:trPr>
-        <w:tc>
-          <w:tcPr>
+        <w:tc>
+          <w:tcPr>
+            <w:cnfStyle w:val="001000000000" w:firstRow="0" w:lastRow="0" w:firstColumn="1" w:lastColumn="0" w:oddVBand="0" w:evenVBand="0" w:oddHBand="0" w:evenHBand="0" w:firstRowFirstColumn="0" w:firstRowLastColumn="0" w:lastRowFirstColumn="0" w:lastRowLastColumn="0"/>
             <w:tcW w:w="1188" w:type="dxa"/>
-            <w:vAlign w:val="center"/>
           </w:tcPr>
           <w:p>
             <w:pPr>
@@ -3938,55 +4166,55 @@
         <w:tc>
           <w:tcPr>
             <w:tcW w:w="1978" w:type="dxa"/>
-            <w:vAlign w:val="center"/>
-          </w:tcPr>
-          <w:p>
-            <w:pPr>
-              <w:jc w:val="center"/>
+          </w:tcPr>
+          <w:p>
+            <w:pPr>
+              <w:jc w:val="center"/>
+              <w:cnfStyle w:val="000000000000" w:firstRow="0" w:lastRow="0" w:firstColumn="0" w:lastColumn="0" w:oddVBand="0" w:evenVBand="0" w:oddHBand="0" w:evenHBand="0" w:firstRowFirstColumn="0" w:firstRowLastColumn="0" w:lastRowFirstColumn="0" w:lastRowLastColumn="0"/>
             </w:pPr>
           </w:p>
         </w:tc>
         <w:tc>
           <w:tcPr>
             <w:tcW w:w="1583" w:type="dxa"/>
-            <w:vAlign w:val="center"/>
-          </w:tcPr>
-          <w:p>
-            <w:pPr>
-              <w:jc w:val="center"/>
+          </w:tcPr>
+          <w:p>
+            <w:pPr>
+              <w:jc w:val="center"/>
+              <w:cnfStyle w:val="000000000000" w:firstRow="0" w:lastRow="0" w:firstColumn="0" w:lastColumn="0" w:oddVBand="0" w:evenVBand="0" w:oddHBand="0" w:evenHBand="0" w:firstRowFirstColumn="0" w:firstRowLastColumn="0" w:lastRowFirstColumn="0" w:lastRowLastColumn="0"/>
             </w:pPr>
           </w:p>
         </w:tc>
         <w:tc>
           <w:tcPr>
             <w:tcW w:w="1583" w:type="dxa"/>
-            <w:vAlign w:val="center"/>
-          </w:tcPr>
-          <w:p>
-            <w:pPr>
-              <w:jc w:val="center"/>
+          </w:tcPr>
+          <w:p>
+            <w:pPr>
+              <w:jc w:val="center"/>
+              <w:cnfStyle w:val="000000000000" w:firstRow="0" w:lastRow="0" w:firstColumn="0" w:lastColumn="0" w:oddVBand="0" w:evenVBand="0" w:oddHBand="0" w:evenHBand="0" w:firstRowFirstColumn="0" w:firstRowLastColumn="0" w:lastRowFirstColumn="0" w:lastRowLastColumn="0"/>
             </w:pPr>
           </w:p>
         </w:tc>
         <w:tc>
           <w:tcPr>
             <w:tcW w:w="1584" w:type="dxa"/>
-            <w:vAlign w:val="center"/>
-          </w:tcPr>
-          <w:p>
-            <w:pPr>
-              <w:jc w:val="center"/>
+          </w:tcPr>
+          <w:p>
+            <w:pPr>
+              <w:jc w:val="center"/>
+              <w:cnfStyle w:val="000000000000" w:firstRow="0" w:lastRow="0" w:firstColumn="0" w:lastColumn="0" w:oddVBand="0" w:evenVBand="0" w:oddHBand="0" w:evenHBand="0" w:firstRowFirstColumn="0" w:firstRowLastColumn="0" w:lastRowFirstColumn="0" w:lastRowLastColumn="0"/>
             </w:pPr>
           </w:p>
         </w:tc>
         <w:tc>
           <w:tcPr>
             <w:tcW w:w="1584" w:type="dxa"/>
-            <w:vAlign w:val="center"/>
-          </w:tcPr>
-          <w:p>
-            <w:pPr>
-              <w:jc w:val="center"/>
+          </w:tcPr>
+          <w:p>
+            <w:pPr>
+              <w:jc w:val="center"/>
+              <w:cnfStyle w:val="000000000000" w:firstRow="0" w:lastRow="0" w:firstColumn="0" w:lastColumn="0" w:oddVBand="0" w:evenVBand="0" w:oddHBand="0" w:evenHBand="0" w:firstRowFirstColumn="0" w:firstRowLastColumn="0" w:lastRowFirstColumn="0" w:lastRowLastColumn="0"/>
             </w:pPr>
           </w:p>
         </w:tc>
@@ -3997,8 +4225,8 @@
         </w:trPr>
         <w:tc>
           <w:tcPr>
+            <w:cnfStyle w:val="001000000000" w:firstRow="0" w:lastRow="0" w:firstColumn="1" w:lastColumn="0" w:oddVBand="0" w:evenVBand="0" w:oddHBand="0" w:evenHBand="0" w:firstRowFirstColumn="0" w:firstRowLastColumn="0" w:lastRowFirstColumn="0" w:lastRowLastColumn="0"/>
             <w:tcW w:w="1188" w:type="dxa"/>
-            <w:vAlign w:val="center"/>
           </w:tcPr>
           <w:p>
             <w:pPr>
@@ -4012,55 +4240,55 @@
         <w:tc>
           <w:tcPr>
             <w:tcW w:w="1978" w:type="dxa"/>
-            <w:vAlign w:val="center"/>
-          </w:tcPr>
-          <w:p>
-            <w:pPr>
-              <w:jc w:val="center"/>
+          </w:tcPr>
+          <w:p>
+            <w:pPr>
+              <w:jc w:val="center"/>
+              <w:cnfStyle w:val="000000100000" w:firstRow="0" w:lastRow="0" w:firstColumn="0" w:lastColumn="0" w:oddVBand="0" w:evenVBand="0" w:oddHBand="1" w:evenHBand="0" w:firstRowFirstColumn="0" w:firstRowLastColumn="0" w:lastRowFirstColumn="0" w:lastRowLastColumn="0"/>
             </w:pPr>
           </w:p>
         </w:tc>
         <w:tc>
           <w:tcPr>
             <w:tcW w:w="1583" w:type="dxa"/>
-            <w:vAlign w:val="center"/>
-          </w:tcPr>
-          <w:p>
-            <w:pPr>
-              <w:jc w:val="center"/>
+          </w:tcPr>
+          <w:p>
+            <w:pPr>
+              <w:jc w:val="center"/>
+              <w:cnfStyle w:val="000000100000" w:firstRow="0" w:lastRow="0" w:firstColumn="0" w:lastColumn="0" w:oddVBand="0" w:evenVBand="0" w:oddHBand="1" w:evenHBand="0" w:firstRowFirstColumn="0" w:firstRowLastColumn="0" w:lastRowFirstColumn="0" w:lastRowLastColumn="0"/>
             </w:pPr>
           </w:p>
         </w:tc>
         <w:tc>
           <w:tcPr>
             <w:tcW w:w="1583" w:type="dxa"/>
-            <w:vAlign w:val="center"/>
-          </w:tcPr>
-          <w:p>
-            <w:pPr>
-              <w:jc w:val="center"/>
+          </w:tcPr>
+          <w:p>
+            <w:pPr>
+              <w:jc w:val="center"/>
+              <w:cnfStyle w:val="000000100000" w:firstRow="0" w:lastRow="0" w:firstColumn="0" w:lastColumn="0" w:oddVBand="0" w:evenVBand="0" w:oddHBand="1" w:evenHBand="0" w:firstRowFirstColumn="0" w:firstRowLastColumn="0" w:lastRowFirstColumn="0" w:lastRowLastColumn="0"/>
             </w:pPr>
           </w:p>
         </w:tc>
         <w:tc>
           <w:tcPr>
             <w:tcW w:w="1584" w:type="dxa"/>
-            <w:vAlign w:val="center"/>
-          </w:tcPr>
-          <w:p>
-            <w:pPr>
-              <w:jc w:val="center"/>
+          </w:tcPr>
+          <w:p>
+            <w:pPr>
+              <w:jc w:val="center"/>
+              <w:cnfStyle w:val="000000100000" w:firstRow="0" w:lastRow="0" w:firstColumn="0" w:lastColumn="0" w:oddVBand="0" w:evenVBand="0" w:oddHBand="1" w:evenHBand="0" w:firstRowFirstColumn="0" w:firstRowLastColumn="0" w:lastRowFirstColumn="0" w:lastRowLastColumn="0"/>
             </w:pPr>
           </w:p>
         </w:tc>
         <w:tc>
           <w:tcPr>
             <w:tcW w:w="1584" w:type="dxa"/>
-            <w:vAlign w:val="center"/>
-          </w:tcPr>
-          <w:p>
-            <w:pPr>
-              <w:jc w:val="center"/>
+          </w:tcPr>
+          <w:p>
+            <w:pPr>
+              <w:jc w:val="center"/>
+              <w:cnfStyle w:val="000000100000" w:firstRow="0" w:lastRow="0" w:firstColumn="0" w:lastColumn="0" w:oddVBand="0" w:evenVBand="0" w:oddHBand="1" w:evenHBand="0" w:firstRowFirstColumn="0" w:firstRowLastColumn="0" w:lastRowFirstColumn="0" w:lastRowLastColumn="0"/>
             </w:pPr>
           </w:p>
         </w:tc>
@@ -4507,22 +4735,6 @@
 </w:footnotes>
 </file>
 
-<file path=word/header1.xml><?xml version="1.0" encoding="utf-8"?>
-<w:hdr xmlns:wpc="http://schemas.microsoft.com/office/word/2010/wordprocessingCanvas" xmlns:cx="http://schemas.microsoft.com/office/drawing/2014/chartex" xmlns:cx1="http://schemas.microsoft.com/office/drawing/2015/9/8/chartex" xmlns:cx2="http://schemas.microsoft.com/office/drawing/2015/10/21/chartex" xmlns:cx3="http://schemas.microsoft.com/office/drawing/2016/5/9/chartex" xmlns:cx4="http://schemas.microsoft.com/office/drawing/2016/5/10/chartex" xmlns:cx5="http://schemas.microsoft.com/office/drawing/2016/5/11/chartex" xmlns:cx6="http://schemas.microsoft.com/office/drawing/2016/5/12/chartex" xmlns:cx7="http://schemas.microsoft.com/office/drawing/2016/5/13/chartex" xmlns:cx8="http://schemas.microsoft.com/office/drawing/2016/5/14/chartex" xmlns:mc="http://schemas.openxmlformats.org/markup-compatibility/2006" xmlns:aink="http://schemas.microsoft.com/office/drawing/2016/ink" xmlns:am3d="http://schemas.microsoft.com/office/drawing/2017/model3d" xmlns:o="urn:schemas-microsoft-com:office:office" xmlns:oel="http://schemas.microsoft.com/office/2019/extlst" xmlns:r="http://schemas.openxmlformats.org/officeDocument/2006/relationships" xmlns:m="http://schemas.openxmlformats.org/officeDocument/2006/math" xmlns:v="urn:schemas-microsoft-com:vml" xmlns:wp14="http://schemas.microsoft.com/office/word/2010/wordprocessingDrawing" xmlns:wp="http://schemas.openxmlformats.org/drawingml/2006/wordprocessingDrawing" xmlns:w10="urn:schemas-microsoft-com:office:word" xmlns:w="http://schemas.openxmlformats.org/wordprocessingml/2006/main" xmlns:w14="http://schemas.microsoft.com/office/word/2010/wordml" xmlns:w15="http://schemas.microsoft.com/office/word/2012/wordml" xmlns:w16cex="http://schemas.microsoft.com/office/word/2018/wordml/cex" xmlns:w16cid="http://schemas.microsoft.com/office/word/2016/wordml/cid" xmlns:w16="http://schemas.microsoft.com/office/word/2018/wordml" xmlns:w16du="http://schemas.microsoft.com/office/word/2023/wordml/word16du" xmlns:w16sdtdh="http://schemas.microsoft.com/office/word/2020/wordml/sdtdatahash" xmlns:w16se="http://schemas.microsoft.com/office/word/2015/wordml/symex" xmlns:wpg="http://schemas.microsoft.com/office/word/2010/wordprocessingGroup" xmlns:wpi="http://schemas.microsoft.com/office/word/2010/wordprocessingInk" xmlns:wne="http://schemas.microsoft.com/office/word/2006/wordml" xmlns:wps="http://schemas.microsoft.com/office/word/2010/wordprocessingShape" mc:Ignorable="w14 w15 w16se w16cid w16 w16cex w16sdtdh w16du wp14">
-  <w:p>
-    <w:pPr>
-      <w:pStyle w:val="Cabealho"/>
-    </w:pPr>
-    <w:r>
-      <w:t xml:space="preserve">Projeto </w:t>
-    </w:r>
-    <w:r>
-      <w:t>Vendas: Alocação custos Marketing</w:t>
-    </w:r>
-  </w:p>
-</w:hdr>
-</file>
-
 <file path=word/numbering.xml><?xml version="1.0" encoding="utf-8"?>
 <w:numbering xmlns:wpc="http://schemas.microsoft.com/office/word/2010/wordprocessingCanvas" xmlns:cx="http://schemas.microsoft.com/office/drawing/2014/chartex" xmlns:cx1="http://schemas.microsoft.com/office/drawing/2015/9/8/chartex" xmlns:cx2="http://schemas.microsoft.com/office/drawing/2015/10/21/chartex" xmlns:cx3="http://schemas.microsoft.com/office/drawing/2016/5/9/chartex" xmlns:cx4="http://schemas.microsoft.com/office/drawing/2016/5/10/chartex" xmlns:cx5="http://schemas.microsoft.com/office/drawing/2016/5/11/chartex" xmlns:cx6="http://schemas.microsoft.com/office/drawing/2016/5/12/chartex" xmlns:cx7="http://schemas.microsoft.com/office/drawing/2016/5/13/chartex" xmlns:cx8="http://schemas.microsoft.com/office/drawing/2016/5/14/chartex" xmlns:mc="http://schemas.openxmlformats.org/markup-compatibility/2006" xmlns:aink="http://schemas.microsoft.com/office/drawing/2016/ink" xmlns:am3d="http://schemas.microsoft.com/office/drawing/2017/model3d" xmlns:o="urn:schemas-microsoft-com:office:office" xmlns:oel="http://schemas.microsoft.com/office/2019/extlst" xmlns:r="http://schemas.openxmlformats.org/officeDocument/2006/relationships" xmlns:m="http://schemas.openxmlformats.org/officeDocument/2006/math" xmlns:v="urn:schemas-microsoft-com:vml" xmlns:wp14="http://schemas.microsoft.com/office/word/2010/wordprocessingDrawing" xmlns:wp="http://schemas.openxmlformats.org/drawingml/2006/wordprocessingDrawing" xmlns:w10="urn:schemas-microsoft-com:office:word" xmlns:w="http://schemas.openxmlformats.org/wordprocessingml/2006/main" xmlns:w14="http://schemas.microsoft.com/office/word/2010/wordml" xmlns:w15="http://schemas.microsoft.com/office/word/2012/wordml" xmlns:w16cex="http://schemas.microsoft.com/office/word/2018/wordml/cex" xmlns:w16cid="http://schemas.microsoft.com/office/word/2016/wordml/cid" xmlns:w16="http://schemas.microsoft.com/office/word/2018/wordml" xmlns:w16du="http://schemas.microsoft.com/office/word/2023/wordml/word16du" xmlns:w16sdtdh="http://schemas.microsoft.com/office/word/2020/wordml/sdtdatahash" xmlns:w16se="http://schemas.microsoft.com/office/word/2015/wordml/symex" xmlns:wpg="http://schemas.microsoft.com/office/word/2010/wordprocessingGroup" xmlns:wpi="http://schemas.microsoft.com/office/word/2010/wordprocessingInk" xmlns:wne="http://schemas.microsoft.com/office/word/2006/wordml" xmlns:wps="http://schemas.microsoft.com/office/word/2010/wordprocessingShape" mc:Ignorable="w14 w15 w16se w16cid w16 w16cex w16sdtdh w16du wp14">
   <w:abstractNum w:abstractNumId="0" w15:restartNumberingAfterBreak="0">
@@ -5117,13 +5329,57 @@
     <w:lsdException w:name="HTML Sample" w:semiHidden="1" w:unhideWhenUsed="1"/>
     <w:lsdException w:name="HTML Typewriter" w:semiHidden="1" w:unhideWhenUsed="1"/>
     <w:lsdException w:name="HTML Variable" w:semiHidden="1" w:unhideWhenUsed="1"/>
+    <w:lsdException w:name="Normal Table" w:semiHidden="1" w:unhideWhenUsed="1"/>
     <w:lsdException w:name="annotation subject" w:semiHidden="1" w:unhideWhenUsed="1"/>
     <w:lsdException w:name="No List" w:semiHidden="1" w:unhideWhenUsed="1"/>
     <w:lsdException w:name="Outline List 1" w:semiHidden="1" w:unhideWhenUsed="1"/>
     <w:lsdException w:name="Outline List 2" w:semiHidden="1" w:unhideWhenUsed="1"/>
     <w:lsdException w:name="Outline List 3" w:semiHidden="1" w:unhideWhenUsed="1"/>
+    <w:lsdException w:name="Table Simple 1" w:semiHidden="1" w:unhideWhenUsed="1"/>
+    <w:lsdException w:name="Table Simple 2" w:semiHidden="1" w:unhideWhenUsed="1"/>
+    <w:lsdException w:name="Table Simple 3" w:semiHidden="1" w:unhideWhenUsed="1"/>
+    <w:lsdException w:name="Table Classic 1" w:semiHidden="1" w:unhideWhenUsed="1"/>
+    <w:lsdException w:name="Table Classic 2" w:semiHidden="1" w:unhideWhenUsed="1"/>
+    <w:lsdException w:name="Table Classic 3" w:semiHidden="1" w:unhideWhenUsed="1"/>
+    <w:lsdException w:name="Table Classic 4" w:semiHidden="1" w:unhideWhenUsed="1"/>
+    <w:lsdException w:name="Table Colorful 1" w:semiHidden="1" w:unhideWhenUsed="1"/>
+    <w:lsdException w:name="Table Colorful 2" w:semiHidden="1" w:unhideWhenUsed="1"/>
+    <w:lsdException w:name="Table Colorful 3" w:semiHidden="1" w:unhideWhenUsed="1"/>
+    <w:lsdException w:name="Table Columns 1" w:semiHidden="1" w:unhideWhenUsed="1"/>
+    <w:lsdException w:name="Table Columns 2" w:semiHidden="1" w:unhideWhenUsed="1"/>
+    <w:lsdException w:name="Table Columns 3" w:semiHidden="1" w:unhideWhenUsed="1"/>
+    <w:lsdException w:name="Table Columns 4" w:semiHidden="1" w:unhideWhenUsed="1"/>
+    <w:lsdException w:name="Table Columns 5" w:semiHidden="1" w:unhideWhenUsed="1"/>
+    <w:lsdException w:name="Table Grid 1" w:semiHidden="1" w:unhideWhenUsed="1"/>
+    <w:lsdException w:name="Table Grid 2" w:semiHidden="1" w:unhideWhenUsed="1"/>
+    <w:lsdException w:name="Table Grid 3" w:semiHidden="1" w:unhideWhenUsed="1"/>
+    <w:lsdException w:name="Table Grid 4" w:semiHidden="1" w:unhideWhenUsed="1"/>
+    <w:lsdException w:name="Table Grid 5" w:semiHidden="1" w:unhideWhenUsed="1"/>
+    <w:lsdException w:name="Table Grid 6" w:semiHidden="1" w:unhideWhenUsed="1"/>
+    <w:lsdException w:name="Table Grid 7" w:semiHidden="1" w:unhideWhenUsed="1"/>
+    <w:lsdException w:name="Table Grid 8" w:semiHidden="1" w:unhideWhenUsed="1"/>
+    <w:lsdException w:name="Table List 1" w:semiHidden="1" w:unhideWhenUsed="1"/>
+    <w:lsdException w:name="Table List 2" w:semiHidden="1" w:unhideWhenUsed="1"/>
+    <w:lsdException w:name="Table List 3" w:semiHidden="1" w:unhideWhenUsed="1"/>
+    <w:lsdException w:name="Table List 4" w:semiHidden="1" w:unhideWhenUsed="1"/>
+    <w:lsdException w:name="Table List 5" w:semiHidden="1" w:unhideWhenUsed="1"/>
+    <w:lsdException w:name="Table List 6" w:semiHidden="1" w:unhideWhenUsed="1"/>
+    <w:lsdException w:name="Table List 7" w:semiHidden="1" w:unhideWhenUsed="1"/>
+    <w:lsdException w:name="Table List 8" w:semiHidden="1" w:unhideWhenUsed="1"/>
+    <w:lsdException w:name="Table 3D effects 1" w:semiHidden="1" w:unhideWhenUsed="1"/>
+    <w:lsdException w:name="Table 3D effects 2" w:semiHidden="1" w:unhideWhenUsed="1"/>
+    <w:lsdException w:name="Table 3D effects 3" w:semiHidden="1" w:unhideWhenUsed="1"/>
+    <w:lsdException w:name="Table Contemporary" w:semiHidden="1" w:unhideWhenUsed="1"/>
+    <w:lsdException w:name="Table Elegant" w:semiHidden="1" w:unhideWhenUsed="1"/>
+    <w:lsdException w:name="Table Professional" w:semiHidden="1" w:unhideWhenUsed="1"/>
+    <w:lsdException w:name="Table Subtle 1" w:semiHidden="1" w:unhideWhenUsed="1"/>
+    <w:lsdException w:name="Table Subtle 2" w:semiHidden="1" w:unhideWhenUsed="1"/>
+    <w:lsdException w:name="Table Web 1" w:semiHidden="1" w:unhideWhenUsed="1"/>
+    <w:lsdException w:name="Table Web 2" w:semiHidden="1" w:unhideWhenUsed="1"/>
+    <w:lsdException w:name="Table Web 3" w:semiHidden="1" w:unhideWhenUsed="1"/>
     <w:lsdException w:name="Balloon Text" w:semiHidden="1" w:unhideWhenUsed="1"/>
     <w:lsdException w:name="Table Grid" w:uiPriority="39"/>
+    <w:lsdException w:name="Table Theme" w:semiHidden="1" w:unhideWhenUsed="1"/>
     <w:lsdException w:name="Placeholder Text" w:semiHidden="1"/>
     <w:lsdException w:name="No Spacing" w:uiPriority="1" w:qFormat="1"/>
     <w:lsdException w:name="Light Shading" w:uiPriority="60"/>
@@ -5431,6 +5687,7 @@
   <w:style w:type="character" w:default="1" w:styleId="Fontepargpadro">
     <w:name w:val="Default Paragraph Font"/>
     <w:uiPriority w:val="1"/>
+    <w:semiHidden/>
     <w:unhideWhenUsed/>
   </w:style>
   <w:style w:type="table" w:default="1" w:styleId="Tabelanormal">

</xml_diff>

<commit_message>
feat: calculo dos KPI's do projeto
</commit_message>
<xml_diff>
--- a/05_Documentacao/02_Arquivos_doc_pdf/Projeto Vendas Alocacao custos Marketing.docx
+++ b/05_Documentacao/02_Arquivos_doc_pdf/Projeto Vendas Alocacao custos Marketing.docx
@@ -2281,7 +2281,15 @@
     </w:p>
     <w:p>
       <w:r>
-        <w:t>O objetivo desta campanha era direcionar os leads para sua landing. Uma vez na landing page, os clientes poderiam comprar o produto. Após 2 meses de campanha de marketing, a startup recebeu os dados disponíveis na plataforma para estudar a performance das campanhas.</w:t>
+        <w:t xml:space="preserve">O objetivo desta campanha era direcionar os leads para sua landing. Uma vez na landing </w:t>
+      </w:r>
+      <w:proofErr w:type="spellStart"/>
+      <w:r>
+        <w:t>page</w:t>
+      </w:r>
+      <w:proofErr w:type="spellEnd"/>
+      <w:r>
+        <w:t>, os clientes poderiam comprar o produto. Após 2 meses de campanha de marketing, a startup recebeu os dados disponíveis na plataforma para estudar a performance das campanhas.</w:t>
       </w:r>
     </w:p>
     <w:p/>
@@ -2381,7 +2389,21 @@
         <w:rPr>
           <w:u w:val="single"/>
         </w:rPr>
-        <w:t>Click-through-rate (CTR):</w:t>
+        <w:t>Click-</w:t>
+      </w:r>
+      <w:proofErr w:type="spellStart"/>
+      <w:r>
+        <w:rPr>
+          <w:u w:val="single"/>
+        </w:rPr>
+        <w:t>through</w:t>
+      </w:r>
+      <w:proofErr w:type="spellEnd"/>
+      <w:r>
+        <w:rPr>
+          <w:u w:val="single"/>
+        </w:rPr>
+        <w:t>-rate (CTR):</w:t>
       </w:r>
       <w:r>
         <w:t> Percentual da quantidade de impressões do anúncio que viraram cliques.</w:t>
@@ -2940,8 +2962,92 @@
           </w:p>
         </w:tc>
       </w:tr>
+      <w:tr>
+        <w:tc>
+          <w:tcPr>
+            <w:cnfStyle w:val="001000000000" w:firstRow="0" w:lastRow="0" w:firstColumn="1" w:lastColumn="0" w:oddVBand="0" w:evenVBand="0" w:oddHBand="0" w:evenHBand="0" w:firstRowFirstColumn="0" w:firstRowLastColumn="0" w:lastRowFirstColumn="0" w:lastRowLastColumn="0"/>
+            <w:tcW w:w="1096" w:type="dxa"/>
+            <w:vAlign w:val="center"/>
+          </w:tcPr>
+          <w:p>
+            <w:pPr>
+              <w:jc w:val="center"/>
+            </w:pPr>
+            <w:r>
+              <w:t>V 1.0.</w:t>
+            </w:r>
+            <w:r>
+              <w:t>4</w:t>
+            </w:r>
+          </w:p>
+        </w:tc>
+        <w:tc>
+          <w:tcPr>
+            <w:tcW w:w="1428" w:type="dxa"/>
+            <w:vAlign w:val="center"/>
+          </w:tcPr>
+          <w:p>
+            <w:pPr>
+              <w:jc w:val="center"/>
+              <w:cnfStyle w:val="000000000000" w:firstRow="0" w:lastRow="0" w:firstColumn="0" w:lastColumn="0" w:oddVBand="0" w:evenVBand="0" w:oddHBand="0" w:evenHBand="0" w:firstRowFirstColumn="0" w:firstRowLastColumn="0" w:lastRowFirstColumn="0" w:lastRowLastColumn="0"/>
+            </w:pPr>
+            <w:r>
+              <w:t>1</w:t>
+            </w:r>
+            <w:r>
+              <w:t>2</w:t>
+            </w:r>
+            <w:r>
+              <w:t>/09/2024</w:t>
+            </w:r>
+          </w:p>
+        </w:tc>
+        <w:tc>
+          <w:tcPr>
+            <w:tcW w:w="1849" w:type="dxa"/>
+            <w:vAlign w:val="center"/>
+          </w:tcPr>
+          <w:p>
+            <w:pPr>
+              <w:jc w:val="center"/>
+              <w:cnfStyle w:val="000000000000" w:firstRow="0" w:lastRow="0" w:firstColumn="0" w:lastColumn="0" w:oddVBand="0" w:evenVBand="0" w:oddHBand="0" w:evenHBand="0" w:firstRowFirstColumn="0" w:firstRowLastColumn="0" w:lastRowFirstColumn="0" w:lastRowLastColumn="0"/>
+            </w:pPr>
+            <w:r>
+              <w:t>Deyved Antonio</w:t>
+            </w:r>
+          </w:p>
+        </w:tc>
+        <w:tc>
+          <w:tcPr>
+            <w:tcW w:w="4977" w:type="dxa"/>
+            <w:vAlign w:val="center"/>
+          </w:tcPr>
+          <w:p>
+            <w:pPr>
+              <w:jc w:val="center"/>
+              <w:cnfStyle w:val="000000000000" w:firstRow="0" w:lastRow="0" w:firstColumn="0" w:lastColumn="0" w:oddVBand="0" w:evenVBand="0" w:oddHBand="0" w:evenHBand="0" w:firstRowFirstColumn="0" w:firstRowLastColumn="0" w:lastRowFirstColumn="0" w:lastRowLastColumn="0"/>
+            </w:pPr>
+            <w:r>
+              <w:t>Cálculos dos KPI’s</w:t>
+            </w:r>
+          </w:p>
+        </w:tc>
+      </w:tr>
     </w:tbl>
-    <w:p/>
+    <w:p>
+      <w:pPr>
+        <w:jc w:val="center"/>
+        <w:rPr>
+          <w:rStyle w:val="RefernciaSutil"/>
+        </w:rPr>
+      </w:pPr>
+      <w:r>
+        <w:rPr>
+          <w:rStyle w:val="RefernciaSutil"/>
+        </w:rPr>
+        <w:t>Tabela 1: Histórico de versões</w:t>
+      </w:r>
+    </w:p>
     <w:p>
       <w:pPr>
         <w:pStyle w:val="Ttulo2"/>
@@ -3002,7 +3108,7 @@
         <w:tc>
           <w:tcPr>
             <w:cnfStyle w:val="001000000000" w:firstRow="0" w:lastRow="0" w:firstColumn="1" w:lastColumn="0" w:oddVBand="0" w:evenVBand="0" w:oddHBand="0" w:evenHBand="0" w:firstRowFirstColumn="0" w:firstRowLastColumn="0" w:lastRowFirstColumn="0" w:lastRowLastColumn="0"/>
-            <w:tcW w:w="3166" w:type="dxa"/>
+            <w:tcW w:w="3130" w:type="dxa"/>
           </w:tcPr>
           <w:p>
             <w:pPr>
@@ -3015,7 +3121,7 @@
         </w:tc>
         <w:tc>
           <w:tcPr>
-            <w:tcW w:w="3167" w:type="dxa"/>
+            <w:tcW w:w="3120" w:type="dxa"/>
           </w:tcPr>
           <w:p>
             <w:pPr>
@@ -3029,7 +3135,7 @@
         </w:tc>
         <w:tc>
           <w:tcPr>
-            <w:tcW w:w="3167" w:type="dxa"/>
+            <w:tcW w:w="3100" w:type="dxa"/>
           </w:tcPr>
           <w:p>
             <w:pPr>
@@ -3049,17 +3155,17 @@
         <w:tc>
           <w:tcPr>
             <w:cnfStyle w:val="001000000000" w:firstRow="0" w:lastRow="0" w:firstColumn="1" w:lastColumn="0" w:oddVBand="0" w:evenVBand="0" w:oddHBand="0" w:evenHBand="0" w:firstRowFirstColumn="0" w:firstRowLastColumn="0" w:lastRowFirstColumn="0" w:lastRowLastColumn="0"/>
-            <w:tcW w:w="3166" w:type="dxa"/>
-          </w:tcPr>
-          <w:p>
-            <w:pPr>
-              <w:jc w:val="center"/>
-            </w:pPr>
-          </w:p>
-        </w:tc>
-        <w:tc>
-          <w:tcPr>
-            <w:tcW w:w="3167" w:type="dxa"/>
+            <w:tcW w:w="3130" w:type="dxa"/>
+          </w:tcPr>
+          <w:p>
+            <w:pPr>
+              <w:jc w:val="center"/>
+            </w:pPr>
+          </w:p>
+        </w:tc>
+        <w:tc>
+          <w:tcPr>
+            <w:tcW w:w="3120" w:type="dxa"/>
           </w:tcPr>
           <w:p>
             <w:pPr>
@@ -3070,7 +3176,7 @@
         </w:tc>
         <w:tc>
           <w:tcPr>
-            <w:tcW w:w="3167" w:type="dxa"/>
+            <w:tcW w:w="3100" w:type="dxa"/>
           </w:tcPr>
           <w:p>
             <w:pPr>
@@ -3084,17 +3190,17 @@
         <w:tc>
           <w:tcPr>
             <w:cnfStyle w:val="001000000000" w:firstRow="0" w:lastRow="0" w:firstColumn="1" w:lastColumn="0" w:oddVBand="0" w:evenVBand="0" w:oddHBand="0" w:evenHBand="0" w:firstRowFirstColumn="0" w:firstRowLastColumn="0" w:lastRowFirstColumn="0" w:lastRowLastColumn="0"/>
-            <w:tcW w:w="3166" w:type="dxa"/>
-          </w:tcPr>
-          <w:p>
-            <w:pPr>
-              <w:jc w:val="center"/>
-            </w:pPr>
-          </w:p>
-        </w:tc>
-        <w:tc>
-          <w:tcPr>
-            <w:tcW w:w="3167" w:type="dxa"/>
+            <w:tcW w:w="3130" w:type="dxa"/>
+          </w:tcPr>
+          <w:p>
+            <w:pPr>
+              <w:jc w:val="center"/>
+            </w:pPr>
+          </w:p>
+        </w:tc>
+        <w:tc>
+          <w:tcPr>
+            <w:tcW w:w="3120" w:type="dxa"/>
           </w:tcPr>
           <w:p>
             <w:pPr>
@@ -3105,7 +3211,7 @@
         </w:tc>
         <w:tc>
           <w:tcPr>
-            <w:tcW w:w="3167" w:type="dxa"/>
+            <w:tcW w:w="3100" w:type="dxa"/>
           </w:tcPr>
           <w:p>
             <w:pPr>
@@ -3116,7 +3222,39 @@
         </w:tc>
       </w:tr>
     </w:tbl>
-    <w:p/>
+    <w:p>
+      <w:pPr>
+        <w:jc w:val="center"/>
+        <w:rPr>
+          <w:smallCaps/>
+          <w:color w:val="5A5A5A" w:themeColor="text1" w:themeTint="A5"/>
+        </w:rPr>
+      </w:pPr>
+      <w:r>
+        <w:rPr>
+          <w:rStyle w:val="RefernciaSutil"/>
+        </w:rPr>
+        <w:t xml:space="preserve">Tabela </w:t>
+      </w:r>
+      <w:r>
+        <w:rPr>
+          <w:rStyle w:val="RefernciaSutil"/>
+        </w:rPr>
+        <w:t>2</w:t>
+      </w:r>
+      <w:r>
+        <w:rPr>
+          <w:rStyle w:val="RefernciaSutil"/>
+        </w:rPr>
+        <w:t xml:space="preserve">: </w:t>
+      </w:r>
+      <w:r>
+        <w:rPr>
+          <w:rStyle w:val="RefernciaSutil"/>
+        </w:rPr>
+        <w:t>Papéis e responsabilidades</w:t>
+      </w:r>
+    </w:p>
     <w:p>
       <w:pPr>
         <w:pStyle w:val="Ttulo2"/>
@@ -3159,7 +3297,7 @@
         <w:tc>
           <w:tcPr>
             <w:cnfStyle w:val="001000000000" w:firstRow="0" w:lastRow="0" w:firstColumn="1" w:lastColumn="0" w:oddVBand="0" w:evenVBand="0" w:oddHBand="0" w:evenHBand="0" w:firstRowFirstColumn="0" w:firstRowLastColumn="0" w:lastRowFirstColumn="0" w:lastRowLastColumn="0"/>
-            <w:tcW w:w="1900" w:type="dxa"/>
+            <w:tcW w:w="1785" w:type="dxa"/>
           </w:tcPr>
           <w:p>
             <w:pPr>
@@ -3173,7 +3311,7 @@
         </w:tc>
         <w:tc>
           <w:tcPr>
-            <w:tcW w:w="1900" w:type="dxa"/>
+            <w:tcW w:w="1836" w:type="dxa"/>
           </w:tcPr>
           <w:p>
             <w:pPr>
@@ -3187,7 +3325,7 @@
         </w:tc>
         <w:tc>
           <w:tcPr>
-            <w:tcW w:w="1900" w:type="dxa"/>
+            <w:tcW w:w="1868" w:type="dxa"/>
           </w:tcPr>
           <w:p>
             <w:pPr>
@@ -3201,7 +3339,7 @@
         </w:tc>
         <w:tc>
           <w:tcPr>
-            <w:tcW w:w="1900" w:type="dxa"/>
+            <w:tcW w:w="1851" w:type="dxa"/>
           </w:tcPr>
           <w:p>
             <w:pPr>
@@ -3215,7 +3353,7 @@
         </w:tc>
         <w:tc>
           <w:tcPr>
-            <w:tcW w:w="1900" w:type="dxa"/>
+            <w:tcW w:w="2010" w:type="dxa"/>
           </w:tcPr>
           <w:p>
             <w:pPr>
@@ -3235,17 +3373,17 @@
         <w:tc>
           <w:tcPr>
             <w:cnfStyle w:val="001000000000" w:firstRow="0" w:lastRow="0" w:firstColumn="1" w:lastColumn="0" w:oddVBand="0" w:evenVBand="0" w:oddHBand="0" w:evenHBand="0" w:firstRowFirstColumn="0" w:firstRowLastColumn="0" w:lastRowFirstColumn="0" w:lastRowLastColumn="0"/>
-            <w:tcW w:w="1900" w:type="dxa"/>
-          </w:tcPr>
-          <w:p>
-            <w:pPr>
-              <w:jc w:val="center"/>
-            </w:pPr>
-          </w:p>
-        </w:tc>
-        <w:tc>
-          <w:tcPr>
-            <w:tcW w:w="1900" w:type="dxa"/>
+            <w:tcW w:w="1785" w:type="dxa"/>
+          </w:tcPr>
+          <w:p>
+            <w:pPr>
+              <w:jc w:val="center"/>
+            </w:pPr>
+          </w:p>
+        </w:tc>
+        <w:tc>
+          <w:tcPr>
+            <w:tcW w:w="1836" w:type="dxa"/>
           </w:tcPr>
           <w:p>
             <w:pPr>
@@ -3256,7 +3394,7 @@
         </w:tc>
         <w:tc>
           <w:tcPr>
-            <w:tcW w:w="1900" w:type="dxa"/>
+            <w:tcW w:w="1868" w:type="dxa"/>
           </w:tcPr>
           <w:p>
             <w:pPr>
@@ -3267,7 +3405,7 @@
         </w:tc>
         <w:tc>
           <w:tcPr>
-            <w:tcW w:w="1900" w:type="dxa"/>
+            <w:tcW w:w="1851" w:type="dxa"/>
           </w:tcPr>
           <w:p>
             <w:pPr>
@@ -3278,7 +3416,7 @@
         </w:tc>
         <w:tc>
           <w:tcPr>
-            <w:tcW w:w="1900" w:type="dxa"/>
+            <w:tcW w:w="2010" w:type="dxa"/>
           </w:tcPr>
           <w:p>
             <w:pPr>
@@ -3292,17 +3430,17 @@
         <w:tc>
           <w:tcPr>
             <w:cnfStyle w:val="001000000000" w:firstRow="0" w:lastRow="0" w:firstColumn="1" w:lastColumn="0" w:oddVBand="0" w:evenVBand="0" w:oddHBand="0" w:evenHBand="0" w:firstRowFirstColumn="0" w:firstRowLastColumn="0" w:lastRowFirstColumn="0" w:lastRowLastColumn="0"/>
-            <w:tcW w:w="1900" w:type="dxa"/>
-          </w:tcPr>
-          <w:p>
-            <w:pPr>
-              <w:jc w:val="center"/>
-            </w:pPr>
-          </w:p>
-        </w:tc>
-        <w:tc>
-          <w:tcPr>
-            <w:tcW w:w="1900" w:type="dxa"/>
+            <w:tcW w:w="1785" w:type="dxa"/>
+          </w:tcPr>
+          <w:p>
+            <w:pPr>
+              <w:jc w:val="center"/>
+            </w:pPr>
+          </w:p>
+        </w:tc>
+        <w:tc>
+          <w:tcPr>
+            <w:tcW w:w="1836" w:type="dxa"/>
           </w:tcPr>
           <w:p>
             <w:pPr>
@@ -3313,7 +3451,7 @@
         </w:tc>
         <w:tc>
           <w:tcPr>
-            <w:tcW w:w="1900" w:type="dxa"/>
+            <w:tcW w:w="1868" w:type="dxa"/>
           </w:tcPr>
           <w:p>
             <w:pPr>
@@ -3324,7 +3462,7 @@
         </w:tc>
         <w:tc>
           <w:tcPr>
-            <w:tcW w:w="1900" w:type="dxa"/>
+            <w:tcW w:w="1851" w:type="dxa"/>
           </w:tcPr>
           <w:p>
             <w:pPr>
@@ -3335,7 +3473,7 @@
         </w:tc>
         <w:tc>
           <w:tcPr>
-            <w:tcW w:w="1900" w:type="dxa"/>
+            <w:tcW w:w="2010" w:type="dxa"/>
           </w:tcPr>
           <w:p>
             <w:pPr>
@@ -3346,7 +3484,39 @@
         </w:tc>
       </w:tr>
     </w:tbl>
-    <w:p/>
+    <w:p>
+      <w:pPr>
+        <w:jc w:val="center"/>
+        <w:rPr>
+          <w:smallCaps/>
+          <w:color w:val="5A5A5A" w:themeColor="text1" w:themeTint="A5"/>
+        </w:rPr>
+      </w:pPr>
+      <w:r>
+        <w:rPr>
+          <w:rStyle w:val="RefernciaSutil"/>
+        </w:rPr>
+        <w:t xml:space="preserve">Tabela </w:t>
+      </w:r>
+      <w:r>
+        <w:rPr>
+          <w:rStyle w:val="RefernciaSutil"/>
+        </w:rPr>
+        <w:t>3</w:t>
+      </w:r>
+      <w:r>
+        <w:rPr>
+          <w:rStyle w:val="RefernciaSutil"/>
+        </w:rPr>
+        <w:t xml:space="preserve">: </w:t>
+      </w:r>
+      <w:r>
+        <w:rPr>
+          <w:rStyle w:val="RefernciaSutil"/>
+        </w:rPr>
+        <w:t>Bases de dados</w:t>
+      </w:r>
+    </w:p>
     <w:p>
       <w:pPr>
         <w:pStyle w:val="Ttulo2"/>
@@ -3363,6 +3533,9 @@
         <w:t>Público</w:t>
       </w:r>
       <w:bookmarkEnd w:id="6"/>
+      <w:r>
+        <w:t>-alvo</w:t>
+      </w:r>
     </w:p>
     <w:p/>
     <w:p/>
@@ -3386,7 +3559,15 @@
     </w:p>
     <w:p/>
     <w:p/>
-    <w:p/>
+    <w:p>
+      <w:pPr>
+        <w:spacing w:after="0" w:line="240" w:lineRule="auto"/>
+        <w:jc w:val="left"/>
+      </w:pPr>
+      <w:r>
+        <w:br w:type="page"/>
+      </w:r>
+    </w:p>
     <w:p>
       <w:pPr>
         <w:pStyle w:val="Ttulo2"/>
@@ -3396,6 +3577,7 @@
         </w:numPr>
       </w:pPr>
       <w:r>
+        <w:lastRenderedPageBreak/>
         <w:t xml:space="preserve"> </w:t>
       </w:r>
       <w:bookmarkStart w:id="8" w:name="_Toc176103246"/>
@@ -3406,7 +3588,16 @@
     </w:p>
     <w:p>
       <w:r>
-        <w:t>As bases de dados utilizadas com as respectivas informações são apresentadas na tabela abaixo:</w:t>
+        <w:t xml:space="preserve">As </w:t>
+      </w:r>
+      <w:r>
+        <w:t>variáveis</w:t>
+      </w:r>
+      <w:r>
+        <w:t xml:space="preserve"> de dados utilizadas com as respectivas informações são apresentadas na tabela </w:t>
+      </w:r>
+      <w:r>
+        <w:t>4.</w:t>
       </w:r>
     </w:p>
     <w:tbl>
@@ -3416,9 +3607,9 @@
         <w:tblLook w:val="04A0" w:firstRow="1" w:lastRow="0" w:firstColumn="1" w:lastColumn="0" w:noHBand="0" w:noVBand="1"/>
       </w:tblPr>
       <w:tblGrid>
-        <w:gridCol w:w="3117"/>
-        <w:gridCol w:w="3109"/>
-        <w:gridCol w:w="3124"/>
+        <w:gridCol w:w="3348"/>
+        <w:gridCol w:w="2857"/>
+        <w:gridCol w:w="3145"/>
       </w:tblGrid>
       <w:tr>
         <w:trPr>
@@ -3427,7 +3618,7 @@
         <w:tc>
           <w:tcPr>
             <w:cnfStyle w:val="001000000000" w:firstRow="0" w:lastRow="0" w:firstColumn="1" w:lastColumn="0" w:oddVBand="0" w:evenVBand="0" w:oddHBand="0" w:evenHBand="0" w:firstRowFirstColumn="0" w:firstRowLastColumn="0" w:lastRowFirstColumn="0" w:lastRowLastColumn="0"/>
-            <w:tcW w:w="3166" w:type="dxa"/>
+            <w:tcW w:w="3348" w:type="dxa"/>
           </w:tcPr>
           <w:p>
             <w:pPr>
@@ -3440,7 +3631,7 @@
         </w:tc>
         <w:tc>
           <w:tcPr>
-            <w:tcW w:w="3167" w:type="dxa"/>
+            <w:tcW w:w="2857" w:type="dxa"/>
           </w:tcPr>
           <w:p>
             <w:pPr>
@@ -3454,7 +3645,7 @@
         </w:tc>
         <w:tc>
           <w:tcPr>
-            <w:tcW w:w="3167" w:type="dxa"/>
+            <w:tcW w:w="3145" w:type="dxa"/>
           </w:tcPr>
           <w:p>
             <w:pPr>
@@ -3474,34 +3665,65 @@
         <w:tc>
           <w:tcPr>
             <w:cnfStyle w:val="001000000000" w:firstRow="0" w:lastRow="0" w:firstColumn="1" w:lastColumn="0" w:oddVBand="0" w:evenVBand="0" w:oddHBand="0" w:evenHBand="0" w:firstRowFirstColumn="0" w:firstRowLastColumn="0" w:lastRowFirstColumn="0" w:lastRowLastColumn="0"/>
-            <w:tcW w:w="3166" w:type="dxa"/>
-          </w:tcPr>
-          <w:p>
-            <w:pPr>
-              <w:jc w:val="center"/>
-            </w:pPr>
-          </w:p>
-        </w:tc>
-        <w:tc>
-          <w:tcPr>
-            <w:tcW w:w="3167" w:type="dxa"/>
+            <w:tcW w:w="3348" w:type="dxa"/>
+            <w:vAlign w:val="center"/>
+          </w:tcPr>
+          <w:p>
+            <w:pPr>
+              <w:jc w:val="center"/>
+            </w:pPr>
+            <w:proofErr w:type="spellStart"/>
+            <w:r>
+              <w:t>id_do_anuncio</w:t>
+            </w:r>
+            <w:proofErr w:type="spellEnd"/>
+          </w:p>
+        </w:tc>
+        <w:tc>
+          <w:tcPr>
+            <w:tcW w:w="2857" w:type="dxa"/>
+            <w:vAlign w:val="center"/>
           </w:tcPr>
           <w:p>
             <w:pPr>
               <w:jc w:val="center"/>
               <w:cnfStyle w:val="000000100000" w:firstRow="0" w:lastRow="0" w:firstColumn="0" w:lastColumn="0" w:oddVBand="0" w:evenVBand="0" w:oddHBand="1" w:evenHBand="0" w:firstRowFirstColumn="0" w:firstRowLastColumn="0" w:lastRowFirstColumn="0" w:lastRowLastColumn="0"/>
             </w:pPr>
-          </w:p>
-        </w:tc>
-        <w:tc>
-          <w:tcPr>
-            <w:tcW w:w="3167" w:type="dxa"/>
-          </w:tcPr>
+            <w:r>
+              <w:t>Texto /</w:t>
+            </w:r>
+          </w:p>
           <w:p>
             <w:pPr>
               <w:jc w:val="center"/>
               <w:cnfStyle w:val="000000100000" w:firstRow="0" w:lastRow="0" w:firstColumn="0" w:lastColumn="0" w:oddVBand="0" w:evenVBand="0" w:oddHBand="1" w:evenHBand="0" w:firstRowFirstColumn="0" w:firstRowLastColumn="0" w:lastRowFirstColumn="0" w:lastRowLastColumn="0"/>
             </w:pPr>
+            <w:r>
+              <w:t>Qualitativo ordinal</w:t>
+            </w:r>
+          </w:p>
+        </w:tc>
+        <w:tc>
+          <w:tcPr>
+            <w:tcW w:w="3145" w:type="dxa"/>
+            <w:vAlign w:val="center"/>
+          </w:tcPr>
+          <w:p>
+            <w:pPr>
+              <w:jc w:val="center"/>
+              <w:cnfStyle w:val="000000100000" w:firstRow="0" w:lastRow="0" w:firstColumn="0" w:lastColumn="0" w:oddVBand="0" w:evenVBand="0" w:oddHBand="1" w:evenHBand="0" w:firstRowFirstColumn="0" w:firstRowLastColumn="0" w:lastRowFirstColumn="0" w:lastRowLastColumn="0"/>
+            </w:pPr>
+            <w:r>
+              <w:t xml:space="preserve">Identificação única do anúncio mostrado na </w:t>
+            </w:r>
+            <w:proofErr w:type="spellStart"/>
+            <w:r>
+              <w:t>timeline</w:t>
+            </w:r>
+            <w:proofErr w:type="spellEnd"/>
+            <w:r>
+              <w:t xml:space="preserve"> do Facebook.</w:t>
+            </w:r>
           </w:p>
         </w:tc>
       </w:tr>
@@ -3509,34 +3731,61 @@
         <w:tc>
           <w:tcPr>
             <w:cnfStyle w:val="001000000000" w:firstRow="0" w:lastRow="0" w:firstColumn="1" w:lastColumn="0" w:oddVBand="0" w:evenVBand="0" w:oddHBand="0" w:evenHBand="0" w:firstRowFirstColumn="0" w:firstRowLastColumn="0" w:lastRowFirstColumn="0" w:lastRowLastColumn="0"/>
-            <w:tcW w:w="3166" w:type="dxa"/>
-          </w:tcPr>
-          <w:p>
-            <w:pPr>
-              <w:jc w:val="center"/>
-            </w:pPr>
-          </w:p>
-        </w:tc>
-        <w:tc>
-          <w:tcPr>
-            <w:tcW w:w="3167" w:type="dxa"/>
+            <w:tcW w:w="3348" w:type="dxa"/>
+            <w:vAlign w:val="center"/>
+          </w:tcPr>
+          <w:p>
+            <w:pPr>
+              <w:jc w:val="center"/>
+            </w:pPr>
+            <w:r>
+              <w:t>campanha</w:t>
+            </w:r>
+          </w:p>
+        </w:tc>
+        <w:tc>
+          <w:tcPr>
+            <w:tcW w:w="2857" w:type="dxa"/>
+            <w:vAlign w:val="center"/>
           </w:tcPr>
           <w:p>
             <w:pPr>
               <w:jc w:val="center"/>
               <w:cnfStyle w:val="000000000000" w:firstRow="0" w:lastRow="0" w:firstColumn="0" w:lastColumn="0" w:oddVBand="0" w:evenVBand="0" w:oddHBand="0" w:evenHBand="0" w:firstRowFirstColumn="0" w:firstRowLastColumn="0" w:lastRowFirstColumn="0" w:lastRowLastColumn="0"/>
             </w:pPr>
-          </w:p>
-        </w:tc>
-        <w:tc>
-          <w:tcPr>
-            <w:tcW w:w="3167" w:type="dxa"/>
-          </w:tcPr>
+            <w:r>
+              <w:t>Texto /</w:t>
+            </w:r>
+          </w:p>
           <w:p>
             <w:pPr>
               <w:jc w:val="center"/>
               <w:cnfStyle w:val="000000000000" w:firstRow="0" w:lastRow="0" w:firstColumn="0" w:lastColumn="0" w:oddVBand="0" w:evenVBand="0" w:oddHBand="0" w:evenHBand="0" w:firstRowFirstColumn="0" w:firstRowLastColumn="0" w:lastRowFirstColumn="0" w:lastRowLastColumn="0"/>
             </w:pPr>
+            <w:r>
+              <w:t>Qualitativo nominal</w:t>
+            </w:r>
+          </w:p>
+        </w:tc>
+        <w:tc>
+          <w:tcPr>
+            <w:tcW w:w="3145" w:type="dxa"/>
+            <w:vAlign w:val="center"/>
+          </w:tcPr>
+          <w:p>
+            <w:pPr>
+              <w:jc w:val="center"/>
+              <w:cnfStyle w:val="000000000000" w:firstRow="0" w:lastRow="0" w:firstColumn="0" w:lastColumn="0" w:oddVBand="0" w:evenVBand="0" w:oddHBand="0" w:evenHBand="0" w:firstRowFirstColumn="0" w:firstRowLastColumn="0" w:lastRowFirstColumn="0" w:lastRowLastColumn="0"/>
+            </w:pPr>
+            <w:r>
+              <w:t xml:space="preserve">Campanha realizada. Uma campanha é uma combinação de </w:t>
+            </w:r>
+            <w:r>
+              <w:t>públicos-alvo</w:t>
+            </w:r>
+            <w:r>
+              <w:t xml:space="preserve"> para se mostrar os anúncios.</w:t>
+            </w:r>
           </w:p>
         </w:tc>
       </w:tr>
@@ -3547,47 +3796,482 @@
         <w:tc>
           <w:tcPr>
             <w:cnfStyle w:val="001000000000" w:firstRow="0" w:lastRow="0" w:firstColumn="1" w:lastColumn="0" w:oddVBand="0" w:evenVBand="0" w:oddHBand="0" w:evenHBand="0" w:firstRowFirstColumn="0" w:firstRowLastColumn="0" w:lastRowFirstColumn="0" w:lastRowLastColumn="0"/>
-            <w:tcW w:w="3166" w:type="dxa"/>
-          </w:tcPr>
-          <w:p>
-            <w:pPr>
-              <w:jc w:val="center"/>
-            </w:pPr>
-          </w:p>
-        </w:tc>
-        <w:tc>
-          <w:tcPr>
-            <w:tcW w:w="3167" w:type="dxa"/>
+            <w:tcW w:w="3348" w:type="dxa"/>
+            <w:vAlign w:val="center"/>
+          </w:tcPr>
+          <w:p>
+            <w:pPr>
+              <w:jc w:val="center"/>
+            </w:pPr>
+            <w:proofErr w:type="spellStart"/>
+            <w:r>
+              <w:t>faixa_etária</w:t>
+            </w:r>
+            <w:proofErr w:type="spellEnd"/>
+          </w:p>
+        </w:tc>
+        <w:tc>
+          <w:tcPr>
+            <w:tcW w:w="2857" w:type="dxa"/>
+            <w:vAlign w:val="center"/>
           </w:tcPr>
           <w:p>
             <w:pPr>
               <w:jc w:val="center"/>
               <w:cnfStyle w:val="000000100000" w:firstRow="0" w:lastRow="0" w:firstColumn="0" w:lastColumn="0" w:oddVBand="0" w:evenVBand="0" w:oddHBand="1" w:evenHBand="0" w:firstRowFirstColumn="0" w:firstRowLastColumn="0" w:lastRowFirstColumn="0" w:lastRowLastColumn="0"/>
             </w:pPr>
-          </w:p>
-        </w:tc>
-        <w:tc>
-          <w:tcPr>
-            <w:tcW w:w="3167" w:type="dxa"/>
-          </w:tcPr>
+            <w:r>
+              <w:t>Texto /</w:t>
+            </w:r>
+          </w:p>
           <w:p>
             <w:pPr>
               <w:jc w:val="center"/>
               <w:cnfStyle w:val="000000100000" w:firstRow="0" w:lastRow="0" w:firstColumn="0" w:lastColumn="0" w:oddVBand="0" w:evenVBand="0" w:oddHBand="1" w:evenHBand="0" w:firstRowFirstColumn="0" w:firstRowLastColumn="0" w:lastRowFirstColumn="0" w:lastRowLastColumn="0"/>
             </w:pPr>
+            <w:r>
+              <w:t>Qualitativo ordinal</w:t>
+            </w:r>
+          </w:p>
+        </w:tc>
+        <w:tc>
+          <w:tcPr>
+            <w:tcW w:w="3145" w:type="dxa"/>
+            <w:vAlign w:val="center"/>
+          </w:tcPr>
+          <w:p>
+            <w:pPr>
+              <w:jc w:val="center"/>
+              <w:cnfStyle w:val="000000100000" w:firstRow="0" w:lastRow="0" w:firstColumn="0" w:lastColumn="0" w:oddVBand="0" w:evenVBand="0" w:oddHBand="1" w:evenHBand="0" w:firstRowFirstColumn="0" w:firstRowLastColumn="0" w:lastRowFirstColumn="0" w:lastRowLastColumn="0"/>
+            </w:pPr>
+            <w:r>
+              <w:t>Faixa de idade do lead em que o anúncio foi mostrado.</w:t>
+            </w:r>
+          </w:p>
+        </w:tc>
+      </w:tr>
+      <w:tr>
+        <w:tc>
+          <w:tcPr>
+            <w:cnfStyle w:val="001000000000" w:firstRow="0" w:lastRow="0" w:firstColumn="1" w:lastColumn="0" w:oddVBand="0" w:evenVBand="0" w:oddHBand="0" w:evenHBand="0" w:firstRowFirstColumn="0" w:firstRowLastColumn="0" w:lastRowFirstColumn="0" w:lastRowLastColumn="0"/>
+            <w:tcW w:w="3348" w:type="dxa"/>
+            <w:vAlign w:val="center"/>
+          </w:tcPr>
+          <w:p>
+            <w:pPr>
+              <w:jc w:val="center"/>
+            </w:pPr>
+            <w:r>
+              <w:t>sexo</w:t>
+            </w:r>
+          </w:p>
+        </w:tc>
+        <w:tc>
+          <w:tcPr>
+            <w:tcW w:w="2857" w:type="dxa"/>
+            <w:vAlign w:val="center"/>
+          </w:tcPr>
+          <w:p>
+            <w:pPr>
+              <w:jc w:val="center"/>
+              <w:cnfStyle w:val="000000000000" w:firstRow="0" w:lastRow="0" w:firstColumn="0" w:lastColumn="0" w:oddVBand="0" w:evenVBand="0" w:oddHBand="0" w:evenHBand="0" w:firstRowFirstColumn="0" w:firstRowLastColumn="0" w:lastRowFirstColumn="0" w:lastRowLastColumn="0"/>
+            </w:pPr>
+            <w:r>
+              <w:t>Texto /</w:t>
+            </w:r>
+          </w:p>
+          <w:p>
+            <w:pPr>
+              <w:jc w:val="center"/>
+              <w:cnfStyle w:val="000000000000" w:firstRow="0" w:lastRow="0" w:firstColumn="0" w:lastColumn="0" w:oddVBand="0" w:evenVBand="0" w:oddHBand="0" w:evenHBand="0" w:firstRowFirstColumn="0" w:firstRowLastColumn="0" w:lastRowFirstColumn="0" w:lastRowLastColumn="0"/>
+            </w:pPr>
+            <w:r>
+              <w:t xml:space="preserve">Qualitativo </w:t>
+            </w:r>
+            <w:r>
+              <w:t>nominal</w:t>
+            </w:r>
+          </w:p>
+        </w:tc>
+        <w:tc>
+          <w:tcPr>
+            <w:tcW w:w="3145" w:type="dxa"/>
+            <w:vAlign w:val="center"/>
+          </w:tcPr>
+          <w:p>
+            <w:pPr>
+              <w:jc w:val="center"/>
+              <w:cnfStyle w:val="000000000000" w:firstRow="0" w:lastRow="0" w:firstColumn="0" w:lastColumn="0" w:oddVBand="0" w:evenVBand="0" w:oddHBand="0" w:evenHBand="0" w:firstRowFirstColumn="0" w:firstRowLastColumn="0" w:lastRowFirstColumn="0" w:lastRowLastColumn="0"/>
+            </w:pPr>
+            <w:r>
+              <w:t>Sexo do lead em que o anúncio foi mostrado.</w:t>
+            </w:r>
+          </w:p>
+        </w:tc>
+      </w:tr>
+      <w:tr>
+        <w:trPr>
+          <w:cnfStyle w:val="000000100000" w:firstRow="0" w:lastRow="0" w:firstColumn="0" w:lastColumn="0" w:oddVBand="0" w:evenVBand="0" w:oddHBand="1" w:evenHBand="0" w:firstRowFirstColumn="0" w:firstRowLastColumn="0" w:lastRowFirstColumn="0" w:lastRowLastColumn="0"/>
+        </w:trPr>
+        <w:tc>
+          <w:tcPr>
+            <w:cnfStyle w:val="001000000000" w:firstRow="0" w:lastRow="0" w:firstColumn="1" w:lastColumn="0" w:oddVBand="0" w:evenVBand="0" w:oddHBand="0" w:evenHBand="0" w:firstRowFirstColumn="0" w:firstRowLastColumn="0" w:lastRowFirstColumn="0" w:lastRowLastColumn="0"/>
+            <w:tcW w:w="3348" w:type="dxa"/>
+            <w:vAlign w:val="center"/>
+          </w:tcPr>
+          <w:p>
+            <w:pPr>
+              <w:jc w:val="center"/>
+            </w:pPr>
+            <w:proofErr w:type="spellStart"/>
+            <w:r>
+              <w:t>categoria_de_interesse</w:t>
+            </w:r>
+            <w:proofErr w:type="spellEnd"/>
+          </w:p>
+        </w:tc>
+        <w:tc>
+          <w:tcPr>
+            <w:tcW w:w="2857" w:type="dxa"/>
+            <w:vAlign w:val="center"/>
+          </w:tcPr>
+          <w:p>
+            <w:pPr>
+              <w:jc w:val="center"/>
+              <w:cnfStyle w:val="000000100000" w:firstRow="0" w:lastRow="0" w:firstColumn="0" w:lastColumn="0" w:oddVBand="0" w:evenVBand="0" w:oddHBand="1" w:evenHBand="0" w:firstRowFirstColumn="0" w:firstRowLastColumn="0" w:lastRowFirstColumn="0" w:lastRowLastColumn="0"/>
+            </w:pPr>
+            <w:r>
+              <w:t>Numérico /</w:t>
+            </w:r>
+          </w:p>
+          <w:p>
+            <w:pPr>
+              <w:jc w:val="center"/>
+              <w:cnfStyle w:val="000000100000" w:firstRow="0" w:lastRow="0" w:firstColumn="0" w:lastColumn="0" w:oddVBand="0" w:evenVBand="0" w:oddHBand="1" w:evenHBand="0" w:firstRowFirstColumn="0" w:firstRowLastColumn="0" w:lastRowFirstColumn="0" w:lastRowLastColumn="0"/>
+            </w:pPr>
+            <w:r>
+              <w:t xml:space="preserve">Quantitativo </w:t>
+            </w:r>
+            <w:r>
+              <w:t>discreto</w:t>
+            </w:r>
+          </w:p>
+        </w:tc>
+        <w:tc>
+          <w:tcPr>
+            <w:tcW w:w="3145" w:type="dxa"/>
+            <w:vAlign w:val="center"/>
+          </w:tcPr>
+          <w:p>
+            <w:pPr>
+              <w:jc w:val="center"/>
+              <w:cnfStyle w:val="000000100000" w:firstRow="0" w:lastRow="0" w:firstColumn="0" w:lastColumn="0" w:oddVBand="0" w:evenVBand="0" w:oddHBand="1" w:evenHBand="0" w:firstRowFirstColumn="0" w:firstRowLastColumn="0" w:lastRowFirstColumn="0" w:lastRowLastColumn="0"/>
+            </w:pPr>
+            <w:r>
+              <w:t>Identificação da categoria de interesse do lead em que o anúncio foi mostrado.</w:t>
+            </w:r>
+          </w:p>
+        </w:tc>
+      </w:tr>
+      <w:tr>
+        <w:tc>
+          <w:tcPr>
+            <w:cnfStyle w:val="001000000000" w:firstRow="0" w:lastRow="0" w:firstColumn="1" w:lastColumn="0" w:oddVBand="0" w:evenVBand="0" w:oddHBand="0" w:evenHBand="0" w:firstRowFirstColumn="0" w:firstRowLastColumn="0" w:lastRowFirstColumn="0" w:lastRowLastColumn="0"/>
+            <w:tcW w:w="3348" w:type="dxa"/>
+            <w:vAlign w:val="center"/>
+          </w:tcPr>
+          <w:p>
+            <w:pPr>
+              <w:jc w:val="center"/>
+            </w:pPr>
+            <w:proofErr w:type="spellStart"/>
+            <w:r>
+              <w:t>qte_de_impressões</w:t>
+            </w:r>
+            <w:proofErr w:type="spellEnd"/>
+          </w:p>
+        </w:tc>
+        <w:tc>
+          <w:tcPr>
+            <w:tcW w:w="2857" w:type="dxa"/>
+            <w:vAlign w:val="center"/>
+          </w:tcPr>
+          <w:p>
+            <w:pPr>
+              <w:jc w:val="center"/>
+              <w:cnfStyle w:val="000000000000" w:firstRow="0" w:lastRow="0" w:firstColumn="0" w:lastColumn="0" w:oddVBand="0" w:evenVBand="0" w:oddHBand="0" w:evenHBand="0" w:firstRowFirstColumn="0" w:firstRowLastColumn="0" w:lastRowFirstColumn="0" w:lastRowLastColumn="0"/>
+            </w:pPr>
+            <w:r>
+              <w:t>Numérico /</w:t>
+            </w:r>
+          </w:p>
+          <w:p>
+            <w:pPr>
+              <w:jc w:val="center"/>
+              <w:cnfStyle w:val="000000000000" w:firstRow="0" w:lastRow="0" w:firstColumn="0" w:lastColumn="0" w:oddVBand="0" w:evenVBand="0" w:oddHBand="0" w:evenHBand="0" w:firstRowFirstColumn="0" w:firstRowLastColumn="0" w:lastRowFirstColumn="0" w:lastRowLastColumn="0"/>
+            </w:pPr>
+            <w:r>
+              <w:t>Quantitativo</w:t>
+            </w:r>
+            <w:r>
+              <w:t xml:space="preserve"> </w:t>
+            </w:r>
+            <w:r>
+              <w:t>discreto</w:t>
+            </w:r>
+          </w:p>
+        </w:tc>
+        <w:tc>
+          <w:tcPr>
+            <w:tcW w:w="3145" w:type="dxa"/>
+            <w:vAlign w:val="center"/>
+          </w:tcPr>
+          <w:p>
+            <w:pPr>
+              <w:jc w:val="center"/>
+              <w:cnfStyle w:val="000000000000" w:firstRow="0" w:lastRow="0" w:firstColumn="0" w:lastColumn="0" w:oddVBand="0" w:evenVBand="0" w:oddHBand="0" w:evenHBand="0" w:firstRowFirstColumn="0" w:firstRowLastColumn="0" w:lastRowFirstColumn="0" w:lastRowLastColumn="0"/>
+            </w:pPr>
+            <w:r>
+              <w:t>Quantidade de visualizações que este anúncio obteve.</w:t>
+            </w:r>
+          </w:p>
+        </w:tc>
+      </w:tr>
+      <w:tr>
+        <w:trPr>
+          <w:cnfStyle w:val="000000100000" w:firstRow="0" w:lastRow="0" w:firstColumn="0" w:lastColumn="0" w:oddVBand="0" w:evenVBand="0" w:oddHBand="1" w:evenHBand="0" w:firstRowFirstColumn="0" w:firstRowLastColumn="0" w:lastRowFirstColumn="0" w:lastRowLastColumn="0"/>
+        </w:trPr>
+        <w:tc>
+          <w:tcPr>
+            <w:cnfStyle w:val="001000000000" w:firstRow="0" w:lastRow="0" w:firstColumn="1" w:lastColumn="0" w:oddVBand="0" w:evenVBand="0" w:oddHBand="0" w:evenHBand="0" w:firstRowFirstColumn="0" w:firstRowLastColumn="0" w:lastRowFirstColumn="0" w:lastRowLastColumn="0"/>
+            <w:tcW w:w="3348" w:type="dxa"/>
+            <w:vAlign w:val="center"/>
+          </w:tcPr>
+          <w:p>
+            <w:pPr>
+              <w:jc w:val="center"/>
+            </w:pPr>
+            <w:proofErr w:type="spellStart"/>
+            <w:r>
+              <w:t>qte_de_clicks</w:t>
+            </w:r>
+            <w:proofErr w:type="spellEnd"/>
+          </w:p>
+        </w:tc>
+        <w:tc>
+          <w:tcPr>
+            <w:tcW w:w="2857" w:type="dxa"/>
+            <w:vAlign w:val="center"/>
+          </w:tcPr>
+          <w:p>
+            <w:pPr>
+              <w:jc w:val="center"/>
+              <w:cnfStyle w:val="000000100000" w:firstRow="0" w:lastRow="0" w:firstColumn="0" w:lastColumn="0" w:oddVBand="0" w:evenVBand="0" w:oddHBand="1" w:evenHBand="0" w:firstRowFirstColumn="0" w:firstRowLastColumn="0" w:lastRowFirstColumn="0" w:lastRowLastColumn="0"/>
+            </w:pPr>
+            <w:r>
+              <w:t>Numérico /</w:t>
+            </w:r>
+          </w:p>
+          <w:p>
+            <w:pPr>
+              <w:jc w:val="center"/>
+              <w:cnfStyle w:val="000000100000" w:firstRow="0" w:lastRow="0" w:firstColumn="0" w:lastColumn="0" w:oddVBand="0" w:evenVBand="0" w:oddHBand="1" w:evenHBand="0" w:firstRowFirstColumn="0" w:firstRowLastColumn="0" w:lastRowFirstColumn="0" w:lastRowLastColumn="0"/>
+            </w:pPr>
+            <w:r>
+              <w:t>Quantitativo</w:t>
+            </w:r>
+            <w:r>
+              <w:t xml:space="preserve"> </w:t>
+            </w:r>
+            <w:r>
+              <w:t>discreto</w:t>
+            </w:r>
+          </w:p>
+        </w:tc>
+        <w:tc>
+          <w:tcPr>
+            <w:tcW w:w="3145" w:type="dxa"/>
+            <w:vAlign w:val="center"/>
+          </w:tcPr>
+          <w:p>
+            <w:pPr>
+              <w:jc w:val="center"/>
+              <w:cnfStyle w:val="000000100000" w:firstRow="0" w:lastRow="0" w:firstColumn="0" w:lastColumn="0" w:oddVBand="0" w:evenVBand="0" w:oddHBand="1" w:evenHBand="0" w:firstRowFirstColumn="0" w:firstRowLastColumn="0" w:lastRowFirstColumn="0" w:lastRowLastColumn="0"/>
+            </w:pPr>
+            <w:r>
+              <w:t>Quantidade de cliques que este anúncio obteve.</w:t>
+            </w:r>
+          </w:p>
+        </w:tc>
+      </w:tr>
+      <w:tr>
+        <w:tc>
+          <w:tcPr>
+            <w:cnfStyle w:val="001000000000" w:firstRow="0" w:lastRow="0" w:firstColumn="1" w:lastColumn="0" w:oddVBand="0" w:evenVBand="0" w:oddHBand="0" w:evenHBand="0" w:firstRowFirstColumn="0" w:firstRowLastColumn="0" w:lastRowFirstColumn="0" w:lastRowLastColumn="0"/>
+            <w:tcW w:w="3348" w:type="dxa"/>
+            <w:vAlign w:val="center"/>
+          </w:tcPr>
+          <w:p>
+            <w:pPr>
+              <w:jc w:val="center"/>
+            </w:pPr>
+            <w:proofErr w:type="spellStart"/>
+            <w:r>
+              <w:t>valor_investido_no_anúncio</w:t>
+            </w:r>
+            <w:proofErr w:type="spellEnd"/>
+          </w:p>
+        </w:tc>
+        <w:tc>
+          <w:tcPr>
+            <w:tcW w:w="2857" w:type="dxa"/>
+            <w:vAlign w:val="center"/>
+          </w:tcPr>
+          <w:p>
+            <w:pPr>
+              <w:jc w:val="center"/>
+              <w:cnfStyle w:val="000000000000" w:firstRow="0" w:lastRow="0" w:firstColumn="0" w:lastColumn="0" w:oddVBand="0" w:evenVBand="0" w:oddHBand="0" w:evenHBand="0" w:firstRowFirstColumn="0" w:firstRowLastColumn="0" w:lastRowFirstColumn="0" w:lastRowLastColumn="0"/>
+            </w:pPr>
+            <w:r>
+              <w:t>Numérico /</w:t>
+            </w:r>
+          </w:p>
+          <w:p>
+            <w:pPr>
+              <w:jc w:val="center"/>
+              <w:cnfStyle w:val="000000000000" w:firstRow="0" w:lastRow="0" w:firstColumn="0" w:lastColumn="0" w:oddVBand="0" w:evenVBand="0" w:oddHBand="0" w:evenHBand="0" w:firstRowFirstColumn="0" w:firstRowLastColumn="0" w:lastRowFirstColumn="0" w:lastRowLastColumn="0"/>
+            </w:pPr>
+            <w:r>
+              <w:t>Quantitativo</w:t>
+            </w:r>
+            <w:r>
+              <w:t xml:space="preserve"> Continuo</w:t>
+            </w:r>
+          </w:p>
+        </w:tc>
+        <w:tc>
+          <w:tcPr>
+            <w:tcW w:w="3145" w:type="dxa"/>
+            <w:vAlign w:val="center"/>
+          </w:tcPr>
+          <w:p>
+            <w:pPr>
+              <w:jc w:val="center"/>
+              <w:cnfStyle w:val="000000000000" w:firstRow="0" w:lastRow="0" w:firstColumn="0" w:lastColumn="0" w:oddVBand="0" w:evenVBand="0" w:oddHBand="0" w:evenHBand="0" w:firstRowFirstColumn="0" w:firstRowLastColumn="0" w:lastRowFirstColumn="0" w:lastRowLastColumn="0"/>
+            </w:pPr>
+            <w:r>
+              <w:t>V</w:t>
+            </w:r>
+            <w:r>
+              <w:t>alor que o Facebook cobrou pela quantidade de cliques recebidos.</w:t>
+            </w:r>
+          </w:p>
+        </w:tc>
+      </w:tr>
+      <w:tr>
+        <w:trPr>
+          <w:cnfStyle w:val="000000100000" w:firstRow="0" w:lastRow="0" w:firstColumn="0" w:lastColumn="0" w:oddVBand="0" w:evenVBand="0" w:oddHBand="1" w:evenHBand="0" w:firstRowFirstColumn="0" w:firstRowLastColumn="0" w:lastRowFirstColumn="0" w:lastRowLastColumn="0"/>
+        </w:trPr>
+        <w:tc>
+          <w:tcPr>
+            <w:cnfStyle w:val="001000000000" w:firstRow="0" w:lastRow="0" w:firstColumn="1" w:lastColumn="0" w:oddVBand="0" w:evenVBand="0" w:oddHBand="0" w:evenHBand="0" w:firstRowFirstColumn="0" w:firstRowLastColumn="0" w:lastRowFirstColumn="0" w:lastRowLastColumn="0"/>
+            <w:tcW w:w="3348" w:type="dxa"/>
+            <w:vAlign w:val="center"/>
+          </w:tcPr>
+          <w:p>
+            <w:pPr>
+              <w:jc w:val="center"/>
+            </w:pPr>
+            <w:proofErr w:type="spellStart"/>
+            <w:r>
+              <w:lastRenderedPageBreak/>
+              <w:t>qte_de_Vendas_após_Clique</w:t>
+            </w:r>
+            <w:proofErr w:type="spellEnd"/>
+          </w:p>
+        </w:tc>
+        <w:tc>
+          <w:tcPr>
+            <w:tcW w:w="2857" w:type="dxa"/>
+            <w:vAlign w:val="center"/>
+          </w:tcPr>
+          <w:p>
+            <w:pPr>
+              <w:jc w:val="center"/>
+              <w:cnfStyle w:val="000000100000" w:firstRow="0" w:lastRow="0" w:firstColumn="0" w:lastColumn="0" w:oddVBand="0" w:evenVBand="0" w:oddHBand="1" w:evenHBand="0" w:firstRowFirstColumn="0" w:firstRowLastColumn="0" w:lastRowFirstColumn="0" w:lastRowLastColumn="0"/>
+            </w:pPr>
+            <w:r>
+              <w:t>Numérico /</w:t>
+            </w:r>
+          </w:p>
+          <w:p>
+            <w:pPr>
+              <w:jc w:val="center"/>
+              <w:cnfStyle w:val="000000100000" w:firstRow="0" w:lastRow="0" w:firstColumn="0" w:lastColumn="0" w:oddVBand="0" w:evenVBand="0" w:oddHBand="1" w:evenHBand="0" w:firstRowFirstColumn="0" w:firstRowLastColumn="0" w:lastRowFirstColumn="0" w:lastRowLastColumn="0"/>
+            </w:pPr>
+            <w:r>
+              <w:t>Quantitativo</w:t>
+            </w:r>
+            <w:r>
+              <w:t xml:space="preserve"> discreto</w:t>
+            </w:r>
+          </w:p>
+        </w:tc>
+        <w:tc>
+          <w:tcPr>
+            <w:tcW w:w="3145" w:type="dxa"/>
+            <w:vAlign w:val="center"/>
+          </w:tcPr>
+          <w:p>
+            <w:pPr>
+              <w:jc w:val="center"/>
+              <w:cnfStyle w:val="000000100000" w:firstRow="0" w:lastRow="0" w:firstColumn="0" w:lastColumn="0" w:oddVBand="0" w:evenVBand="0" w:oddHBand="1" w:evenHBand="0" w:firstRowFirstColumn="0" w:firstRowLastColumn="0" w:lastRowFirstColumn="0" w:lastRowLastColumn="0"/>
+            </w:pPr>
+            <w:r>
+              <w:t>Quantidade de vendas de cursos obtidos após o clique no anúncio.</w:t>
+            </w:r>
           </w:p>
         </w:tc>
       </w:tr>
     </w:tbl>
-    <w:p/>
+    <w:p>
+      <w:pPr>
+        <w:jc w:val="center"/>
+        <w:rPr>
+          <w:smallCaps/>
+          <w:color w:val="5A5A5A" w:themeColor="text1" w:themeTint="A5"/>
+        </w:rPr>
+      </w:pPr>
+      <w:r>
+        <w:rPr>
+          <w:rStyle w:val="RefernciaSutil"/>
+        </w:rPr>
+        <w:t xml:space="preserve">Tabela </w:t>
+      </w:r>
+      <w:r>
+        <w:rPr>
+          <w:rStyle w:val="RefernciaSutil"/>
+        </w:rPr>
+        <w:t>4</w:t>
+      </w:r>
+      <w:r>
+        <w:rPr>
+          <w:rStyle w:val="RefernciaSutil"/>
+        </w:rPr>
+        <w:t xml:space="preserve">: </w:t>
+      </w:r>
+      <w:r>
+        <w:rPr>
+          <w:rStyle w:val="RefernciaSutil"/>
+        </w:rPr>
+        <w:t>Descrições das variáveis</w:t>
+      </w:r>
+    </w:p>
     <w:p>
       <w:pPr>
         <w:spacing w:after="0" w:line="240" w:lineRule="auto"/>
         <w:jc w:val="left"/>
       </w:pPr>
-      <w:r>
-        <w:br w:type="page"/>
-      </w:r>
     </w:p>
     <w:p>
       <w:pPr>
@@ -3598,7 +4282,6 @@
         </w:numPr>
       </w:pPr>
       <w:r>
-        <w:lastRenderedPageBreak/>
         <w:t xml:space="preserve"> </w:t>
       </w:r>
       <w:bookmarkStart w:id="9" w:name="_Toc176103247"/>
@@ -3901,8 +4584,13 @@
         <w:t xml:space="preserve"> </w:t>
       </w:r>
       <w:bookmarkStart w:id="18" w:name="_Toc176103256"/>
-      <w:r>
-        <w:t>Deploy em produção</w:t>
+      <w:proofErr w:type="spellStart"/>
+      <w:r>
+        <w:t>Deploy</w:t>
+      </w:r>
+      <w:proofErr w:type="spellEnd"/>
+      <w:r>
+        <w:t xml:space="preserve"> em produção</w:t>
       </w:r>
       <w:bookmarkEnd w:id="18"/>
     </w:p>
@@ -3941,8 +4629,13 @@
         <w:t xml:space="preserve"> </w:t>
       </w:r>
       <w:bookmarkStart w:id="20" w:name="_Toc176103258"/>
-      <w:r>
-        <w:t>Roadmap das melhorias</w:t>
+      <w:proofErr w:type="spellStart"/>
+      <w:r>
+        <w:t>Roadmap</w:t>
+      </w:r>
+      <w:proofErr w:type="spellEnd"/>
+      <w:r>
+        <w:t xml:space="preserve"> das melhorias</w:t>
       </w:r>
       <w:bookmarkEnd w:id="20"/>
     </w:p>
@@ -5604,7 +6297,7 @@
   <w:style w:type="paragraph" w:default="1" w:styleId="Normal">
     <w:name w:val="Normal"/>
     <w:qFormat/>
-    <w:rsid w:val="0024248F"/>
+    <w:rsid w:val="000C4CC4"/>
     <w:pPr>
       <w:spacing w:after="160" w:line="278" w:lineRule="auto"/>
       <w:jc w:val="both"/>
@@ -5687,7 +6380,6 @@
   <w:style w:type="character" w:default="1" w:styleId="Fontepargpadro">
     <w:name w:val="Default Paragraph Font"/>
     <w:uiPriority w:val="1"/>
-    <w:semiHidden/>
     <w:unhideWhenUsed/>
   </w:style>
   <w:style w:type="table" w:default="1" w:styleId="Tabelanormal">
@@ -6302,6 +6994,17 @@
       </w:tcPr>
     </w:tblStylePr>
   </w:style>
+  <w:style w:type="character" w:styleId="RefernciaSutil">
+    <w:name w:val="Subtle Reference"/>
+    <w:basedOn w:val="Fontepargpadro"/>
+    <w:uiPriority w:val="31"/>
+    <w:qFormat/>
+    <w:rsid w:val="005835F8"/>
+    <w:rPr>
+      <w:smallCaps/>
+      <w:color w:val="5A5A5A" w:themeColor="text1" w:themeTint="A5"/>
+    </w:rPr>
+  </w:style>
 </w:styles>
 </file>
 

</xml_diff>

<commit_message>
docs: registro das AED e de feature engineering.
</commit_message>
<xml_diff>
--- a/05_Documentacao/02_Arquivos_doc_pdf/Projeto Vendas Alocacao custos Marketing.docx
+++ b/05_Documentacao/02_Arquivos_doc_pdf/Projeto Vendas Alocacao custos Marketing.docx
@@ -2281,15 +2281,7 @@
     </w:p>
     <w:p>
       <w:r>
-        <w:t xml:space="preserve">O objetivo desta campanha era direcionar os leads para sua landing. Uma vez na landing </w:t>
-      </w:r>
-      <w:proofErr w:type="spellStart"/>
-      <w:r>
-        <w:t>page</w:t>
-      </w:r>
-      <w:proofErr w:type="spellEnd"/>
-      <w:r>
-        <w:t>, os clientes poderiam comprar o produto. Após 2 meses de campanha de marketing, a startup recebeu os dados disponíveis na plataforma para estudar a performance das campanhas.</w:t>
+        <w:t>O objetivo desta campanha era direcionar os leads para sua landing. Uma vez na landing page, os clientes poderiam comprar o produto. Após 2 meses de campanha de marketing, a startup recebeu os dados disponíveis na plataforma para estudar a performance das campanhas.</w:t>
       </w:r>
     </w:p>
     <w:p/>
@@ -2389,21 +2381,7 @@
         <w:rPr>
           <w:u w:val="single"/>
         </w:rPr>
-        <w:t>Click-</w:t>
-      </w:r>
-      <w:proofErr w:type="spellStart"/>
-      <w:r>
-        <w:rPr>
-          <w:u w:val="single"/>
-        </w:rPr>
-        <w:t>through</w:t>
-      </w:r>
-      <w:proofErr w:type="spellEnd"/>
-      <w:r>
-        <w:rPr>
-          <w:u w:val="single"/>
-        </w:rPr>
-        <w:t>-rate (CTR):</w:t>
+        <w:t>Click-through-rate (CTR):</w:t>
       </w:r>
       <w:r>
         <w:t> Percentual da quantidade de impressões do anúncio que viraram cliques.</w:t>
@@ -2992,13 +2970,7 @@
               <w:cnfStyle w:val="000000000000" w:firstRow="0" w:lastRow="0" w:firstColumn="0" w:lastColumn="0" w:oddVBand="0" w:evenVBand="0" w:oddHBand="0" w:evenHBand="0" w:firstRowFirstColumn="0" w:firstRowLastColumn="0" w:lastRowFirstColumn="0" w:lastRowLastColumn="0"/>
             </w:pPr>
             <w:r>
-              <w:t>1</w:t>
-            </w:r>
-            <w:r>
-              <w:t>2</w:t>
-            </w:r>
-            <w:r>
-              <w:t>/09/2024</w:t>
+              <w:t>12/09/2024</w:t>
             </w:r>
           </w:p>
         </w:tc>
@@ -3029,6 +3001,80 @@
             </w:pPr>
             <w:r>
               <w:t>Cálculos dos KPI’s</w:t>
+            </w:r>
+          </w:p>
+        </w:tc>
+      </w:tr>
+      <w:tr>
+        <w:trPr>
+          <w:cnfStyle w:val="000000100000" w:firstRow="0" w:lastRow="0" w:firstColumn="0" w:lastColumn="0" w:oddVBand="0" w:evenVBand="0" w:oddHBand="1" w:evenHBand="0" w:firstRowFirstColumn="0" w:firstRowLastColumn="0" w:lastRowFirstColumn="0" w:lastRowLastColumn="0"/>
+        </w:trPr>
+        <w:tc>
+          <w:tcPr>
+            <w:cnfStyle w:val="001000000000" w:firstRow="0" w:lastRow="0" w:firstColumn="1" w:lastColumn="0" w:oddVBand="0" w:evenVBand="0" w:oddHBand="0" w:evenHBand="0" w:firstRowFirstColumn="0" w:firstRowLastColumn="0" w:lastRowFirstColumn="0" w:lastRowLastColumn="0"/>
+            <w:tcW w:w="1096" w:type="dxa"/>
+            <w:vAlign w:val="center"/>
+          </w:tcPr>
+          <w:p>
+            <w:pPr>
+              <w:jc w:val="center"/>
+            </w:pPr>
+            <w:r>
+              <w:t>V 1.0.</w:t>
+            </w:r>
+            <w:r>
+              <w:t>5</w:t>
+            </w:r>
+          </w:p>
+        </w:tc>
+        <w:tc>
+          <w:tcPr>
+            <w:tcW w:w="1428" w:type="dxa"/>
+            <w:vAlign w:val="center"/>
+          </w:tcPr>
+          <w:p>
+            <w:pPr>
+              <w:jc w:val="center"/>
+              <w:cnfStyle w:val="000000100000" w:firstRow="0" w:lastRow="0" w:firstColumn="0" w:lastColumn="0" w:oddVBand="0" w:evenVBand="0" w:oddHBand="1" w:evenHBand="0" w:firstRowFirstColumn="0" w:firstRowLastColumn="0" w:lastRowFirstColumn="0" w:lastRowLastColumn="0"/>
+            </w:pPr>
+            <w:r>
+              <w:t>1</w:t>
+            </w:r>
+            <w:r>
+              <w:t>4</w:t>
+            </w:r>
+            <w:r>
+              <w:t>/09/2024</w:t>
+            </w:r>
+          </w:p>
+        </w:tc>
+        <w:tc>
+          <w:tcPr>
+            <w:tcW w:w="1849" w:type="dxa"/>
+            <w:vAlign w:val="center"/>
+          </w:tcPr>
+          <w:p>
+            <w:pPr>
+              <w:jc w:val="center"/>
+              <w:cnfStyle w:val="000000100000" w:firstRow="0" w:lastRow="0" w:firstColumn="0" w:lastColumn="0" w:oddVBand="0" w:evenVBand="0" w:oddHBand="1" w:evenHBand="0" w:firstRowFirstColumn="0" w:firstRowLastColumn="0" w:lastRowFirstColumn="0" w:lastRowLastColumn="0"/>
+            </w:pPr>
+            <w:r>
+              <w:t>Deyved Antonio</w:t>
+            </w:r>
+          </w:p>
+        </w:tc>
+        <w:tc>
+          <w:tcPr>
+            <w:tcW w:w="4977" w:type="dxa"/>
+            <w:vAlign w:val="center"/>
+          </w:tcPr>
+          <w:p>
+            <w:pPr>
+              <w:jc w:val="center"/>
+              <w:cnfStyle w:val="000000100000" w:firstRow="0" w:lastRow="0" w:firstColumn="0" w:lastColumn="0" w:oddVBand="0" w:evenVBand="0" w:oddHBand="1" w:evenHBand="0" w:firstRowFirstColumn="0" w:firstRowLastColumn="0" w:lastRowFirstColumn="0" w:lastRowLastColumn="0"/>
+            </w:pPr>
+            <w:r>
+              <w:t>Análise Exploratória de Dados e Feature Engineering.</w:t>
             </w:r>
           </w:p>
         </w:tc>
@@ -3264,6 +3310,7 @@
         </w:numPr>
       </w:pPr>
       <w:r>
+        <w:lastRenderedPageBreak/>
         <w:t xml:space="preserve"> </w:t>
       </w:r>
       <w:bookmarkStart w:id="5" w:name="_Toc176103243"/>
@@ -3284,10 +3331,10 @@
         <w:tblLook w:val="04A0" w:firstRow="1" w:lastRow="0" w:firstColumn="1" w:lastColumn="0" w:noHBand="0" w:noVBand="1"/>
       </w:tblPr>
       <w:tblGrid>
+        <w:gridCol w:w="2158"/>
+        <w:gridCol w:w="1671"/>
         <w:gridCol w:w="1785"/>
-        <w:gridCol w:w="1836"/>
-        <w:gridCol w:w="1868"/>
-        <w:gridCol w:w="1851"/>
+        <w:gridCol w:w="1726"/>
         <w:gridCol w:w="2010"/>
       </w:tblGrid>
       <w:tr>
@@ -3297,49 +3344,48 @@
         <w:tc>
           <w:tcPr>
             <w:cnfStyle w:val="001000000000" w:firstRow="0" w:lastRow="0" w:firstColumn="1" w:lastColumn="0" w:oddVBand="0" w:evenVBand="0" w:oddHBand="0" w:evenHBand="0" w:firstRowFirstColumn="0" w:firstRowLastColumn="0" w:lastRowFirstColumn="0" w:lastRowLastColumn="0"/>
+            <w:tcW w:w="2158" w:type="dxa"/>
+          </w:tcPr>
+          <w:p>
+            <w:pPr>
+              <w:jc w:val="center"/>
+            </w:pPr>
+            <w:r>
+              <w:t>Base de dados</w:t>
+            </w:r>
+          </w:p>
+        </w:tc>
+        <w:tc>
+          <w:tcPr>
+            <w:tcW w:w="1671" w:type="dxa"/>
+          </w:tcPr>
+          <w:p>
+            <w:pPr>
+              <w:jc w:val="center"/>
+              <w:cnfStyle w:val="100000000000" w:firstRow="1" w:lastRow="0" w:firstColumn="0" w:lastColumn="0" w:oddVBand="0" w:evenVBand="0" w:oddHBand="0" w:evenHBand="0" w:firstRowFirstColumn="0" w:firstRowLastColumn="0" w:lastRowFirstColumn="0" w:lastRowLastColumn="0"/>
+            </w:pPr>
+            <w:r>
+              <w:t>Datas bases de referência</w:t>
+            </w:r>
+          </w:p>
+        </w:tc>
+        <w:tc>
+          <w:tcPr>
             <w:tcW w:w="1785" w:type="dxa"/>
           </w:tcPr>
           <w:p>
             <w:pPr>
               <w:jc w:val="center"/>
-            </w:pPr>
-            <w:r>
-              <w:lastRenderedPageBreak/>
-              <w:t>Base de dados</w:t>
-            </w:r>
-          </w:p>
-        </w:tc>
-        <w:tc>
-          <w:tcPr>
-            <w:tcW w:w="1836" w:type="dxa"/>
-          </w:tcPr>
-          <w:p>
-            <w:pPr>
-              <w:jc w:val="center"/>
               <w:cnfStyle w:val="100000000000" w:firstRow="1" w:lastRow="0" w:firstColumn="0" w:lastColumn="0" w:oddVBand="0" w:evenVBand="0" w:oddHBand="0" w:evenHBand="0" w:firstRowFirstColumn="0" w:firstRowLastColumn="0" w:lastRowFirstColumn="0" w:lastRowLastColumn="0"/>
             </w:pPr>
             <w:r>
-              <w:t>Datas bases de referência</w:t>
-            </w:r>
-          </w:p>
-        </w:tc>
-        <w:tc>
-          <w:tcPr>
-            <w:tcW w:w="1868" w:type="dxa"/>
-          </w:tcPr>
-          <w:p>
-            <w:pPr>
-              <w:jc w:val="center"/>
-              <w:cnfStyle w:val="100000000000" w:firstRow="1" w:lastRow="0" w:firstColumn="0" w:lastColumn="0" w:oddVBand="0" w:evenVBand="0" w:oddHBand="0" w:evenHBand="0" w:firstRowFirstColumn="0" w:firstRowLastColumn="0" w:lastRowFirstColumn="0" w:lastRowLastColumn="0"/>
-            </w:pPr>
-            <w:r>
               <w:t>Quantidade de observações</w:t>
             </w:r>
           </w:p>
         </w:tc>
         <w:tc>
           <w:tcPr>
-            <w:tcW w:w="1851" w:type="dxa"/>
+            <w:tcW w:w="1726" w:type="dxa"/>
           </w:tcPr>
           <w:p>
             <w:pPr>
@@ -3373,28 +3419,52 @@
         <w:tc>
           <w:tcPr>
             <w:cnfStyle w:val="001000000000" w:firstRow="0" w:lastRow="0" w:firstColumn="1" w:lastColumn="0" w:oddVBand="0" w:evenVBand="0" w:oddHBand="0" w:evenHBand="0" w:firstRowFirstColumn="0" w:firstRowLastColumn="0" w:lastRowFirstColumn="0" w:lastRowLastColumn="0"/>
+            <w:tcW w:w="2158" w:type="dxa"/>
+            <w:vAlign w:val="center"/>
+          </w:tcPr>
+          <w:p>
+            <w:pPr>
+              <w:jc w:val="center"/>
+            </w:pPr>
+            <w:r>
+              <w:t>dados_campanha</w:t>
+            </w:r>
+          </w:p>
+        </w:tc>
+        <w:tc>
+          <w:tcPr>
+            <w:tcW w:w="1671" w:type="dxa"/>
+            <w:vAlign w:val="center"/>
+          </w:tcPr>
+          <w:p>
+            <w:pPr>
+              <w:jc w:val="center"/>
+              <w:cnfStyle w:val="000000100000" w:firstRow="0" w:lastRow="0" w:firstColumn="0" w:lastColumn="0" w:oddVBand="0" w:evenVBand="0" w:oddHBand="1" w:evenHBand="0" w:firstRowFirstColumn="0" w:firstRowLastColumn="0" w:lastRowFirstColumn="0" w:lastRowLastColumn="0"/>
+            </w:pPr>
+            <w:r>
+              <w:t>Dois meses de duração</w:t>
+            </w:r>
+          </w:p>
+        </w:tc>
+        <w:tc>
+          <w:tcPr>
             <w:tcW w:w="1785" w:type="dxa"/>
-          </w:tcPr>
-          <w:p>
-            <w:pPr>
-              <w:jc w:val="center"/>
-            </w:pPr>
-          </w:p>
-        </w:tc>
-        <w:tc>
-          <w:tcPr>
-            <w:tcW w:w="1836" w:type="dxa"/>
+            <w:vAlign w:val="center"/>
           </w:tcPr>
           <w:p>
             <w:pPr>
               <w:jc w:val="center"/>
               <w:cnfStyle w:val="000000100000" w:firstRow="0" w:lastRow="0" w:firstColumn="0" w:lastColumn="0" w:oddVBand="0" w:evenVBand="0" w:oddHBand="1" w:evenHBand="0" w:firstRowFirstColumn="0" w:firstRowLastColumn="0" w:lastRowFirstColumn="0" w:lastRowLastColumn="0"/>
             </w:pPr>
-          </w:p>
-        </w:tc>
-        <w:tc>
-          <w:tcPr>
-            <w:tcW w:w="1868" w:type="dxa"/>
+            <w:r>
+              <w:t>1.143</w:t>
+            </w:r>
+          </w:p>
+        </w:tc>
+        <w:tc>
+          <w:tcPr>
+            <w:tcW w:w="1726" w:type="dxa"/>
+            <w:vAlign w:val="center"/>
           </w:tcPr>
           <w:p>
             <w:pPr>
@@ -3405,80 +3475,13 @@
         </w:tc>
         <w:tc>
           <w:tcPr>
-            <w:tcW w:w="1851" w:type="dxa"/>
+            <w:tcW w:w="2010" w:type="dxa"/>
+            <w:vAlign w:val="center"/>
           </w:tcPr>
           <w:p>
             <w:pPr>
               <w:jc w:val="center"/>
               <w:cnfStyle w:val="000000100000" w:firstRow="0" w:lastRow="0" w:firstColumn="0" w:lastColumn="0" w:oddVBand="0" w:evenVBand="0" w:oddHBand="1" w:evenHBand="0" w:firstRowFirstColumn="0" w:firstRowLastColumn="0" w:lastRowFirstColumn="0" w:lastRowLastColumn="0"/>
-            </w:pPr>
-          </w:p>
-        </w:tc>
-        <w:tc>
-          <w:tcPr>
-            <w:tcW w:w="2010" w:type="dxa"/>
-          </w:tcPr>
-          <w:p>
-            <w:pPr>
-              <w:jc w:val="center"/>
-              <w:cnfStyle w:val="000000100000" w:firstRow="0" w:lastRow="0" w:firstColumn="0" w:lastColumn="0" w:oddVBand="0" w:evenVBand="0" w:oddHBand="1" w:evenHBand="0" w:firstRowFirstColumn="0" w:firstRowLastColumn="0" w:lastRowFirstColumn="0" w:lastRowLastColumn="0"/>
-            </w:pPr>
-          </w:p>
-        </w:tc>
-      </w:tr>
-      <w:tr>
-        <w:tc>
-          <w:tcPr>
-            <w:cnfStyle w:val="001000000000" w:firstRow="0" w:lastRow="0" w:firstColumn="1" w:lastColumn="0" w:oddVBand="0" w:evenVBand="0" w:oddHBand="0" w:evenHBand="0" w:firstRowFirstColumn="0" w:firstRowLastColumn="0" w:lastRowFirstColumn="0" w:lastRowLastColumn="0"/>
-            <w:tcW w:w="1785" w:type="dxa"/>
-          </w:tcPr>
-          <w:p>
-            <w:pPr>
-              <w:jc w:val="center"/>
-            </w:pPr>
-          </w:p>
-        </w:tc>
-        <w:tc>
-          <w:tcPr>
-            <w:tcW w:w="1836" w:type="dxa"/>
-          </w:tcPr>
-          <w:p>
-            <w:pPr>
-              <w:jc w:val="center"/>
-              <w:cnfStyle w:val="000000000000" w:firstRow="0" w:lastRow="0" w:firstColumn="0" w:lastColumn="0" w:oddVBand="0" w:evenVBand="0" w:oddHBand="0" w:evenHBand="0" w:firstRowFirstColumn="0" w:firstRowLastColumn="0" w:lastRowFirstColumn="0" w:lastRowLastColumn="0"/>
-            </w:pPr>
-          </w:p>
-        </w:tc>
-        <w:tc>
-          <w:tcPr>
-            <w:tcW w:w="1868" w:type="dxa"/>
-          </w:tcPr>
-          <w:p>
-            <w:pPr>
-              <w:jc w:val="center"/>
-              <w:cnfStyle w:val="000000000000" w:firstRow="0" w:lastRow="0" w:firstColumn="0" w:lastColumn="0" w:oddVBand="0" w:evenVBand="0" w:oddHBand="0" w:evenHBand="0" w:firstRowFirstColumn="0" w:firstRowLastColumn="0" w:lastRowFirstColumn="0" w:lastRowLastColumn="0"/>
-            </w:pPr>
-          </w:p>
-        </w:tc>
-        <w:tc>
-          <w:tcPr>
-            <w:tcW w:w="1851" w:type="dxa"/>
-          </w:tcPr>
-          <w:p>
-            <w:pPr>
-              <w:jc w:val="center"/>
-              <w:cnfStyle w:val="000000000000" w:firstRow="0" w:lastRow="0" w:firstColumn="0" w:lastColumn="0" w:oddVBand="0" w:evenVBand="0" w:oddHBand="0" w:evenHBand="0" w:firstRowFirstColumn="0" w:firstRowLastColumn="0" w:lastRowFirstColumn="0" w:lastRowLastColumn="0"/>
-            </w:pPr>
-          </w:p>
-        </w:tc>
-        <w:tc>
-          <w:tcPr>
-            <w:tcW w:w="2010" w:type="dxa"/>
-          </w:tcPr>
-          <w:p>
-            <w:pPr>
-              <w:jc w:val="center"/>
-              <w:cnfStyle w:val="000000000000" w:firstRow="0" w:lastRow="0" w:firstColumn="0" w:lastColumn="0" w:oddVBand="0" w:evenVBand="0" w:oddHBand="0" w:evenHBand="0" w:firstRowFirstColumn="0" w:firstRowLastColumn="0" w:lastRowFirstColumn="0" w:lastRowLastColumn="0"/>
             </w:pPr>
           </w:p>
         </w:tc>
@@ -3557,8 +3560,13 @@
       </w:r>
       <w:bookmarkEnd w:id="7"/>
     </w:p>
-    <w:p/>
-    <w:p/>
+    <w:p>
+      <w:pPr>
+        <w:rPr>
+          <w:rStyle w:val="RefernciaSutil"/>
+        </w:rPr>
+      </w:pPr>
+    </w:p>
     <w:p>
       <w:pPr>
         <w:spacing w:after="0" w:line="240" w:lineRule="auto"/>
@@ -3672,11 +3680,9 @@
             <w:pPr>
               <w:jc w:val="center"/>
             </w:pPr>
-            <w:proofErr w:type="spellStart"/>
             <w:r>
               <w:t>id_do_anuncio</w:t>
             </w:r>
-            <w:proofErr w:type="spellEnd"/>
           </w:p>
         </w:tc>
         <w:tc>
@@ -3714,15 +3720,7 @@
               <w:cnfStyle w:val="000000100000" w:firstRow="0" w:lastRow="0" w:firstColumn="0" w:lastColumn="0" w:oddVBand="0" w:evenVBand="0" w:oddHBand="1" w:evenHBand="0" w:firstRowFirstColumn="0" w:firstRowLastColumn="0" w:lastRowFirstColumn="0" w:lastRowLastColumn="0"/>
             </w:pPr>
             <w:r>
-              <w:t xml:space="preserve">Identificação única do anúncio mostrado na </w:t>
-            </w:r>
-            <w:proofErr w:type="spellStart"/>
-            <w:r>
-              <w:t>timeline</w:t>
-            </w:r>
-            <w:proofErr w:type="spellEnd"/>
-            <w:r>
-              <w:t xml:space="preserve"> do Facebook.</w:t>
+              <w:t>Identificação única do anúncio mostrado na timeline do Facebook.</w:t>
             </w:r>
           </w:p>
         </w:tc>
@@ -3778,13 +3776,7 @@
               <w:cnfStyle w:val="000000000000" w:firstRow="0" w:lastRow="0" w:firstColumn="0" w:lastColumn="0" w:oddVBand="0" w:evenVBand="0" w:oddHBand="0" w:evenHBand="0" w:firstRowFirstColumn="0" w:firstRowLastColumn="0" w:lastRowFirstColumn="0" w:lastRowLastColumn="0"/>
             </w:pPr>
             <w:r>
-              <w:t xml:space="preserve">Campanha realizada. Uma campanha é uma combinação de </w:t>
-            </w:r>
-            <w:r>
-              <w:t>públicos-alvo</w:t>
-            </w:r>
-            <w:r>
-              <w:t xml:space="preserve"> para se mostrar os anúncios.</w:t>
+              <w:t>Campanha realizada. Uma campanha é uma combinação de públicos-alvo para se mostrar os anúncios.</w:t>
             </w:r>
           </w:p>
         </w:tc>
@@ -3803,11 +3795,9 @@
             <w:pPr>
               <w:jc w:val="center"/>
             </w:pPr>
-            <w:proofErr w:type="spellStart"/>
             <w:r>
               <w:t>faixa_etária</w:t>
             </w:r>
-            <w:proofErr w:type="spellEnd"/>
           </w:p>
         </w:tc>
         <w:tc>
@@ -3886,10 +3876,7 @@
               <w:cnfStyle w:val="000000000000" w:firstRow="0" w:lastRow="0" w:firstColumn="0" w:lastColumn="0" w:oddVBand="0" w:evenVBand="0" w:oddHBand="0" w:evenHBand="0" w:firstRowFirstColumn="0" w:firstRowLastColumn="0" w:lastRowFirstColumn="0" w:lastRowLastColumn="0"/>
             </w:pPr>
             <w:r>
-              <w:t xml:space="preserve">Qualitativo </w:t>
-            </w:r>
-            <w:r>
-              <w:t>nominal</w:t>
+              <w:t>Qualitativo nominal</w:t>
             </w:r>
           </w:p>
         </w:tc>
@@ -3923,11 +3910,9 @@
             <w:pPr>
               <w:jc w:val="center"/>
             </w:pPr>
-            <w:proofErr w:type="spellStart"/>
             <w:r>
               <w:t>categoria_de_interesse</w:t>
             </w:r>
-            <w:proofErr w:type="spellEnd"/>
           </w:p>
         </w:tc>
         <w:tc>
@@ -3950,10 +3935,7 @@
               <w:cnfStyle w:val="000000100000" w:firstRow="0" w:lastRow="0" w:firstColumn="0" w:lastColumn="0" w:oddVBand="0" w:evenVBand="0" w:oddHBand="1" w:evenHBand="0" w:firstRowFirstColumn="0" w:firstRowLastColumn="0" w:lastRowFirstColumn="0" w:lastRowLastColumn="0"/>
             </w:pPr>
             <w:r>
-              <w:t xml:space="preserve">Quantitativo </w:t>
-            </w:r>
-            <w:r>
-              <w:t>discreto</w:t>
+              <w:t>Quantitativo discreto</w:t>
             </w:r>
           </w:p>
         </w:tc>
@@ -3984,11 +3966,9 @@
             <w:pPr>
               <w:jc w:val="center"/>
             </w:pPr>
-            <w:proofErr w:type="spellStart"/>
             <w:r>
               <w:t>qte_de_impressões</w:t>
             </w:r>
-            <w:proofErr w:type="spellEnd"/>
           </w:p>
         </w:tc>
         <w:tc>
@@ -4011,13 +3991,7 @@
               <w:cnfStyle w:val="000000000000" w:firstRow="0" w:lastRow="0" w:firstColumn="0" w:lastColumn="0" w:oddVBand="0" w:evenVBand="0" w:oddHBand="0" w:evenHBand="0" w:firstRowFirstColumn="0" w:firstRowLastColumn="0" w:lastRowFirstColumn="0" w:lastRowLastColumn="0"/>
             </w:pPr>
             <w:r>
-              <w:t>Quantitativo</w:t>
-            </w:r>
-            <w:r>
-              <w:t xml:space="preserve"> </w:t>
-            </w:r>
-            <w:r>
-              <w:t>discreto</w:t>
+              <w:t>Quantitativo discreto</w:t>
             </w:r>
           </w:p>
         </w:tc>
@@ -4051,11 +4025,9 @@
             <w:pPr>
               <w:jc w:val="center"/>
             </w:pPr>
-            <w:proofErr w:type="spellStart"/>
             <w:r>
               <w:t>qte_de_clicks</w:t>
             </w:r>
-            <w:proofErr w:type="spellEnd"/>
           </w:p>
         </w:tc>
         <w:tc>
@@ -4078,13 +4050,7 @@
               <w:cnfStyle w:val="000000100000" w:firstRow="0" w:lastRow="0" w:firstColumn="0" w:lastColumn="0" w:oddVBand="0" w:evenVBand="0" w:oddHBand="1" w:evenHBand="0" w:firstRowFirstColumn="0" w:firstRowLastColumn="0" w:lastRowFirstColumn="0" w:lastRowLastColumn="0"/>
             </w:pPr>
             <w:r>
-              <w:t>Quantitativo</w:t>
-            </w:r>
-            <w:r>
-              <w:t xml:space="preserve"> </w:t>
-            </w:r>
-            <w:r>
-              <w:t>discreto</w:t>
+              <w:t>Quantitativo discreto</w:t>
             </w:r>
           </w:p>
         </w:tc>
@@ -4115,11 +4081,9 @@
             <w:pPr>
               <w:jc w:val="center"/>
             </w:pPr>
-            <w:proofErr w:type="spellStart"/>
             <w:r>
               <w:t>valor_investido_no_anúncio</w:t>
             </w:r>
-            <w:proofErr w:type="spellEnd"/>
           </w:p>
         </w:tc>
         <w:tc>
@@ -4142,10 +4106,7 @@
               <w:cnfStyle w:val="000000000000" w:firstRow="0" w:lastRow="0" w:firstColumn="0" w:lastColumn="0" w:oddVBand="0" w:evenVBand="0" w:oddHBand="0" w:evenHBand="0" w:firstRowFirstColumn="0" w:firstRowLastColumn="0" w:lastRowFirstColumn="0" w:lastRowLastColumn="0"/>
             </w:pPr>
             <w:r>
-              <w:t>Quantitativo</w:t>
-            </w:r>
-            <w:r>
-              <w:t xml:space="preserve"> Continuo</w:t>
+              <w:t>Quantitativo Continuo</w:t>
             </w:r>
           </w:p>
         </w:tc>
@@ -4182,12 +4143,9 @@
             <w:pPr>
               <w:jc w:val="center"/>
             </w:pPr>
-            <w:proofErr w:type="spellStart"/>
-            <w:r>
-              <w:lastRenderedPageBreak/>
+            <w:r>
               <w:t>qte_de_Vendas_após_Clique</w:t>
             </w:r>
-            <w:proofErr w:type="spellEnd"/>
           </w:p>
         </w:tc>
         <w:tc>
@@ -4210,10 +4168,7 @@
               <w:cnfStyle w:val="000000100000" w:firstRow="0" w:lastRow="0" w:firstColumn="0" w:lastColumn="0" w:oddVBand="0" w:evenVBand="0" w:oddHBand="1" w:evenHBand="0" w:firstRowFirstColumn="0" w:firstRowLastColumn="0" w:lastRowFirstColumn="0" w:lastRowLastColumn="0"/>
             </w:pPr>
             <w:r>
-              <w:t>Quantitativo</w:t>
-            </w:r>
-            <w:r>
-              <w:t xml:space="preserve"> discreto</w:t>
+              <w:t>Quantitativo discreto</w:t>
             </w:r>
           </w:p>
         </w:tc>
@@ -4475,7 +4430,141 @@
       </w:r>
       <w:bookmarkEnd w:id="13"/>
     </w:p>
-    <w:p/>
+    <w:p>
+      <w:r>
+        <w:t>Começar a Análise Exploratória de Dados (EDA) para que seja possível ter o entendimento dos dados e saber quais variáveis são as mais importantes para nosso projeto. A estatística descritiva</w:t>
+      </w:r>
+      <w:r>
+        <w:t xml:space="preserve"> vai permitir resumir e descrever os dados.</w:t>
+      </w:r>
+      <w:r>
+        <w:t xml:space="preserve"> </w:t>
+      </w:r>
+    </w:p>
+    <w:p>
+      <w:r>
+        <w:t>Durante o fase de entendimento dos dados</w:t>
+      </w:r>
+      <w:r>
+        <w:t xml:space="preserve"> foi realizado um processo de criação de duas novas variáveis (cliente_comprou, a partir da coluna </w:t>
+      </w:r>
+      <w:r>
+        <w:t>qte_de_Vendas_após_Clique</w:t>
+      </w:r>
+      <w:r>
+        <w:t xml:space="preserve"> e sexo_cliente, a partir da coluna de sexo. A “</w:t>
+      </w:r>
+      <w:r>
+        <w:rPr>
+          <w:i/>
+          <w:iCs/>
+        </w:rPr>
+        <w:t>feature</w:t>
+      </w:r>
+      <w:r>
+        <w:t xml:space="preserve"> </w:t>
+      </w:r>
+      <w:r>
+        <w:rPr>
+          <w:i/>
+          <w:iCs/>
+        </w:rPr>
+        <w:t>engineering</w:t>
+      </w:r>
+      <w:r>
+        <w:rPr>
+          <w:i/>
+          <w:iCs/>
+        </w:rPr>
+        <w:t>”</w:t>
+      </w:r>
+      <w:r>
+        <w:t xml:space="preserve"> da variável cliente_comprou foi realizada no Power Query com a fórmula da figura 01. A “</w:t>
+      </w:r>
+      <w:r>
+        <w:rPr>
+          <w:i/>
+          <w:iCs/>
+        </w:rPr>
+        <w:t>feature</w:t>
+      </w:r>
+      <w:r>
+        <w:t xml:space="preserve"> </w:t>
+      </w:r>
+      <w:r>
+        <w:rPr>
+          <w:i/>
+          <w:iCs/>
+        </w:rPr>
+        <w:t>engineering</w:t>
+      </w:r>
+      <w:r>
+        <w:rPr>
+          <w:i/>
+          <w:iCs/>
+        </w:rPr>
+        <w:t>”</w:t>
+      </w:r>
+      <w:r>
+        <w:t xml:space="preserve"> da variável sexo_cliente foi uma padronização tendo em vista que a variável original possui apenas uma letra para diferenciar as duas categorias.</w:t>
+      </w:r>
+    </w:p>
+    <w:p>
+      <w:r>
+        <w:rPr>
+          <w:noProof/>
+        </w:rPr>
+        <w:drawing>
+          <wp:inline distT="0" distB="0" distL="0" distR="0" wp14:anchorId="3451C0DC" wp14:editId="3F609788">
+            <wp:extent cx="5943600" cy="457200"/>
+            <wp:effectExtent l="0" t="0" r="0" b="0"/>
+            <wp:docPr id="1774247216" name="Imagem 1"/>
+            <wp:cNvGraphicFramePr>
+              <a:graphicFrameLocks xmlns:a="http://schemas.openxmlformats.org/drawingml/2006/main" noChangeAspect="1"/>
+            </wp:cNvGraphicFramePr>
+            <a:graphic xmlns:a="http://schemas.openxmlformats.org/drawingml/2006/main">
+              <a:graphicData uri="http://schemas.openxmlformats.org/drawingml/2006/picture">
+                <pic:pic xmlns:pic="http://schemas.openxmlformats.org/drawingml/2006/picture">
+                  <pic:nvPicPr>
+                    <pic:cNvPr id="1774247216" name=""/>
+                    <pic:cNvPicPr/>
+                  </pic:nvPicPr>
+                  <pic:blipFill>
+                    <a:blip r:embed="rId10"/>
+                    <a:stretch>
+                      <a:fillRect/>
+                    </a:stretch>
+                  </pic:blipFill>
+                  <pic:spPr>
+                    <a:xfrm>
+                      <a:off x="0" y="0"/>
+                      <a:ext cx="5943600" cy="457200"/>
+                    </a:xfrm>
+                    <a:prstGeom prst="rect">
+                      <a:avLst/>
+                    </a:prstGeom>
+                  </pic:spPr>
+                </pic:pic>
+              </a:graphicData>
+            </a:graphic>
+          </wp:inline>
+        </w:drawing>
+      </w:r>
+    </w:p>
+    <w:p>
+      <w:pPr>
+        <w:jc w:val="center"/>
+        <w:rPr>
+          <w:rStyle w:val="RefernciaSutil"/>
+        </w:rPr>
+      </w:pPr>
+      <w:r>
+        <w:rPr>
+          <w:rStyle w:val="RefernciaSutil"/>
+        </w:rPr>
+        <w:t>figura 01 – fórmula de criação de uma nova coluna condicionada.</w:t>
+      </w:r>
+    </w:p>
     <w:p/>
     <w:p/>
     <w:p>
@@ -4491,11 +4580,90 @@
       </w:r>
       <w:bookmarkStart w:id="14" w:name="_Toc176103252"/>
       <w:r>
-        <w:t>Descrição da técnica utilizada</w:t>
+        <w:t>Descrição da</w:t>
+      </w:r>
+      <w:r>
+        <w:t>s</w:t>
+      </w:r>
+      <w:r>
+        <w:t xml:space="preserve"> técnica</w:t>
+      </w:r>
+      <w:r>
+        <w:t>s</w:t>
+      </w:r>
+      <w:r>
+        <w:t xml:space="preserve"> utilizada</w:t>
       </w:r>
       <w:bookmarkEnd w:id="14"/>
-    </w:p>
-    <w:p/>
+      <w:r>
+        <w:t>s</w:t>
+      </w:r>
+    </w:p>
+    <w:p>
+      <w:r>
+        <w:t>As técnicas utilizadas são as seguintes:</w:t>
+      </w:r>
+    </w:p>
+    <w:p>
+      <w:pPr>
+        <w:pStyle w:val="PargrafodaLista"/>
+        <w:numPr>
+          <w:ilvl w:val="0"/>
+          <w:numId w:val="3"/>
+        </w:numPr>
+      </w:pPr>
+      <w:r>
+        <w:rPr>
+          <w:i/>
+          <w:iCs/>
+        </w:rPr>
+        <w:t>“</w:t>
+      </w:r>
+      <w:r>
+        <w:rPr>
+          <w:i/>
+          <w:iCs/>
+        </w:rPr>
+        <w:t>Feature engineering</w:t>
+      </w:r>
+      <w:r>
+        <w:rPr>
+          <w:i/>
+          <w:iCs/>
+        </w:rPr>
+        <w:t>”</w:t>
+      </w:r>
+      <w:r>
+        <w:t>;</w:t>
+      </w:r>
+    </w:p>
+    <w:p>
+      <w:pPr>
+        <w:pStyle w:val="PargrafodaLista"/>
+        <w:numPr>
+          <w:ilvl w:val="1"/>
+          <w:numId w:val="3"/>
+        </w:numPr>
+      </w:pPr>
+      <w:r>
+        <w:t xml:space="preserve">Criação de duas novas variáveis. </w:t>
+      </w:r>
+      <w:r>
+        <w:t>Cliente_comprou e sexo_cliente</w:t>
+      </w:r>
+    </w:p>
+    <w:p>
+      <w:pPr>
+        <w:pStyle w:val="PargrafodaLista"/>
+        <w:numPr>
+          <w:ilvl w:val="0"/>
+          <w:numId w:val="3"/>
+        </w:numPr>
+      </w:pPr>
+      <w:r>
+        <w:t>Tabela de frequência;</w:t>
+      </w:r>
+    </w:p>
     <w:p/>
     <w:p/>
     <w:p>
@@ -4507,6 +4675,7 @@
         </w:numPr>
       </w:pPr>
       <w:r>
+        <w:lastRenderedPageBreak/>
         <w:t xml:space="preserve"> </w:t>
       </w:r>
       <w:bookmarkStart w:id="15" w:name="_Toc176103253"/>
@@ -4584,13 +4753,8 @@
         <w:t xml:space="preserve"> </w:t>
       </w:r>
       <w:bookmarkStart w:id="18" w:name="_Toc176103256"/>
-      <w:proofErr w:type="spellStart"/>
-      <w:r>
-        <w:t>Deploy</w:t>
-      </w:r>
-      <w:proofErr w:type="spellEnd"/>
-      <w:r>
-        <w:t xml:space="preserve"> em produção</w:t>
+      <w:r>
+        <w:t>Deploy em produção</w:t>
       </w:r>
       <w:bookmarkEnd w:id="18"/>
     </w:p>
@@ -4629,13 +4793,8 @@
         <w:t xml:space="preserve"> </w:t>
       </w:r>
       <w:bookmarkStart w:id="20" w:name="_Toc176103258"/>
-      <w:proofErr w:type="spellStart"/>
-      <w:r>
-        <w:t>Roadmap</w:t>
-      </w:r>
-      <w:proofErr w:type="spellEnd"/>
-      <w:r>
-        <w:t xml:space="preserve"> das melhorias</w:t>
+      <w:r>
+        <w:t>Roadmap das melhorias</w:t>
       </w:r>
       <w:bookmarkEnd w:id="20"/>
     </w:p>
@@ -5667,7 +5826,7 @@
   <w:abstractNum w:abstractNumId="2" w15:restartNumberingAfterBreak="0">
     <w:nsid w:val="5F6C0EF7"/>
     <w:multiLevelType w:val="hybridMultilevel"/>
-    <w:tmpl w:val="FFFFFFFF"/>
+    <w:tmpl w:val="94E6BC8A"/>
     <w:lvl w:ilvl="0" w:tplc="04160001">
       <w:start w:val="1"/>
       <w:numFmt w:val="bullet"/>
@@ -5680,7 +5839,7 @@
         <w:rFonts w:ascii="Symbol" w:hAnsi="Symbol" w:hint="default"/>
       </w:rPr>
     </w:lvl>
-    <w:lvl w:ilvl="1" w:tplc="04160003" w:tentative="1">
+    <w:lvl w:ilvl="1" w:tplc="04160003">
       <w:start w:val="1"/>
       <w:numFmt w:val="bullet"/>
       <w:lvlText w:val="o"/>
@@ -6380,6 +6539,7 @@
   <w:style w:type="character" w:default="1" w:styleId="Fontepargpadro">
     <w:name w:val="Default Paragraph Font"/>
     <w:uiPriority w:val="1"/>
+    <w:semiHidden/>
     <w:unhideWhenUsed/>
   </w:style>
   <w:style w:type="table" w:default="1" w:styleId="Tabelanormal">
@@ -7005,6 +7165,17 @@
       <w:color w:val="5A5A5A" w:themeColor="text1" w:themeTint="A5"/>
     </w:rPr>
   </w:style>
+  <w:style w:type="paragraph" w:styleId="PargrafodaLista">
+    <w:name w:val="List Paragraph"/>
+    <w:basedOn w:val="Normal"/>
+    <w:uiPriority w:val="34"/>
+    <w:qFormat/>
+    <w:rsid w:val="009126A2"/>
+    <w:pPr>
+      <w:ind w:left="720"/>
+      <w:contextualSpacing/>
+    </w:pPr>
+  </w:style>
 </w:styles>
 </file>
 

</xml_diff>

<commit_message>
feat: medidas resumo das variáveis quantitativas.
</commit_message>
<xml_diff>
--- a/05_Documentacao/02_Arquivos_doc_pdf/Projeto Vendas Alocacao custos Marketing.docx
+++ b/05_Documentacao/02_Arquivos_doc_pdf/Projeto Vendas Alocacao custos Marketing.docx
@@ -2281,7 +2281,15 @@
     </w:p>
     <w:p>
       <w:r>
-        <w:t>O objetivo desta campanha era direcionar os leads para sua landing. Uma vez na landing page, os clientes poderiam comprar o produto. Após 2 meses de campanha de marketing, a startup recebeu os dados disponíveis na plataforma para estudar a performance das campanhas.</w:t>
+        <w:t xml:space="preserve">O objetivo desta campanha era direcionar os leads para sua landing. Uma vez na landing </w:t>
+      </w:r>
+      <w:proofErr w:type="spellStart"/>
+      <w:r>
+        <w:t>page</w:t>
+      </w:r>
+      <w:proofErr w:type="spellEnd"/>
+      <w:r>
+        <w:t>, os clientes poderiam comprar o produto. Após 2 meses de campanha de marketing, a startup recebeu os dados disponíveis na plataforma para estudar a performance das campanhas.</w:t>
       </w:r>
     </w:p>
     <w:p/>
@@ -2381,7 +2389,21 @@
         <w:rPr>
           <w:u w:val="single"/>
         </w:rPr>
-        <w:t>Click-through-rate (CTR):</w:t>
+        <w:t>Click-</w:t>
+      </w:r>
+      <w:proofErr w:type="spellStart"/>
+      <w:r>
+        <w:rPr>
+          <w:u w:val="single"/>
+        </w:rPr>
+        <w:t>through</w:t>
+      </w:r>
+      <w:proofErr w:type="spellEnd"/>
+      <w:r>
+        <w:rPr>
+          <w:u w:val="single"/>
+        </w:rPr>
+        <w:t>-rate (CTR):</w:t>
       </w:r>
       <w:r>
         <w:t> Percentual da quantidade de impressões do anúncio que viraram cliques.</w:t>
@@ -3000,8 +3022,13 @@
               <w:cnfStyle w:val="000000000000" w:firstRow="0" w:lastRow="0" w:firstColumn="0" w:lastColumn="0" w:oddVBand="0" w:evenVBand="0" w:oddHBand="0" w:evenHBand="0" w:firstRowFirstColumn="0" w:firstRowLastColumn="0" w:lastRowFirstColumn="0" w:lastRowLastColumn="0"/>
             </w:pPr>
             <w:r>
-              <w:t>Cálculos dos KPI’s</w:t>
-            </w:r>
+              <w:t xml:space="preserve">Cálculos dos </w:t>
+            </w:r>
+            <w:proofErr w:type="spellStart"/>
+            <w:r>
+              <w:t>KPI’s</w:t>
+            </w:r>
+            <w:proofErr w:type="spellEnd"/>
           </w:p>
         </w:tc>
       </w:tr>
@@ -3038,13 +3065,7 @@
               <w:cnfStyle w:val="000000100000" w:firstRow="0" w:lastRow="0" w:firstColumn="0" w:lastColumn="0" w:oddVBand="0" w:evenVBand="0" w:oddHBand="1" w:evenHBand="0" w:firstRowFirstColumn="0" w:firstRowLastColumn="0" w:lastRowFirstColumn="0" w:lastRowLastColumn="0"/>
             </w:pPr>
             <w:r>
-              <w:t>1</w:t>
-            </w:r>
-            <w:r>
-              <w:t>4</w:t>
-            </w:r>
-            <w:r>
-              <w:t>/09/2024</w:t>
+              <w:t>14/09/2024</w:t>
             </w:r>
           </w:p>
         </w:tc>
@@ -3074,7 +3095,15 @@
               <w:cnfStyle w:val="000000100000" w:firstRow="0" w:lastRow="0" w:firstColumn="0" w:lastColumn="0" w:oddVBand="0" w:evenVBand="0" w:oddHBand="1" w:evenHBand="0" w:firstRowFirstColumn="0" w:firstRowLastColumn="0" w:lastRowFirstColumn="0" w:lastRowLastColumn="0"/>
             </w:pPr>
             <w:r>
-              <w:t>Análise Exploratória de Dados e Feature Engineering.</w:t>
+              <w:t xml:space="preserve">Análise Exploratória de Dados e Feature </w:t>
+            </w:r>
+            <w:proofErr w:type="spellStart"/>
+            <w:r>
+              <w:t>Engineering</w:t>
+            </w:r>
+            <w:proofErr w:type="spellEnd"/>
+            <w:r>
+              <w:t>.</w:t>
             </w:r>
           </w:p>
         </w:tc>
@@ -3426,9 +3455,11 @@
             <w:pPr>
               <w:jc w:val="center"/>
             </w:pPr>
+            <w:proofErr w:type="spellStart"/>
             <w:r>
               <w:t>dados_campanha</w:t>
             </w:r>
+            <w:proofErr w:type="spellEnd"/>
           </w:p>
         </w:tc>
         <w:tc>
@@ -3680,9 +3711,16 @@
             <w:pPr>
               <w:jc w:val="center"/>
             </w:pPr>
-            <w:r>
-              <w:t>id_do_anuncio</w:t>
-            </w:r>
+            <w:proofErr w:type="spellStart"/>
+            <w:r>
+              <w:t>id_do_</w:t>
+            </w:r>
+            <w:proofErr w:type="gramStart"/>
+            <w:r>
+              <w:t>anuncio</w:t>
+            </w:r>
+            <w:proofErr w:type="spellEnd"/>
+            <w:proofErr w:type="gramEnd"/>
           </w:p>
         </w:tc>
         <w:tc>
@@ -3720,7 +3758,15 @@
               <w:cnfStyle w:val="000000100000" w:firstRow="0" w:lastRow="0" w:firstColumn="0" w:lastColumn="0" w:oddVBand="0" w:evenVBand="0" w:oddHBand="1" w:evenHBand="0" w:firstRowFirstColumn="0" w:firstRowLastColumn="0" w:lastRowFirstColumn="0" w:lastRowLastColumn="0"/>
             </w:pPr>
             <w:r>
-              <w:t>Identificação única do anúncio mostrado na timeline do Facebook.</w:t>
+              <w:t xml:space="preserve">Identificação única do anúncio mostrado na </w:t>
+            </w:r>
+            <w:proofErr w:type="spellStart"/>
+            <w:r>
+              <w:t>timeline</w:t>
+            </w:r>
+            <w:proofErr w:type="spellEnd"/>
+            <w:r>
+              <w:t xml:space="preserve"> do Facebook.</w:t>
             </w:r>
           </w:p>
         </w:tc>
@@ -3795,9 +3841,11 @@
             <w:pPr>
               <w:jc w:val="center"/>
             </w:pPr>
+            <w:proofErr w:type="spellStart"/>
             <w:r>
               <w:t>faixa_etária</w:t>
             </w:r>
+            <w:proofErr w:type="spellEnd"/>
           </w:p>
         </w:tc>
         <w:tc>
@@ -3910,9 +3958,11 @@
             <w:pPr>
               <w:jc w:val="center"/>
             </w:pPr>
+            <w:proofErr w:type="spellStart"/>
             <w:r>
               <w:t>categoria_de_interesse</w:t>
             </w:r>
+            <w:proofErr w:type="spellEnd"/>
           </w:p>
         </w:tc>
         <w:tc>
@@ -3966,9 +4016,11 @@
             <w:pPr>
               <w:jc w:val="center"/>
             </w:pPr>
+            <w:proofErr w:type="spellStart"/>
             <w:r>
               <w:t>qte_de_impressões</w:t>
             </w:r>
+            <w:proofErr w:type="spellEnd"/>
           </w:p>
         </w:tc>
         <w:tc>
@@ -4025,9 +4077,11 @@
             <w:pPr>
               <w:jc w:val="center"/>
             </w:pPr>
+            <w:proofErr w:type="spellStart"/>
             <w:r>
               <w:t>qte_de_clicks</w:t>
             </w:r>
+            <w:proofErr w:type="spellEnd"/>
           </w:p>
         </w:tc>
         <w:tc>
@@ -4081,9 +4135,11 @@
             <w:pPr>
               <w:jc w:val="center"/>
             </w:pPr>
+            <w:proofErr w:type="spellStart"/>
             <w:r>
               <w:t>valor_investido_no_anúncio</w:t>
             </w:r>
+            <w:proofErr w:type="spellEnd"/>
           </w:p>
         </w:tc>
         <w:tc>
@@ -4143,9 +4199,11 @@
             <w:pPr>
               <w:jc w:val="center"/>
             </w:pPr>
+            <w:proofErr w:type="spellStart"/>
             <w:r>
               <w:t>qte_de_Vendas_após_Clique</w:t>
             </w:r>
+            <w:proofErr w:type="spellEnd"/>
           </w:p>
         </w:tc>
         <w:tc>
@@ -4443,16 +4501,40 @@
     </w:p>
     <w:p>
       <w:r>
-        <w:t>Durante o fase de entendimento dos dados</w:t>
-      </w:r>
-      <w:r>
-        <w:t xml:space="preserve"> foi realizado um processo de criação de duas novas variáveis (cliente_comprou, a partir da coluna </w:t>
-      </w:r>
+        <w:t xml:space="preserve">Durante </w:t>
+      </w:r>
+      <w:r>
+        <w:t>a fase</w:t>
+      </w:r>
+      <w:r>
+        <w:t xml:space="preserve"> de entendimento dos dados</w:t>
+      </w:r>
+      <w:r>
+        <w:t xml:space="preserve"> foi realizado um processo de criação de duas novas variáveis (</w:t>
+      </w:r>
+      <w:proofErr w:type="spellStart"/>
+      <w:r>
+        <w:t>cliente_comprou</w:t>
+      </w:r>
+      <w:proofErr w:type="spellEnd"/>
+      <w:r>
+        <w:t xml:space="preserve">, a partir da coluna </w:t>
+      </w:r>
+      <w:proofErr w:type="spellStart"/>
       <w:r>
         <w:t>qte_de_Vendas_após_Clique</w:t>
       </w:r>
-      <w:r>
-        <w:t xml:space="preserve"> e sexo_cliente, a partir da coluna de sexo. A “</w:t>
+      <w:proofErr w:type="spellEnd"/>
+      <w:r>
+        <w:t xml:space="preserve"> e </w:t>
+      </w:r>
+      <w:proofErr w:type="spellStart"/>
+      <w:r>
+        <w:t>sexo_cliente</w:t>
+      </w:r>
+      <w:proofErr w:type="spellEnd"/>
+      <w:r>
+        <w:t>, a partir da coluna de sexo. A “</w:t>
       </w:r>
       <w:r>
         <w:rPr>
@@ -4464,6 +4546,7 @@
       <w:r>
         <w:t xml:space="preserve"> </w:t>
       </w:r>
+      <w:proofErr w:type="spellStart"/>
       <w:r>
         <w:rPr>
           <w:i/>
@@ -4471,6 +4554,7 @@
         </w:rPr>
         <w:t>engineering</w:t>
       </w:r>
+      <w:proofErr w:type="spellEnd"/>
       <w:r>
         <w:rPr>
           <w:i/>
@@ -4479,7 +4563,15 @@
         <w:t>”</w:t>
       </w:r>
       <w:r>
-        <w:t xml:space="preserve"> da variável cliente_comprou foi realizada no Power Query com a fórmula da figura 01. A “</w:t>
+        <w:t xml:space="preserve"> da variável </w:t>
+      </w:r>
+      <w:proofErr w:type="spellStart"/>
+      <w:r>
+        <w:t>cliente_comprou</w:t>
+      </w:r>
+      <w:proofErr w:type="spellEnd"/>
+      <w:r>
+        <w:t xml:space="preserve"> foi realizada no Power Query com a fórmula da figura 01. A “</w:t>
       </w:r>
       <w:r>
         <w:rPr>
@@ -4491,6 +4583,7 @@
       <w:r>
         <w:t xml:space="preserve"> </w:t>
       </w:r>
+      <w:proofErr w:type="spellStart"/>
       <w:r>
         <w:rPr>
           <w:i/>
@@ -4498,6 +4591,7 @@
         </w:rPr>
         <w:t>engineering</w:t>
       </w:r>
+      <w:proofErr w:type="spellEnd"/>
       <w:r>
         <w:rPr>
           <w:i/>
@@ -4506,7 +4600,15 @@
         <w:t>”</w:t>
       </w:r>
       <w:r>
-        <w:t xml:space="preserve"> da variável sexo_cliente foi uma padronização tendo em vista que a variável original possui apenas uma letra para diferenciar as duas categorias.</w:t>
+        <w:t xml:space="preserve"> da variável </w:t>
+      </w:r>
+      <w:proofErr w:type="spellStart"/>
+      <w:r>
+        <w:t>sexo_cliente</w:t>
+      </w:r>
+      <w:proofErr w:type="spellEnd"/>
+      <w:r>
+        <w:t xml:space="preserve"> foi uma padronização tendo em vista que a variável original possui apenas uma letra para diferenciar as duas categorias.</w:t>
       </w:r>
     </w:p>
     <w:p>
@@ -4624,8 +4726,17 @@
           <w:i/>
           <w:iCs/>
         </w:rPr>
-        <w:t>Feature engineering</w:t>
-      </w:r>
+        <w:t xml:space="preserve">Feature </w:t>
+      </w:r>
+      <w:proofErr w:type="spellStart"/>
+      <w:r>
+        <w:rPr>
+          <w:i/>
+          <w:iCs/>
+        </w:rPr>
+        <w:t>engineering</w:t>
+      </w:r>
+      <w:proofErr w:type="spellEnd"/>
       <w:r>
         <w:rPr>
           <w:i/>
@@ -4648,9 +4759,19 @@
       <w:r>
         <w:t xml:space="preserve">Criação de duas novas variáveis. </w:t>
       </w:r>
-      <w:r>
-        <w:t>Cliente_comprou e sexo_cliente</w:t>
-      </w:r>
+      <w:proofErr w:type="spellStart"/>
+      <w:r>
+        <w:t>Cliente_comprou</w:t>
+      </w:r>
+      <w:proofErr w:type="spellEnd"/>
+      <w:r>
+        <w:t xml:space="preserve"> e </w:t>
+      </w:r>
+      <w:proofErr w:type="spellStart"/>
+      <w:r>
+        <w:t>sexo_cliente</w:t>
+      </w:r>
+      <w:proofErr w:type="spellEnd"/>
     </w:p>
     <w:p>
       <w:pPr>
@@ -4661,7 +4782,31 @@
         </w:numPr>
       </w:pPr>
       <w:r>
-        <w:t>Tabela de frequência;</w:t>
+        <w:t>Tabela de frequência</w:t>
+      </w:r>
+      <w:r>
+        <w:t xml:space="preserve"> </w:t>
+      </w:r>
+      <w:r>
+        <w:t>das variáveis</w:t>
+      </w:r>
+      <w:r>
+        <w:t xml:space="preserve"> qualitativas</w:t>
+      </w:r>
+      <w:r>
+        <w:t>;</w:t>
+      </w:r>
+    </w:p>
+    <w:p>
+      <w:pPr>
+        <w:pStyle w:val="PargrafodaLista"/>
+        <w:numPr>
+          <w:ilvl w:val="0"/>
+          <w:numId w:val="3"/>
+        </w:numPr>
+      </w:pPr>
+      <w:r>
+        <w:t>Histograma das variáveis quantitativas;</w:t>
       </w:r>
     </w:p>
     <w:p/>
@@ -4753,8 +4898,13 @@
         <w:t xml:space="preserve"> </w:t>
       </w:r>
       <w:bookmarkStart w:id="18" w:name="_Toc176103256"/>
-      <w:r>
-        <w:t>Deploy em produção</w:t>
+      <w:proofErr w:type="spellStart"/>
+      <w:r>
+        <w:t>Deploy</w:t>
+      </w:r>
+      <w:proofErr w:type="spellEnd"/>
+      <w:r>
+        <w:t xml:space="preserve"> em produção</w:t>
       </w:r>
       <w:bookmarkEnd w:id="18"/>
     </w:p>
@@ -4793,8 +4943,13 @@
         <w:t xml:space="preserve"> </w:t>
       </w:r>
       <w:bookmarkStart w:id="20" w:name="_Toc176103258"/>
-      <w:r>
-        <w:t>Roadmap das melhorias</w:t>
+      <w:proofErr w:type="spellStart"/>
+      <w:r>
+        <w:t>Roadmap</w:t>
+      </w:r>
+      <w:proofErr w:type="spellEnd"/>
+      <w:r>
+        <w:t xml:space="preserve"> das melhorias</w:t>
       </w:r>
       <w:bookmarkEnd w:id="20"/>
     </w:p>

</xml_diff>

<commit_message>
docs: atualização do histórico de versões e dos pápeis e responsabilidades
</commit_message>
<xml_diff>
--- a/05_Documentacao/02_Arquivos_doc_pdf/Projeto Vendas Alocacao custos Marketing.docx
+++ b/05_Documentacao/02_Arquivos_doc_pdf/Projeto Vendas Alocacao custos Marketing.docx
@@ -2281,15 +2281,7 @@
     </w:p>
     <w:p>
       <w:r>
-        <w:t xml:space="preserve">O objetivo desta campanha era direcionar os leads para sua landing. Uma vez na landing </w:t>
-      </w:r>
-      <w:proofErr w:type="spellStart"/>
-      <w:r>
-        <w:t>page</w:t>
-      </w:r>
-      <w:proofErr w:type="spellEnd"/>
-      <w:r>
-        <w:t>, os clientes poderiam comprar o produto. Após 2 meses de campanha de marketing, a startup recebeu os dados disponíveis na plataforma para estudar a performance das campanhas.</w:t>
+        <w:t>O objetivo desta campanha era direcionar os leads para sua landing. Uma vez na landing page, os clientes poderiam comprar o produto. Após 2 meses de campanha de marketing, a startup recebeu os dados disponíveis na plataforma para estudar a performance das campanhas.</w:t>
       </w:r>
     </w:p>
     <w:p/>
@@ -2389,21 +2381,7 @@
         <w:rPr>
           <w:u w:val="single"/>
         </w:rPr>
-        <w:t>Click-</w:t>
-      </w:r>
-      <w:proofErr w:type="spellStart"/>
-      <w:r>
-        <w:rPr>
-          <w:u w:val="single"/>
-        </w:rPr>
-        <w:t>through</w:t>
-      </w:r>
-      <w:proofErr w:type="spellEnd"/>
-      <w:r>
-        <w:rPr>
-          <w:u w:val="single"/>
-        </w:rPr>
-        <w:t>-rate (CTR):</w:t>
+        <w:t>Click-through-rate (CTR):</w:t>
       </w:r>
       <w:r>
         <w:t> Percentual da quantidade de impressões do anúncio que viraram cliques.</w:t>
@@ -3022,13 +3000,8 @@
               <w:cnfStyle w:val="000000000000" w:firstRow="0" w:lastRow="0" w:firstColumn="0" w:lastColumn="0" w:oddVBand="0" w:evenVBand="0" w:oddHBand="0" w:evenHBand="0" w:firstRowFirstColumn="0" w:firstRowLastColumn="0" w:lastRowFirstColumn="0" w:lastRowLastColumn="0"/>
             </w:pPr>
             <w:r>
-              <w:t xml:space="preserve">Cálculos dos </w:t>
-            </w:r>
-            <w:proofErr w:type="spellStart"/>
-            <w:r>
-              <w:t>KPI’s</w:t>
-            </w:r>
-            <w:proofErr w:type="spellEnd"/>
+              <w:t>Cálculos dos KPI’s</w:t>
+            </w:r>
           </w:p>
         </w:tc>
       </w:tr>
@@ -3095,15 +3068,146 @@
               <w:cnfStyle w:val="000000100000" w:firstRow="0" w:lastRow="0" w:firstColumn="0" w:lastColumn="0" w:oddVBand="0" w:evenVBand="0" w:oddHBand="1" w:evenHBand="0" w:firstRowFirstColumn="0" w:firstRowLastColumn="0" w:lastRowFirstColumn="0" w:lastRowLastColumn="0"/>
             </w:pPr>
             <w:r>
-              <w:t xml:space="preserve">Análise Exploratória de Dados e Feature </w:t>
-            </w:r>
-            <w:proofErr w:type="spellStart"/>
-            <w:r>
-              <w:t>Engineering</w:t>
-            </w:r>
-            <w:proofErr w:type="spellEnd"/>
-            <w:r>
-              <w:t>.</w:t>
+              <w:t>Análise Exploratória de Dados e Feature Engineering.</w:t>
+            </w:r>
+          </w:p>
+        </w:tc>
+      </w:tr>
+      <w:tr>
+        <w:tc>
+          <w:tcPr>
+            <w:cnfStyle w:val="001000000000" w:firstRow="0" w:lastRow="0" w:firstColumn="1" w:lastColumn="0" w:oddVBand="0" w:evenVBand="0" w:oddHBand="0" w:evenHBand="0" w:firstRowFirstColumn="0" w:firstRowLastColumn="0" w:lastRowFirstColumn="0" w:lastRowLastColumn="0"/>
+            <w:tcW w:w="1096" w:type="dxa"/>
+            <w:vAlign w:val="center"/>
+          </w:tcPr>
+          <w:p>
+            <w:pPr>
+              <w:jc w:val="center"/>
+            </w:pPr>
+            <w:r>
+              <w:t>V 1.0.</w:t>
+            </w:r>
+            <w:r>
+              <w:t>6</w:t>
+            </w:r>
+          </w:p>
+        </w:tc>
+        <w:tc>
+          <w:tcPr>
+            <w:tcW w:w="1428" w:type="dxa"/>
+            <w:vAlign w:val="center"/>
+          </w:tcPr>
+          <w:p>
+            <w:pPr>
+              <w:jc w:val="center"/>
+              <w:cnfStyle w:val="000000000000" w:firstRow="0" w:lastRow="0" w:firstColumn="0" w:lastColumn="0" w:oddVBand="0" w:evenVBand="0" w:oddHBand="0" w:evenHBand="0" w:firstRowFirstColumn="0" w:firstRowLastColumn="0" w:lastRowFirstColumn="0" w:lastRowLastColumn="0"/>
+            </w:pPr>
+            <w:r>
+              <w:t>14/09/2024</w:t>
+            </w:r>
+          </w:p>
+        </w:tc>
+        <w:tc>
+          <w:tcPr>
+            <w:tcW w:w="1849" w:type="dxa"/>
+            <w:vAlign w:val="center"/>
+          </w:tcPr>
+          <w:p>
+            <w:pPr>
+              <w:jc w:val="center"/>
+              <w:cnfStyle w:val="000000000000" w:firstRow="0" w:lastRow="0" w:firstColumn="0" w:lastColumn="0" w:oddVBand="0" w:evenVBand="0" w:oddHBand="0" w:evenHBand="0" w:firstRowFirstColumn="0" w:firstRowLastColumn="0" w:lastRowFirstColumn="0" w:lastRowLastColumn="0"/>
+            </w:pPr>
+            <w:r>
+              <w:t>Deyved Antonio</w:t>
+            </w:r>
+          </w:p>
+        </w:tc>
+        <w:tc>
+          <w:tcPr>
+            <w:tcW w:w="4977" w:type="dxa"/>
+            <w:vAlign w:val="center"/>
+          </w:tcPr>
+          <w:p>
+            <w:pPr>
+              <w:jc w:val="center"/>
+              <w:cnfStyle w:val="000000000000" w:firstRow="0" w:lastRow="0" w:firstColumn="0" w:lastColumn="0" w:oddVBand="0" w:evenVBand="0" w:oddHBand="0" w:evenHBand="0" w:firstRowFirstColumn="0" w:firstRowLastColumn="0" w:lastRowFirstColumn="0" w:lastRowLastColumn="0"/>
+            </w:pPr>
+            <w:r>
+              <w:t>H</w:t>
+            </w:r>
+            <w:r>
+              <w:t>istograma das variáveis quantitativas</w:t>
+            </w:r>
+          </w:p>
+        </w:tc>
+      </w:tr>
+      <w:tr>
+        <w:trPr>
+          <w:cnfStyle w:val="000000100000" w:firstRow="0" w:lastRow="0" w:firstColumn="0" w:lastColumn="0" w:oddVBand="0" w:evenVBand="0" w:oddHBand="1" w:evenHBand="0" w:firstRowFirstColumn="0" w:firstRowLastColumn="0" w:lastRowFirstColumn="0" w:lastRowLastColumn="0"/>
+        </w:trPr>
+        <w:tc>
+          <w:tcPr>
+            <w:cnfStyle w:val="001000000000" w:firstRow="0" w:lastRow="0" w:firstColumn="1" w:lastColumn="0" w:oddVBand="0" w:evenVBand="0" w:oddHBand="0" w:evenHBand="0" w:firstRowFirstColumn="0" w:firstRowLastColumn="0" w:lastRowFirstColumn="0" w:lastRowLastColumn="0"/>
+            <w:tcW w:w="1096" w:type="dxa"/>
+            <w:vAlign w:val="center"/>
+          </w:tcPr>
+          <w:p>
+            <w:pPr>
+              <w:jc w:val="center"/>
+            </w:pPr>
+            <w:r>
+              <w:t>V 1.0.</w:t>
+            </w:r>
+            <w:r>
+              <w:t>7</w:t>
+            </w:r>
+          </w:p>
+        </w:tc>
+        <w:tc>
+          <w:tcPr>
+            <w:tcW w:w="1428" w:type="dxa"/>
+            <w:vAlign w:val="center"/>
+          </w:tcPr>
+          <w:p>
+            <w:pPr>
+              <w:jc w:val="center"/>
+              <w:cnfStyle w:val="000000100000" w:firstRow="0" w:lastRow="0" w:firstColumn="0" w:lastColumn="0" w:oddVBand="0" w:evenVBand="0" w:oddHBand="1" w:evenHBand="0" w:firstRowFirstColumn="0" w:firstRowLastColumn="0" w:lastRowFirstColumn="0" w:lastRowLastColumn="0"/>
+            </w:pPr>
+            <w:r>
+              <w:t>14/09/2024</w:t>
+            </w:r>
+          </w:p>
+        </w:tc>
+        <w:tc>
+          <w:tcPr>
+            <w:tcW w:w="1849" w:type="dxa"/>
+            <w:vAlign w:val="center"/>
+          </w:tcPr>
+          <w:p>
+            <w:pPr>
+              <w:jc w:val="center"/>
+              <w:cnfStyle w:val="000000100000" w:firstRow="0" w:lastRow="0" w:firstColumn="0" w:lastColumn="0" w:oddVBand="0" w:evenVBand="0" w:oddHBand="1" w:evenHBand="0" w:firstRowFirstColumn="0" w:firstRowLastColumn="0" w:lastRowFirstColumn="0" w:lastRowLastColumn="0"/>
+            </w:pPr>
+            <w:r>
+              <w:t>Deyved Antonio</w:t>
+            </w:r>
+          </w:p>
+        </w:tc>
+        <w:tc>
+          <w:tcPr>
+            <w:tcW w:w="4977" w:type="dxa"/>
+            <w:vAlign w:val="center"/>
+          </w:tcPr>
+          <w:p>
+            <w:pPr>
+              <w:jc w:val="center"/>
+              <w:cnfStyle w:val="000000100000" w:firstRow="0" w:lastRow="0" w:firstColumn="0" w:lastColumn="0" w:oddVBand="0" w:evenVBand="0" w:oddHBand="1" w:evenHBand="0" w:firstRowFirstColumn="0" w:firstRowLastColumn="0" w:lastRowFirstColumn="0" w:lastRowLastColumn="0"/>
+            </w:pPr>
+            <w:r>
+              <w:t>M</w:t>
+            </w:r>
+            <w:r>
+              <w:t>edidas resumo das variáveis quantitativas</w:t>
             </w:r>
           </w:p>
         </w:tc>
@@ -3236,6 +3340,9 @@
             <w:pPr>
               <w:jc w:val="center"/>
             </w:pPr>
+            <w:r>
+              <w:t>Fonte de dados</w:t>
+            </w:r>
           </w:p>
         </w:tc>
         <w:tc>
@@ -3247,6 +3354,9 @@
               <w:jc w:val="center"/>
               <w:cnfStyle w:val="000000100000" w:firstRow="0" w:lastRow="0" w:firstColumn="0" w:lastColumn="0" w:oddVBand="0" w:evenVBand="0" w:oddHBand="1" w:evenHBand="0" w:firstRowFirstColumn="0" w:firstRowLastColumn="0" w:lastRowFirstColumn="0" w:lastRowLastColumn="0"/>
             </w:pPr>
+            <w:r>
+              <w:t>Preditiva</w:t>
+            </w:r>
           </w:p>
         </w:tc>
         <w:tc>
@@ -3258,6 +3368,9 @@
               <w:jc w:val="center"/>
               <w:cnfStyle w:val="000000100000" w:firstRow="0" w:lastRow="0" w:firstColumn="0" w:lastColumn="0" w:oddVBand="0" w:evenVBand="0" w:oddHBand="1" w:evenHBand="0" w:firstRowFirstColumn="0" w:firstRowLastColumn="0" w:lastRowFirstColumn="0" w:lastRowLastColumn="0"/>
             </w:pPr>
+            <w:r>
+              <w:t>website</w:t>
+            </w:r>
           </w:p>
         </w:tc>
       </w:tr>
@@ -3271,6 +3384,9 @@
             <w:pPr>
               <w:jc w:val="center"/>
             </w:pPr>
+            <w:r>
+              <w:t>Analista de Dados</w:t>
+            </w:r>
           </w:p>
         </w:tc>
         <w:tc>
@@ -3282,6 +3398,9 @@
               <w:jc w:val="center"/>
               <w:cnfStyle w:val="000000000000" w:firstRow="0" w:lastRow="0" w:firstColumn="0" w:lastColumn="0" w:oddVBand="0" w:evenVBand="0" w:oddHBand="0" w:evenHBand="0" w:firstRowFirstColumn="0" w:firstRowLastColumn="0" w:lastRowFirstColumn="0" w:lastRowLastColumn="0"/>
             </w:pPr>
+            <w:r>
+              <w:t>Deyved Antonio</w:t>
+            </w:r>
           </w:p>
         </w:tc>
         <w:tc>
@@ -3293,6 +3412,9 @@
               <w:jc w:val="center"/>
               <w:cnfStyle w:val="000000000000" w:firstRow="0" w:lastRow="0" w:firstColumn="0" w:lastColumn="0" w:oddVBand="0" w:evenVBand="0" w:oddHBand="0" w:evenHBand="0" w:firstRowFirstColumn="0" w:firstRowLastColumn="0" w:lastRowFirstColumn="0" w:lastRowLastColumn="0"/>
             </w:pPr>
+            <w:r>
+              <w:t>E-mail</w:t>
+            </w:r>
           </w:p>
         </w:tc>
       </w:tr>
@@ -3455,11 +3577,9 @@
             <w:pPr>
               <w:jc w:val="center"/>
             </w:pPr>
-            <w:proofErr w:type="spellStart"/>
             <w:r>
               <w:t>dados_campanha</w:t>
             </w:r>
-            <w:proofErr w:type="spellEnd"/>
           </w:p>
         </w:tc>
         <w:tc>
@@ -3711,16 +3831,9 @@
             <w:pPr>
               <w:jc w:val="center"/>
             </w:pPr>
-            <w:proofErr w:type="spellStart"/>
-            <w:r>
-              <w:t>id_do_</w:t>
-            </w:r>
-            <w:proofErr w:type="gramStart"/>
-            <w:r>
-              <w:t>anuncio</w:t>
-            </w:r>
-            <w:proofErr w:type="spellEnd"/>
-            <w:proofErr w:type="gramEnd"/>
+            <w:r>
+              <w:t>id_do_anuncio</w:t>
+            </w:r>
           </w:p>
         </w:tc>
         <w:tc>
@@ -3758,15 +3871,7 @@
               <w:cnfStyle w:val="000000100000" w:firstRow="0" w:lastRow="0" w:firstColumn="0" w:lastColumn="0" w:oddVBand="0" w:evenVBand="0" w:oddHBand="1" w:evenHBand="0" w:firstRowFirstColumn="0" w:firstRowLastColumn="0" w:lastRowFirstColumn="0" w:lastRowLastColumn="0"/>
             </w:pPr>
             <w:r>
-              <w:t xml:space="preserve">Identificação única do anúncio mostrado na </w:t>
-            </w:r>
-            <w:proofErr w:type="spellStart"/>
-            <w:r>
-              <w:t>timeline</w:t>
-            </w:r>
-            <w:proofErr w:type="spellEnd"/>
-            <w:r>
-              <w:t xml:space="preserve"> do Facebook.</w:t>
+              <w:t>Identificação única do anúncio mostrado na timeline do Facebook.</w:t>
             </w:r>
           </w:p>
         </w:tc>
@@ -3841,11 +3946,9 @@
             <w:pPr>
               <w:jc w:val="center"/>
             </w:pPr>
-            <w:proofErr w:type="spellStart"/>
             <w:r>
               <w:t>faixa_etária</w:t>
             </w:r>
-            <w:proofErr w:type="spellEnd"/>
           </w:p>
         </w:tc>
         <w:tc>
@@ -3958,11 +4061,9 @@
             <w:pPr>
               <w:jc w:val="center"/>
             </w:pPr>
-            <w:proofErr w:type="spellStart"/>
             <w:r>
               <w:t>categoria_de_interesse</w:t>
             </w:r>
-            <w:proofErr w:type="spellEnd"/>
           </w:p>
         </w:tc>
         <w:tc>
@@ -4016,11 +4117,9 @@
             <w:pPr>
               <w:jc w:val="center"/>
             </w:pPr>
-            <w:proofErr w:type="spellStart"/>
             <w:r>
               <w:t>qte_de_impressões</w:t>
             </w:r>
-            <w:proofErr w:type="spellEnd"/>
           </w:p>
         </w:tc>
         <w:tc>
@@ -4077,11 +4176,9 @@
             <w:pPr>
               <w:jc w:val="center"/>
             </w:pPr>
-            <w:proofErr w:type="spellStart"/>
             <w:r>
               <w:t>qte_de_clicks</w:t>
             </w:r>
-            <w:proofErr w:type="spellEnd"/>
           </w:p>
         </w:tc>
         <w:tc>
@@ -4135,11 +4232,9 @@
             <w:pPr>
               <w:jc w:val="center"/>
             </w:pPr>
-            <w:proofErr w:type="spellStart"/>
             <w:r>
               <w:t>valor_investido_no_anúncio</w:t>
             </w:r>
-            <w:proofErr w:type="spellEnd"/>
           </w:p>
         </w:tc>
         <w:tc>
@@ -4199,11 +4294,9 @@
             <w:pPr>
               <w:jc w:val="center"/>
             </w:pPr>
-            <w:proofErr w:type="spellStart"/>
             <w:r>
               <w:t>qte_de_Vendas_após_Clique</w:t>
             </w:r>
-            <w:proofErr w:type="spellEnd"/>
           </w:p>
         </w:tc>
         <w:tc>
@@ -4510,31 +4603,13 @@
         <w:t xml:space="preserve"> de entendimento dos dados</w:t>
       </w:r>
       <w:r>
-        <w:t xml:space="preserve"> foi realizado um processo de criação de duas novas variáveis (</w:t>
-      </w:r>
-      <w:proofErr w:type="spellStart"/>
-      <w:r>
-        <w:t>cliente_comprou</w:t>
-      </w:r>
-      <w:proofErr w:type="spellEnd"/>
-      <w:r>
-        <w:t xml:space="preserve">, a partir da coluna </w:t>
-      </w:r>
-      <w:proofErr w:type="spellStart"/>
+        <w:t xml:space="preserve"> foi realizado um processo de criação de duas novas variáveis (cliente_comprou, a partir da coluna </w:t>
+      </w:r>
       <w:r>
         <w:t>qte_de_Vendas_após_Clique</w:t>
       </w:r>
-      <w:proofErr w:type="spellEnd"/>
-      <w:r>
-        <w:t xml:space="preserve"> e </w:t>
-      </w:r>
-      <w:proofErr w:type="spellStart"/>
-      <w:r>
-        <w:t>sexo_cliente</w:t>
-      </w:r>
-      <w:proofErr w:type="spellEnd"/>
-      <w:r>
-        <w:t>, a partir da coluna de sexo. A “</w:t>
+      <w:r>
+        <w:t xml:space="preserve"> e sexo_cliente, a partir da coluna de sexo. A “</w:t>
       </w:r>
       <w:r>
         <w:rPr>
@@ -4546,7 +4621,6 @@
       <w:r>
         <w:t xml:space="preserve"> </w:t>
       </w:r>
-      <w:proofErr w:type="spellStart"/>
       <w:r>
         <w:rPr>
           <w:i/>
@@ -4554,7 +4628,6 @@
         </w:rPr>
         <w:t>engineering</w:t>
       </w:r>
-      <w:proofErr w:type="spellEnd"/>
       <w:r>
         <w:rPr>
           <w:i/>
@@ -4563,15 +4636,7 @@
         <w:t>”</w:t>
       </w:r>
       <w:r>
-        <w:t xml:space="preserve"> da variável </w:t>
-      </w:r>
-      <w:proofErr w:type="spellStart"/>
-      <w:r>
-        <w:t>cliente_comprou</w:t>
-      </w:r>
-      <w:proofErr w:type="spellEnd"/>
-      <w:r>
-        <w:t xml:space="preserve"> foi realizada no Power Query com a fórmula da figura 01. A “</w:t>
+        <w:t xml:space="preserve"> da variável cliente_comprou foi realizada no Power Query com a fórmula da figura 01. A “</w:t>
       </w:r>
       <w:r>
         <w:rPr>
@@ -4583,7 +4648,6 @@
       <w:r>
         <w:t xml:space="preserve"> </w:t>
       </w:r>
-      <w:proofErr w:type="spellStart"/>
       <w:r>
         <w:rPr>
           <w:i/>
@@ -4591,7 +4655,6 @@
         </w:rPr>
         <w:t>engineering</w:t>
       </w:r>
-      <w:proofErr w:type="spellEnd"/>
       <w:r>
         <w:rPr>
           <w:i/>
@@ -4600,15 +4663,7 @@
         <w:t>”</w:t>
       </w:r>
       <w:r>
-        <w:t xml:space="preserve"> da variável </w:t>
-      </w:r>
-      <w:proofErr w:type="spellStart"/>
-      <w:r>
-        <w:t>sexo_cliente</w:t>
-      </w:r>
-      <w:proofErr w:type="spellEnd"/>
-      <w:r>
-        <w:t xml:space="preserve"> foi uma padronização tendo em vista que a variável original possui apenas uma letra para diferenciar as duas categorias.</w:t>
+        <w:t xml:space="preserve"> da variável sexo_cliente foi uma padronização tendo em vista que a variável original possui apenas uma letra para diferenciar as duas categorias.</w:t>
       </w:r>
     </w:p>
     <w:p>
@@ -4726,17 +4781,8 @@
           <w:i/>
           <w:iCs/>
         </w:rPr>
-        <w:t xml:space="preserve">Feature </w:t>
-      </w:r>
-      <w:proofErr w:type="spellStart"/>
-      <w:r>
-        <w:rPr>
-          <w:i/>
-          <w:iCs/>
-        </w:rPr>
-        <w:t>engineering</w:t>
-      </w:r>
-      <w:proofErr w:type="spellEnd"/>
+        <w:t>Feature engineering</w:t>
+      </w:r>
       <w:r>
         <w:rPr>
           <w:i/>
@@ -4759,19 +4805,9 @@
       <w:r>
         <w:t xml:space="preserve">Criação de duas novas variáveis. </w:t>
       </w:r>
-      <w:proofErr w:type="spellStart"/>
-      <w:r>
-        <w:t>Cliente_comprou</w:t>
-      </w:r>
-      <w:proofErr w:type="spellEnd"/>
-      <w:r>
-        <w:t xml:space="preserve"> e </w:t>
-      </w:r>
-      <w:proofErr w:type="spellStart"/>
-      <w:r>
-        <w:t>sexo_cliente</w:t>
-      </w:r>
-      <w:proofErr w:type="spellEnd"/>
+      <w:r>
+        <w:t>Cliente_comprou e sexo_cliente</w:t>
+      </w:r>
     </w:p>
     <w:p>
       <w:pPr>
@@ -4898,13 +4934,8 @@
         <w:t xml:space="preserve"> </w:t>
       </w:r>
       <w:bookmarkStart w:id="18" w:name="_Toc176103256"/>
-      <w:proofErr w:type="spellStart"/>
-      <w:r>
-        <w:t>Deploy</w:t>
-      </w:r>
-      <w:proofErr w:type="spellEnd"/>
-      <w:r>
-        <w:t xml:space="preserve"> em produção</w:t>
+      <w:r>
+        <w:t>Deploy em produção</w:t>
       </w:r>
       <w:bookmarkEnd w:id="18"/>
     </w:p>
@@ -4943,13 +4974,8 @@
         <w:t xml:space="preserve"> </w:t>
       </w:r>
       <w:bookmarkStart w:id="20" w:name="_Toc176103258"/>
-      <w:proofErr w:type="spellStart"/>
-      <w:r>
-        <w:t>Roadmap</w:t>
-      </w:r>
-      <w:proofErr w:type="spellEnd"/>
-      <w:r>
-        <w:t xml:space="preserve"> das melhorias</w:t>
+      <w:r>
+        <w:t>Roadmap das melhorias</w:t>
       </w:r>
       <w:bookmarkEnd w:id="20"/>
     </w:p>
@@ -6694,7 +6720,6 @@
   <w:style w:type="character" w:default="1" w:styleId="Fontepargpadro">
     <w:name w:val="Default Paragraph Font"/>
     <w:uiPriority w:val="1"/>
-    <w:semiHidden/>
     <w:unhideWhenUsed/>
   </w:style>
   <w:style w:type="table" w:default="1" w:styleId="Tabelanormal">

</xml_diff>

<commit_message>
feat: Correlação de Pearson das variáveis quantitativas
</commit_message>
<xml_diff>
--- a/05_Documentacao/02_Arquivos_doc_pdf/Projeto Vendas Alocacao custos Marketing.docx
+++ b/05_Documentacao/02_Arquivos_doc_pdf/Projeto Vendas Alocacao custos Marketing.docx
@@ -2281,7 +2281,15 @@
     </w:p>
     <w:p>
       <w:r>
-        <w:t>O objetivo desta campanha era direcionar os leads para sua landing. Uma vez na landing page, os clientes poderiam comprar o produto. Após 2 meses de campanha de marketing, a startup recebeu os dados disponíveis na plataforma para estudar a performance das campanhas.</w:t>
+        <w:t xml:space="preserve">O objetivo desta campanha era direcionar os leads para sua landing. Uma vez na landing </w:t>
+      </w:r>
+      <w:proofErr w:type="spellStart"/>
+      <w:r>
+        <w:t>page</w:t>
+      </w:r>
+      <w:proofErr w:type="spellEnd"/>
+      <w:r>
+        <w:t>, os clientes poderiam comprar o produto. Após 2 meses de campanha de marketing, a startup recebeu os dados disponíveis na plataforma para estudar a performance das campanhas.</w:t>
       </w:r>
     </w:p>
     <w:p/>
@@ -2381,7 +2389,21 @@
         <w:rPr>
           <w:u w:val="single"/>
         </w:rPr>
-        <w:t>Click-through-rate (CTR):</w:t>
+        <w:t>Click-</w:t>
+      </w:r>
+      <w:proofErr w:type="spellStart"/>
+      <w:r>
+        <w:rPr>
+          <w:u w:val="single"/>
+        </w:rPr>
+        <w:t>through</w:t>
+      </w:r>
+      <w:proofErr w:type="spellEnd"/>
+      <w:r>
+        <w:rPr>
+          <w:u w:val="single"/>
+        </w:rPr>
+        <w:t>-rate (CTR):</w:t>
       </w:r>
       <w:r>
         <w:t> Percentual da quantidade de impressões do anúncio que viraram cliques.</w:t>
@@ -3000,8 +3022,13 @@
               <w:cnfStyle w:val="000000000000" w:firstRow="0" w:lastRow="0" w:firstColumn="0" w:lastColumn="0" w:oddVBand="0" w:evenVBand="0" w:oddHBand="0" w:evenHBand="0" w:firstRowFirstColumn="0" w:firstRowLastColumn="0" w:lastRowFirstColumn="0" w:lastRowLastColumn="0"/>
             </w:pPr>
             <w:r>
-              <w:t>Cálculos dos KPI’s</w:t>
-            </w:r>
+              <w:t xml:space="preserve">Cálculos dos </w:t>
+            </w:r>
+            <w:proofErr w:type="spellStart"/>
+            <w:r>
+              <w:t>KPI’s</w:t>
+            </w:r>
+            <w:proofErr w:type="spellEnd"/>
           </w:p>
         </w:tc>
       </w:tr>
@@ -3068,7 +3095,15 @@
               <w:cnfStyle w:val="000000100000" w:firstRow="0" w:lastRow="0" w:firstColumn="0" w:lastColumn="0" w:oddVBand="0" w:evenVBand="0" w:oddHBand="1" w:evenHBand="0" w:firstRowFirstColumn="0" w:firstRowLastColumn="0" w:lastRowFirstColumn="0" w:lastRowLastColumn="0"/>
             </w:pPr>
             <w:r>
-              <w:t>Análise Exploratória de Dados e Feature Engineering.</w:t>
+              <w:t xml:space="preserve">Análise Exploratória de Dados e Feature </w:t>
+            </w:r>
+            <w:proofErr w:type="spellStart"/>
+            <w:r>
+              <w:t>Engineering</w:t>
+            </w:r>
+            <w:proofErr w:type="spellEnd"/>
+            <w:r>
+              <w:t>.</w:t>
             </w:r>
           </w:p>
         </w:tc>
@@ -3212,6 +3247,76 @@
           </w:p>
         </w:tc>
       </w:tr>
+      <w:tr>
+        <w:tc>
+          <w:tcPr>
+            <w:cnfStyle w:val="001000000000" w:firstRow="0" w:lastRow="0" w:firstColumn="1" w:lastColumn="0" w:oddVBand="0" w:evenVBand="0" w:oddHBand="0" w:evenHBand="0" w:firstRowFirstColumn="0" w:firstRowLastColumn="0" w:lastRowFirstColumn="0" w:lastRowLastColumn="0"/>
+            <w:tcW w:w="1096" w:type="dxa"/>
+            <w:vAlign w:val="center"/>
+          </w:tcPr>
+          <w:p>
+            <w:pPr>
+              <w:jc w:val="center"/>
+            </w:pPr>
+            <w:r>
+              <w:t>V 1.0.</w:t>
+            </w:r>
+            <w:r>
+              <w:t>8</w:t>
+            </w:r>
+          </w:p>
+        </w:tc>
+        <w:tc>
+          <w:tcPr>
+            <w:tcW w:w="1428" w:type="dxa"/>
+            <w:vAlign w:val="center"/>
+          </w:tcPr>
+          <w:p>
+            <w:pPr>
+              <w:jc w:val="center"/>
+              <w:cnfStyle w:val="000000000000" w:firstRow="0" w:lastRow="0" w:firstColumn="0" w:lastColumn="0" w:oddVBand="0" w:evenVBand="0" w:oddHBand="0" w:evenHBand="0" w:firstRowFirstColumn="0" w:firstRowLastColumn="0" w:lastRowFirstColumn="0" w:lastRowLastColumn="0"/>
+            </w:pPr>
+            <w:r>
+              <w:t>2</w:t>
+            </w:r>
+            <w:r>
+              <w:t>4/09/2024</w:t>
+            </w:r>
+          </w:p>
+        </w:tc>
+        <w:tc>
+          <w:tcPr>
+            <w:tcW w:w="1849" w:type="dxa"/>
+            <w:vAlign w:val="center"/>
+          </w:tcPr>
+          <w:p>
+            <w:pPr>
+              <w:jc w:val="center"/>
+              <w:cnfStyle w:val="000000000000" w:firstRow="0" w:lastRow="0" w:firstColumn="0" w:lastColumn="0" w:oddVBand="0" w:evenVBand="0" w:oddHBand="0" w:evenHBand="0" w:firstRowFirstColumn="0" w:firstRowLastColumn="0" w:lastRowFirstColumn="0" w:lastRowLastColumn="0"/>
+            </w:pPr>
+            <w:r>
+              <w:t>Deyved Antonio</w:t>
+            </w:r>
+          </w:p>
+        </w:tc>
+        <w:tc>
+          <w:tcPr>
+            <w:tcW w:w="4977" w:type="dxa"/>
+            <w:vAlign w:val="center"/>
+          </w:tcPr>
+          <w:p>
+            <w:pPr>
+              <w:jc w:val="center"/>
+              <w:cnfStyle w:val="000000000000" w:firstRow="0" w:lastRow="0" w:firstColumn="0" w:lastColumn="0" w:oddVBand="0" w:evenVBand="0" w:oddHBand="0" w:evenHBand="0" w:firstRowFirstColumn="0" w:firstRowLastColumn="0" w:lastRowFirstColumn="0" w:lastRowLastColumn="0"/>
+            </w:pPr>
+            <w:bookmarkStart w:id="3" w:name="_Hlk178096423"/>
+            <w:r>
+              <w:t>Correlação de Pearson das variáveis quantitativas</w:t>
+            </w:r>
+            <w:bookmarkEnd w:id="3"/>
+          </w:p>
+        </w:tc>
+      </w:tr>
     </w:tbl>
     <w:p>
       <w:pPr>
@@ -3238,11 +3343,11 @@
       <w:r>
         <w:t xml:space="preserve"> </w:t>
       </w:r>
-      <w:bookmarkStart w:id="3" w:name="_Toc176103241"/>
+      <w:bookmarkStart w:id="4" w:name="_Toc176103241"/>
       <w:r>
         <w:t>Visão regulatória</w:t>
       </w:r>
-      <w:bookmarkEnd w:id="3"/>
+      <w:bookmarkEnd w:id="4"/>
     </w:p>
     <w:p/>
     <w:p/>
@@ -3258,11 +3363,11 @@
       <w:r>
         <w:t xml:space="preserve"> </w:t>
       </w:r>
-      <w:bookmarkStart w:id="4" w:name="_Toc176103242"/>
+      <w:bookmarkStart w:id="5" w:name="_Toc176103242"/>
       <w:r>
         <w:t>Papéis e responsabilidades</w:t>
       </w:r>
-      <w:bookmarkEnd w:id="4"/>
+      <w:bookmarkEnd w:id="5"/>
     </w:p>
     <w:p>
       <w:r>
@@ -3385,6 +3490,7 @@
               <w:jc w:val="center"/>
             </w:pPr>
             <w:r>
+              <w:lastRenderedPageBreak/>
               <w:t>Analista de Dados</w:t>
             </w:r>
           </w:p>
@@ -3461,14 +3567,13 @@
         </w:numPr>
       </w:pPr>
       <w:r>
-        <w:lastRenderedPageBreak/>
         <w:t xml:space="preserve"> </w:t>
       </w:r>
-      <w:bookmarkStart w:id="5" w:name="_Toc176103243"/>
+      <w:bookmarkStart w:id="6" w:name="_Toc176103243"/>
       <w:r>
         <w:t>Bases de dados utilizadas</w:t>
       </w:r>
-      <w:bookmarkEnd w:id="5"/>
+      <w:bookmarkEnd w:id="6"/>
     </w:p>
     <w:p>
       <w:r>
@@ -3577,9 +3682,11 @@
             <w:pPr>
               <w:jc w:val="center"/>
             </w:pPr>
+            <w:proofErr w:type="spellStart"/>
             <w:r>
               <w:t>dados_campanha</w:t>
             </w:r>
+            <w:proofErr w:type="spellEnd"/>
           </w:p>
         </w:tc>
         <w:tc>
@@ -3682,11 +3789,11 @@
       <w:r>
         <w:t xml:space="preserve"> </w:t>
       </w:r>
-      <w:bookmarkStart w:id="6" w:name="_Toc176103244"/>
+      <w:bookmarkStart w:id="7" w:name="_Toc176103244"/>
       <w:r>
         <w:t>Público</w:t>
       </w:r>
-      <w:bookmarkEnd w:id="6"/>
+      <w:bookmarkEnd w:id="7"/>
       <w:r>
         <w:t>-alvo</w:t>
       </w:r>
@@ -3705,11 +3812,11 @@
       <w:r>
         <w:t xml:space="preserve"> </w:t>
       </w:r>
-      <w:bookmarkStart w:id="7" w:name="_Toc176103245"/>
+      <w:bookmarkStart w:id="8" w:name="_Toc176103245"/>
       <w:r>
         <w:t>Target do projeto</w:t>
       </w:r>
-      <w:bookmarkEnd w:id="7"/>
+      <w:bookmarkEnd w:id="8"/>
     </w:p>
     <w:p>
       <w:pPr>
@@ -3739,11 +3846,11 @@
         <w:lastRenderedPageBreak/>
         <w:t xml:space="preserve"> </w:t>
       </w:r>
-      <w:bookmarkStart w:id="8" w:name="_Toc176103246"/>
+      <w:bookmarkStart w:id="9" w:name="_Toc176103246"/>
       <w:r>
         <w:t>Descrição das variáveis</w:t>
       </w:r>
-      <w:bookmarkEnd w:id="8"/>
+      <w:bookmarkEnd w:id="9"/>
     </w:p>
     <w:p>
       <w:r>
@@ -3831,9 +3938,16 @@
             <w:pPr>
               <w:jc w:val="center"/>
             </w:pPr>
-            <w:r>
-              <w:t>id_do_anuncio</w:t>
-            </w:r>
+            <w:proofErr w:type="spellStart"/>
+            <w:r>
+              <w:t>id_do_</w:t>
+            </w:r>
+            <w:proofErr w:type="gramStart"/>
+            <w:r>
+              <w:t>anuncio</w:t>
+            </w:r>
+            <w:proofErr w:type="spellEnd"/>
+            <w:proofErr w:type="gramEnd"/>
           </w:p>
         </w:tc>
         <w:tc>
@@ -3871,7 +3985,15 @@
               <w:cnfStyle w:val="000000100000" w:firstRow="0" w:lastRow="0" w:firstColumn="0" w:lastColumn="0" w:oddVBand="0" w:evenVBand="0" w:oddHBand="1" w:evenHBand="0" w:firstRowFirstColumn="0" w:firstRowLastColumn="0" w:lastRowFirstColumn="0" w:lastRowLastColumn="0"/>
             </w:pPr>
             <w:r>
-              <w:t>Identificação única do anúncio mostrado na timeline do Facebook.</w:t>
+              <w:t xml:space="preserve">Identificação única do anúncio mostrado na </w:t>
+            </w:r>
+            <w:proofErr w:type="spellStart"/>
+            <w:r>
+              <w:t>timeline</w:t>
+            </w:r>
+            <w:proofErr w:type="spellEnd"/>
+            <w:r>
+              <w:t xml:space="preserve"> do Facebook.</w:t>
             </w:r>
           </w:p>
         </w:tc>
@@ -3946,9 +4068,11 @@
             <w:pPr>
               <w:jc w:val="center"/>
             </w:pPr>
+            <w:proofErr w:type="spellStart"/>
             <w:r>
               <w:t>faixa_etária</w:t>
             </w:r>
+            <w:proofErr w:type="spellEnd"/>
           </w:p>
         </w:tc>
         <w:tc>
@@ -4061,9 +4185,11 @@
             <w:pPr>
               <w:jc w:val="center"/>
             </w:pPr>
+            <w:proofErr w:type="spellStart"/>
             <w:r>
               <w:t>categoria_de_interesse</w:t>
             </w:r>
+            <w:proofErr w:type="spellEnd"/>
           </w:p>
         </w:tc>
         <w:tc>
@@ -4117,9 +4243,11 @@
             <w:pPr>
               <w:jc w:val="center"/>
             </w:pPr>
+            <w:proofErr w:type="spellStart"/>
             <w:r>
               <w:t>qte_de_impressões</w:t>
             </w:r>
+            <w:proofErr w:type="spellEnd"/>
           </w:p>
         </w:tc>
         <w:tc>
@@ -4176,9 +4304,11 @@
             <w:pPr>
               <w:jc w:val="center"/>
             </w:pPr>
+            <w:proofErr w:type="spellStart"/>
             <w:r>
               <w:t>qte_de_clicks</w:t>
             </w:r>
+            <w:proofErr w:type="spellEnd"/>
           </w:p>
         </w:tc>
         <w:tc>
@@ -4232,9 +4362,11 @@
             <w:pPr>
               <w:jc w:val="center"/>
             </w:pPr>
+            <w:proofErr w:type="spellStart"/>
             <w:r>
               <w:t>valor_investido_no_anúncio</w:t>
             </w:r>
+            <w:proofErr w:type="spellEnd"/>
           </w:p>
         </w:tc>
         <w:tc>
@@ -4294,9 +4426,11 @@
             <w:pPr>
               <w:jc w:val="center"/>
             </w:pPr>
+            <w:proofErr w:type="spellStart"/>
             <w:r>
               <w:t>qte_de_Vendas_após_Clique</w:t>
             </w:r>
+            <w:proofErr w:type="spellEnd"/>
           </w:p>
         </w:tc>
         <w:tc>
@@ -4390,11 +4524,11 @@
       <w:r>
         <w:t xml:space="preserve"> </w:t>
       </w:r>
-      <w:bookmarkStart w:id="9" w:name="_Toc176103247"/>
+      <w:bookmarkStart w:id="10" w:name="_Toc176103247"/>
       <w:r>
         <w:t>Premissas e limitações</w:t>
       </w:r>
-      <w:bookmarkEnd w:id="9"/>
+      <w:bookmarkEnd w:id="10"/>
     </w:p>
     <w:p>
       <w:r>
@@ -4409,11 +4543,11 @@
           <w:numId w:val="1"/>
         </w:numPr>
       </w:pPr>
-      <w:bookmarkStart w:id="10" w:name="_Toc176103248"/>
+      <w:bookmarkStart w:id="11" w:name="_Toc176103248"/>
       <w:r>
         <w:t>Premissas</w:t>
       </w:r>
-      <w:bookmarkEnd w:id="10"/>
+      <w:bookmarkEnd w:id="11"/>
     </w:p>
     <w:p>
       <w:r>
@@ -4496,11 +4630,11 @@
           <w:numId w:val="1"/>
         </w:numPr>
       </w:pPr>
-      <w:bookmarkStart w:id="11" w:name="_Toc176103249"/>
+      <w:bookmarkStart w:id="12" w:name="_Toc176103249"/>
       <w:r>
         <w:t>Limitações</w:t>
       </w:r>
-      <w:bookmarkEnd w:id="11"/>
+      <w:bookmarkEnd w:id="12"/>
     </w:p>
     <w:p>
       <w:r>
@@ -4550,12 +4684,12 @@
           <w:numId w:val="1"/>
         </w:numPr>
       </w:pPr>
-      <w:bookmarkStart w:id="12" w:name="_Toc176103250"/>
+      <w:bookmarkStart w:id="13" w:name="_Toc176103250"/>
       <w:r>
         <w:lastRenderedPageBreak/>
         <w:t>Metodologia</w:t>
       </w:r>
-      <w:bookmarkEnd w:id="12"/>
+      <w:bookmarkEnd w:id="13"/>
     </w:p>
     <w:p>
       <w:r>
@@ -4575,11 +4709,11 @@
       <w:r>
         <w:t xml:space="preserve"> </w:t>
       </w:r>
-      <w:bookmarkStart w:id="13" w:name="_Toc176103251"/>
+      <w:bookmarkStart w:id="14" w:name="_Toc176103251"/>
       <w:r>
         <w:t>Análise exploratória</w:t>
       </w:r>
-      <w:bookmarkEnd w:id="13"/>
+      <w:bookmarkEnd w:id="14"/>
     </w:p>
     <w:p>
       <w:r>
@@ -4603,13 +4737,31 @@
         <w:t xml:space="preserve"> de entendimento dos dados</w:t>
       </w:r>
       <w:r>
-        <w:t xml:space="preserve"> foi realizado um processo de criação de duas novas variáveis (cliente_comprou, a partir da coluna </w:t>
-      </w:r>
+        <w:t xml:space="preserve"> foi realizado um processo de criação de duas novas variáveis (</w:t>
+      </w:r>
+      <w:proofErr w:type="spellStart"/>
+      <w:r>
+        <w:t>cliente_comprou</w:t>
+      </w:r>
+      <w:proofErr w:type="spellEnd"/>
+      <w:r>
+        <w:t xml:space="preserve">, a partir da coluna </w:t>
+      </w:r>
+      <w:proofErr w:type="spellStart"/>
       <w:r>
         <w:t>qte_de_Vendas_após_Clique</w:t>
       </w:r>
-      <w:r>
-        <w:t xml:space="preserve"> e sexo_cliente, a partir da coluna de sexo. A “</w:t>
+      <w:proofErr w:type="spellEnd"/>
+      <w:r>
+        <w:t xml:space="preserve"> e </w:t>
+      </w:r>
+      <w:proofErr w:type="spellStart"/>
+      <w:r>
+        <w:t>sexo_cliente</w:t>
+      </w:r>
+      <w:proofErr w:type="spellEnd"/>
+      <w:r>
+        <w:t>, a partir da coluna de sexo. A “</w:t>
       </w:r>
       <w:r>
         <w:rPr>
@@ -4621,6 +4773,7 @@
       <w:r>
         <w:t xml:space="preserve"> </w:t>
       </w:r>
+      <w:proofErr w:type="spellStart"/>
       <w:r>
         <w:rPr>
           <w:i/>
@@ -4628,6 +4781,7 @@
         </w:rPr>
         <w:t>engineering</w:t>
       </w:r>
+      <w:proofErr w:type="spellEnd"/>
       <w:r>
         <w:rPr>
           <w:i/>
@@ -4636,7 +4790,15 @@
         <w:t>”</w:t>
       </w:r>
       <w:r>
-        <w:t xml:space="preserve"> da variável cliente_comprou foi realizada no Power Query com a fórmula da figura 01. A “</w:t>
+        <w:t xml:space="preserve"> da variável </w:t>
+      </w:r>
+      <w:proofErr w:type="spellStart"/>
+      <w:r>
+        <w:t>cliente_comprou</w:t>
+      </w:r>
+      <w:proofErr w:type="spellEnd"/>
+      <w:r>
+        <w:t xml:space="preserve"> foi realizada no Power Query com a fórmula da figura 01. A “</w:t>
       </w:r>
       <w:r>
         <w:rPr>
@@ -4648,6 +4810,7 @@
       <w:r>
         <w:t xml:space="preserve"> </w:t>
       </w:r>
+      <w:proofErr w:type="spellStart"/>
       <w:r>
         <w:rPr>
           <w:i/>
@@ -4655,6 +4818,7 @@
         </w:rPr>
         <w:t>engineering</w:t>
       </w:r>
+      <w:proofErr w:type="spellEnd"/>
       <w:r>
         <w:rPr>
           <w:i/>
@@ -4663,7 +4827,15 @@
         <w:t>”</w:t>
       </w:r>
       <w:r>
-        <w:t xml:space="preserve"> da variável sexo_cliente foi uma padronização tendo em vista que a variável original possui apenas uma letra para diferenciar as duas categorias.</w:t>
+        <w:t xml:space="preserve"> da variável </w:t>
+      </w:r>
+      <w:proofErr w:type="spellStart"/>
+      <w:r>
+        <w:t>sexo_cliente</w:t>
+      </w:r>
+      <w:proofErr w:type="spellEnd"/>
+      <w:r>
+        <w:t xml:space="preserve"> foi uma padronização tendo em vista que a variável original possui apenas uma letra para diferenciar as duas categorias.</w:t>
       </w:r>
     </w:p>
     <w:p>
@@ -4735,7 +4907,7 @@
       <w:r>
         <w:t xml:space="preserve"> </w:t>
       </w:r>
-      <w:bookmarkStart w:id="14" w:name="_Toc176103252"/>
+      <w:bookmarkStart w:id="15" w:name="_Toc176103252"/>
       <w:r>
         <w:t>Descrição da</w:t>
       </w:r>
@@ -4751,7 +4923,7 @@
       <w:r>
         <w:t xml:space="preserve"> utilizada</w:t>
       </w:r>
-      <w:bookmarkEnd w:id="14"/>
+      <w:bookmarkEnd w:id="15"/>
       <w:r>
         <w:t>s</w:t>
       </w:r>
@@ -4781,8 +4953,17 @@
           <w:i/>
           <w:iCs/>
         </w:rPr>
-        <w:t>Feature engineering</w:t>
-      </w:r>
+        <w:t xml:space="preserve">Feature </w:t>
+      </w:r>
+      <w:proofErr w:type="spellStart"/>
+      <w:r>
+        <w:rPr>
+          <w:i/>
+          <w:iCs/>
+        </w:rPr>
+        <w:t>engineering</w:t>
+      </w:r>
+      <w:proofErr w:type="spellEnd"/>
       <w:r>
         <w:rPr>
           <w:i/>
@@ -4805,9 +4986,19 @@
       <w:r>
         <w:t xml:space="preserve">Criação de duas novas variáveis. </w:t>
       </w:r>
-      <w:r>
-        <w:t>Cliente_comprou e sexo_cliente</w:t>
-      </w:r>
+      <w:proofErr w:type="spellStart"/>
+      <w:r>
+        <w:t>Cliente_comprou</w:t>
+      </w:r>
+      <w:proofErr w:type="spellEnd"/>
+      <w:r>
+        <w:t xml:space="preserve"> e </w:t>
+      </w:r>
+      <w:proofErr w:type="spellStart"/>
+      <w:r>
+        <w:t>sexo_cliente</w:t>
+      </w:r>
+      <w:proofErr w:type="spellEnd"/>
     </w:p>
     <w:p>
       <w:pPr>
@@ -4821,13 +5012,7 @@
         <w:t>Tabela de frequência</w:t>
       </w:r>
       <w:r>
-        <w:t xml:space="preserve"> </w:t>
-      </w:r>
-      <w:r>
-        <w:t>das variáveis</w:t>
-      </w:r>
-      <w:r>
-        <w:t xml:space="preserve"> qualitativas</w:t>
+        <w:t xml:space="preserve"> das variáveis qualitativas</w:t>
       </w:r>
       <w:r>
         <w:t>;</w:t>
@@ -4845,6 +5030,21 @@
         <w:t>Histograma das variáveis quantitativas;</w:t>
       </w:r>
     </w:p>
+    <w:p>
+      <w:pPr>
+        <w:pStyle w:val="PargrafodaLista"/>
+        <w:numPr>
+          <w:ilvl w:val="0"/>
+          <w:numId w:val="3"/>
+        </w:numPr>
+      </w:pPr>
+      <w:r>
+        <w:t>Correlação de Pearson das variáveis quantitativas</w:t>
+      </w:r>
+      <w:r>
+        <w:t>;</w:t>
+      </w:r>
+    </w:p>
     <w:p/>
     <w:p/>
     <w:p>
@@ -4856,16 +5056,58 @@
         </w:numPr>
       </w:pPr>
       <w:r>
-        <w:lastRenderedPageBreak/>
         <w:t xml:space="preserve"> </w:t>
       </w:r>
-      <w:bookmarkStart w:id="15" w:name="_Toc176103253"/>
+      <w:bookmarkStart w:id="16" w:name="_Toc176103253"/>
       <w:r>
         <w:t>Resultados obtidos</w:t>
       </w:r>
-      <w:bookmarkEnd w:id="15"/>
-    </w:p>
-    <w:p/>
+      <w:bookmarkEnd w:id="16"/>
+    </w:p>
+    <w:p>
+      <w:r>
+        <w:t>Durante a Análise Exploratória foi possível que as variáveis quantitativas possuem uma forte correlação como mostra a imagem.</w:t>
+      </w:r>
+    </w:p>
+    <w:p>
+      <w:r>
+        <w:drawing>
+          <wp:inline distT="0" distB="0" distL="0" distR="0" wp14:anchorId="5A2DD64B" wp14:editId="26C5DB5A">
+            <wp:extent cx="5943600" cy="3515360"/>
+            <wp:effectExtent l="0" t="0" r="0" b="8890"/>
+            <wp:docPr id="28660448" name="Imagem 1" descr="Gráfico, Gráfico de dispersão"/>
+            <wp:cNvGraphicFramePr>
+              <a:graphicFrameLocks xmlns:a="http://schemas.openxmlformats.org/drawingml/2006/main" noChangeAspect="1"/>
+            </wp:cNvGraphicFramePr>
+            <a:graphic xmlns:a="http://schemas.openxmlformats.org/drawingml/2006/main">
+              <a:graphicData uri="http://schemas.openxmlformats.org/drawingml/2006/picture">
+                <pic:pic xmlns:pic="http://schemas.openxmlformats.org/drawingml/2006/picture">
+                  <pic:nvPicPr>
+                    <pic:cNvPr id="28660448" name="Imagem 1" descr="Gráfico, Gráfico de dispersão"/>
+                    <pic:cNvPicPr/>
+                  </pic:nvPicPr>
+                  <pic:blipFill>
+                    <a:blip r:embed="rId11"/>
+                    <a:stretch>
+                      <a:fillRect/>
+                    </a:stretch>
+                  </pic:blipFill>
+                  <pic:spPr>
+                    <a:xfrm>
+                      <a:off x="0" y="0"/>
+                      <a:ext cx="5943600" cy="3515360"/>
+                    </a:xfrm>
+                    <a:prstGeom prst="rect">
+                      <a:avLst/>
+                    </a:prstGeom>
+                  </pic:spPr>
+                </pic:pic>
+              </a:graphicData>
+            </a:graphic>
+          </wp:inline>
+        </w:drawing>
+      </w:r>
+    </w:p>
     <w:p/>
     <w:p/>
     <w:p>
@@ -4879,14 +5121,14 @@
       <w:r>
         <w:t xml:space="preserve"> </w:t>
       </w:r>
-      <w:bookmarkStart w:id="16" w:name="_Toc176103254"/>
+      <w:bookmarkStart w:id="17" w:name="_Toc176103254"/>
       <w:r>
         <w:t>Macrofluxo</w:t>
       </w:r>
       <w:r>
         <w:t xml:space="preserve"> da solução</w:t>
       </w:r>
-      <w:bookmarkEnd w:id="16"/>
+      <w:bookmarkEnd w:id="17"/>
     </w:p>
     <w:p/>
     <w:p/>
@@ -4912,12 +5154,12 @@
           <w:numId w:val="1"/>
         </w:numPr>
       </w:pPr>
-      <w:bookmarkStart w:id="17" w:name="_Toc176103255"/>
+      <w:bookmarkStart w:id="18" w:name="_Toc176103255"/>
       <w:r>
         <w:lastRenderedPageBreak/>
         <w:t>Conclusão e próximos passos</w:t>
       </w:r>
-      <w:bookmarkEnd w:id="17"/>
+      <w:bookmarkEnd w:id="18"/>
     </w:p>
     <w:p/>
     <w:p/>
@@ -4933,11 +5175,16 @@
       <w:r>
         <w:t xml:space="preserve"> </w:t>
       </w:r>
-      <w:bookmarkStart w:id="18" w:name="_Toc176103256"/>
-      <w:r>
-        <w:t>Deploy em produção</w:t>
-      </w:r>
-      <w:bookmarkEnd w:id="18"/>
+      <w:bookmarkStart w:id="19" w:name="_Toc176103256"/>
+      <w:proofErr w:type="spellStart"/>
+      <w:r>
+        <w:t>Deploy</w:t>
+      </w:r>
+      <w:proofErr w:type="spellEnd"/>
+      <w:r>
+        <w:t xml:space="preserve"> em produção</w:t>
+      </w:r>
+      <w:bookmarkEnd w:id="19"/>
     </w:p>
     <w:p/>
     <w:p/>
@@ -4953,11 +5200,11 @@
       <w:r>
         <w:t xml:space="preserve"> </w:t>
       </w:r>
-      <w:bookmarkStart w:id="19" w:name="_Toc176103257"/>
+      <w:bookmarkStart w:id="20" w:name="_Toc176103257"/>
       <w:r>
         <w:t>Acompanhamento do estudo/modelo</w:t>
       </w:r>
-      <w:bookmarkEnd w:id="19"/>
+      <w:bookmarkEnd w:id="20"/>
     </w:p>
     <w:p/>
     <w:p/>
@@ -4973,11 +5220,16 @@
       <w:r>
         <w:t xml:space="preserve"> </w:t>
       </w:r>
-      <w:bookmarkStart w:id="20" w:name="_Toc176103258"/>
-      <w:r>
-        <w:t>Roadmap das melhorias</w:t>
-      </w:r>
-      <w:bookmarkEnd w:id="20"/>
+      <w:bookmarkStart w:id="21" w:name="_Toc176103258"/>
+      <w:proofErr w:type="spellStart"/>
+      <w:r>
+        <w:t>Roadmap</w:t>
+      </w:r>
+      <w:proofErr w:type="spellEnd"/>
+      <w:r>
+        <w:t xml:space="preserve"> das melhorias</w:t>
+      </w:r>
+      <w:bookmarkEnd w:id="21"/>
     </w:p>
     <w:p/>
     <w:p/>
@@ -4993,11 +5245,11 @@
       <w:r>
         <w:t xml:space="preserve"> </w:t>
       </w:r>
-      <w:bookmarkStart w:id="21" w:name="_Toc176103259"/>
+      <w:bookmarkStart w:id="22" w:name="_Toc176103259"/>
       <w:r>
         <w:t>Planos de ação</w:t>
       </w:r>
-      <w:bookmarkEnd w:id="21"/>
+      <w:bookmarkEnd w:id="22"/>
     </w:p>
     <w:p>
       <w:r>
@@ -6720,6 +6972,7 @@
   <w:style w:type="character" w:default="1" w:styleId="Fontepargpadro">
     <w:name w:val="Default Paragraph Font"/>
     <w:uiPriority w:val="1"/>
+    <w:semiHidden/>
     <w:unhideWhenUsed/>
   </w:style>
   <w:style w:type="table" w:default="1" w:styleId="Tabelanormal">

</xml_diff>